<commit_message>
add tabla contenidos Datalogger y Grafica
</commit_message>
<xml_diff>
--- a/Manual de Usuario Speedy v4.0.0.docx
+++ b/Manual de Usuario Speedy v4.0.0.docx
@@ -20,7 +20,7 @@
         <mc:AlternateContent>
           <mc:Choice Requires="wpg">
             <w:drawing>
-              <wp:inline distT="0" distB="0" distL="0" distR="0" wp14:anchorId="394AC038" wp14:editId="03BCF605">
+              <wp:inline distT="0" distB="0" distL="0" distR="0" wp14:anchorId="4C3DFD53" wp14:editId="012C2B5A">
                 <wp:extent cx="2238375" cy="1998345"/>
                 <wp:effectExtent l="0" t="0" r="0" b="0"/>
                 <wp:docPr id="1" name="Group 1"/>
@@ -153,7 +153,7 @@
           </mc:Choice>
           <mc:Fallback>
             <w:pict>
-              <v:group w14:anchorId="394AC038" id="Group 1" o:spid="_x0000_s1026" style="width:176.25pt;height:157.35pt;mso-position-horizontal-relative:char;mso-position-vertical-relative:line" coordsize="22383,19983" o:gfxdata="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">
+              <v:group w14:anchorId="4C3DFD53" id="Group 1" o:spid="_x0000_s1026" style="width:176.25pt;height:157.35pt;mso-position-horizontal-relative:char;mso-position-vertical-relative:line" coordsize="22383,19983" o:gfxdata="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">
                 <v:shapetype id="_x0000_t202" coordsize="21600,21600" o:spt="202" path="m,l,21600r21600,l21600,xe">
                   <v:stroke joinstyle="miter"/>
                   <v:path gradientshapeok="t" o:connecttype="rect"/>
@@ -268,7 +268,7 @@
           <w:noProof/>
         </w:rPr>
         <w:drawing>
-          <wp:anchor distT="0" distB="0" distL="0" distR="0" simplePos="0" relativeHeight="486858752" behindDoc="1" locked="0" layoutInCell="1" allowOverlap="1" wp14:anchorId="0336D0D9" wp14:editId="68F6BCB1">
+          <wp:anchor distT="0" distB="0" distL="0" distR="0" simplePos="0" relativeHeight="251661312" behindDoc="1" locked="0" layoutInCell="1" allowOverlap="1" wp14:anchorId="1687D924" wp14:editId="74A1EB74">
             <wp:simplePos x="0" y="0"/>
             <wp:positionH relativeFrom="page">
               <wp:posOffset>3916746</wp:posOffset>
@@ -316,7 +316,7 @@
           <w:noProof/>
         </w:rPr>
         <w:drawing>
-          <wp:anchor distT="0" distB="0" distL="0" distR="0" simplePos="0" relativeHeight="15729664" behindDoc="0" locked="0" layoutInCell="1" allowOverlap="1" wp14:anchorId="5CB1C46B" wp14:editId="2AC91FDA">
+          <wp:anchor distT="0" distB="0" distL="0" distR="0" simplePos="0" relativeHeight="251659264" behindDoc="0" locked="0" layoutInCell="1" allowOverlap="1" wp14:anchorId="02D2C162" wp14:editId="6A518E9C">
             <wp:simplePos x="0" y="0"/>
             <wp:positionH relativeFrom="page">
               <wp:posOffset>657225</wp:posOffset>
@@ -714,6 +714,7 @@
                 </w:rPr>
                 <w:t xml:space="preserve"> </w:t>
               </w:r>
+              <w:proofErr w:type="gramStart"/>
               <w:r>
                 <w:rPr>
                   <w:rFonts w:ascii="Arial Black"/>
@@ -721,6 +722,7 @@
                 </w:rPr>
                 <w:t>Indicaciones</w:t>
               </w:r>
+              <w:proofErr w:type="gramEnd"/>
               <w:r>
                 <w:rPr>
                   <w:rFonts w:ascii="Arial Black"/>
@@ -817,6 +819,7 @@
                 </w:rPr>
                 <w:t xml:space="preserve"> </w:t>
               </w:r>
+              <w:proofErr w:type="gramStart"/>
               <w:r>
                 <w:rPr>
                   <w:rFonts w:ascii="Arial Black" w:hAnsi="Arial Black"/>
@@ -824,6 +827,7 @@
                 </w:rPr>
                 <w:t>Introducción</w:t>
               </w:r>
+              <w:proofErr w:type="gramEnd"/>
             </w:hyperlink>
           </w:p>
         </w:tc>
@@ -881,6 +885,7 @@
                 </w:rPr>
                 <w:t xml:space="preserve"> </w:t>
               </w:r>
+              <w:proofErr w:type="gramStart"/>
               <w:r>
                 <w:rPr>
                   <w:rFonts w:ascii="Arial Black"/>
@@ -888,6 +893,7 @@
                 </w:rPr>
                 <w:t>Puesta</w:t>
               </w:r>
+              <w:proofErr w:type="gramEnd"/>
               <w:r>
                 <w:rPr>
                   <w:rFonts w:ascii="Arial Black"/>
@@ -1082,28 +1088,7 @@
                 <w:spacing w:val="-4"/>
                 <w:w w:val="105"/>
               </w:rPr>
-              <w:t>4.1.2 Alimentación del equi</w:t>
-            </w:r>
-            <w:r>
-              <w:rPr>
-                <w:spacing w:val="-4"/>
-                <w:w w:val="105"/>
-              </w:rPr>
-              <w:t>3</w:t>
-            </w:r>
-            <w:r>
-              <w:rPr>
-                <w:spacing w:val="-4"/>
-                <w:w w:val="105"/>
-              </w:rPr>
-              <w:t>po y descarga de datos</w:t>
-            </w:r>
-            <w:r>
-              <w:rPr>
-                <w:spacing w:val="-4"/>
-                <w:w w:val="105"/>
-              </w:rPr>
-              <w:t xml:space="preserve">                                     </w:t>
+              <w:t xml:space="preserve">4.1.2 Alimentación del equi3po y descarga de datos                                     </w:t>
             </w:r>
           </w:p>
         </w:tc>
@@ -1721,13 +1706,17 @@
               <w:ind w:left="410"/>
             </w:pPr>
             <w:r>
-              <w:t xml:space="preserve">4.4.3 Datalogger  </w:t>
-            </w:r>
-            <w:r>
-              <w:t xml:space="preserve">                                                            </w:t>
-            </w:r>
-            <w:r>
-              <w:t xml:space="preserve">                                                        </w:t>
+              <w:t xml:space="preserve">4.4.3 Datalogger        </w:t>
+            </w:r>
+          </w:p>
+          <w:p>
+            <w:pPr>
+              <w:pStyle w:val="TableParagraph"/>
+              <w:spacing w:before="59"/>
+              <w:ind w:left="410"/>
+            </w:pPr>
+            <w:r>
+              <w:t xml:space="preserve">4.4.4 Grafica                                                                                                            </w:t>
             </w:r>
           </w:p>
         </w:tc>
@@ -1785,6 +1774,7 @@
                 </w:rPr>
                 <w:t xml:space="preserve"> </w:t>
               </w:r>
+              <w:proofErr w:type="gramStart"/>
               <w:r>
                 <w:rPr>
                   <w:rFonts w:ascii="Arial Black" w:hAnsi="Arial Black"/>
@@ -1792,6 +1782,7 @@
                 </w:rPr>
                 <w:t>Medición</w:t>
               </w:r>
+              <w:proofErr w:type="gramEnd"/>
               <w:r>
                 <w:rPr>
                   <w:rFonts w:ascii="Arial Black" w:hAnsi="Arial Black"/>
@@ -1925,6 +1916,7 @@
                 </w:rPr>
                 <w:t xml:space="preserve"> </w:t>
               </w:r>
+              <w:proofErr w:type="gramStart"/>
               <w:r>
                 <w:rPr>
                   <w:rFonts w:ascii="Arial Black" w:hAnsi="Arial Black"/>
@@ -1933,6 +1925,7 @@
                 </w:rPr>
                 <w:t>Calibración</w:t>
               </w:r>
+              <w:proofErr w:type="gramEnd"/>
               <w:r>
                 <w:rPr>
                   <w:rFonts w:ascii="Arial Black" w:hAnsi="Arial Black"/>
@@ -2163,6 +2156,7 @@
                 </w:rPr>
                 <w:t xml:space="preserve"> </w:t>
               </w:r>
+              <w:proofErr w:type="gramStart"/>
               <w:r>
                 <w:rPr>
                   <w:rFonts w:ascii="Arial Black" w:hAnsi="Arial Black"/>
@@ -2170,6 +2164,7 @@
                 </w:rPr>
                 <w:t>Características</w:t>
               </w:r>
+              <w:proofErr w:type="gramEnd"/>
               <w:r>
                 <w:rPr>
                   <w:rFonts w:ascii="Arial Black" w:hAnsi="Arial Black"/>
@@ -2332,6 +2327,7 @@
               <w:ind w:left="410"/>
             </w:pPr>
             <w:r>
+              <w:lastRenderedPageBreak/>
               <w:t>7.3</w:t>
             </w:r>
             <w:r>
@@ -3573,7 +3569,7 @@
           <w:sz w:val="20"/>
         </w:rPr>
         <w:drawing>
-          <wp:inline distT="0" distB="0" distL="0" distR="0" wp14:anchorId="00D7C604" wp14:editId="70D4366E">
+          <wp:inline distT="0" distB="0" distL="0" distR="0" wp14:anchorId="55D8F7D9" wp14:editId="7FA9365D">
             <wp:extent cx="1939158" cy="1709927"/>
             <wp:effectExtent l="0" t="0" r="0" b="0"/>
             <wp:docPr id="6" name="Image 6"/>
@@ -3686,6 +3682,9 @@
         <w:spacing w:before="443" w:line="424" w:lineRule="auto"/>
         <w:ind w:left="686" w:right="914"/>
         <w:jc w:val="both"/>
+        <w:rPr>
+          <w:w w:val="105"/>
+        </w:rPr>
       </w:pPr>
       <w:r>
         <w:rPr>
@@ -3862,6 +3861,25 @@
         </w:rPr>
         <w:t>mediante el procesamiento de señales digitales provenientes de un sensor óptico sujeto al eje de un molinete hidrométrico con hélice de dos aspas. Este sistema permite transformar la velocidad angular de la hélice del molinete en señales eléctricas proporcionales a la velocidad del fluido.</w:t>
       </w:r>
+    </w:p>
+    <w:p>
+      <w:pPr>
+        <w:pStyle w:val="Textoindependiente"/>
+        <w:spacing w:before="443" w:line="424" w:lineRule="auto"/>
+        <w:ind w:left="686" w:right="914"/>
+        <w:jc w:val="both"/>
+        <w:rPr>
+          <w:w w:val="105"/>
+        </w:rPr>
+      </w:pPr>
+    </w:p>
+    <w:p>
+      <w:pPr>
+        <w:pStyle w:val="Textoindependiente"/>
+        <w:spacing w:before="443" w:line="424" w:lineRule="auto"/>
+        <w:ind w:left="686" w:right="914"/>
+        <w:jc w:val="both"/>
+      </w:pPr>
     </w:p>
     <w:p>
       <w:pPr>
@@ -3887,6 +3905,7 @@
         <w:rPr>
           <w:spacing w:val="-2"/>
         </w:rPr>
+        <w:lastRenderedPageBreak/>
         <w:t>Funcionamiento</w:t>
       </w:r>
     </w:p>
@@ -4073,21 +4092,6 @@
         </w:rPr>
         <w:t>control</w:t>
       </w:r>
-    </w:p>
-    <w:p>
-      <w:pPr>
-        <w:jc w:val="both"/>
-        <w:sectPr>
-          <w:pgSz w:w="12240" w:h="15840"/>
-          <w:pgMar w:top="1820" w:right="520" w:bottom="2360" w:left="740" w:header="0" w:footer="2172" w:gutter="0"/>
-          <w:cols w:space="720"/>
-        </w:sectPr>
-      </w:pPr>
-    </w:p>
-    <w:p>
-      <w:pPr>
-        <w:pStyle w:val="Textoindependiente"/>
-      </w:pPr>
     </w:p>
     <w:p>
       <w:pPr>
@@ -5054,7 +5058,7 @@
           <w:sz w:val="20"/>
         </w:rPr>
         <w:drawing>
-          <wp:inline distT="0" distB="0" distL="0" distR="0" wp14:anchorId="183915E5" wp14:editId="6109C1D7">
+          <wp:inline distT="0" distB="0" distL="0" distR="0" wp14:anchorId="19979BA1" wp14:editId="683A1D1E">
             <wp:extent cx="1548603" cy="5402770"/>
             <wp:effectExtent l="0" t="0" r="0" b="0"/>
             <wp:docPr id="7" name="Image 7"/>
@@ -5875,13 +5879,7 @@
               <w:rPr>
                 <w:sz w:val="18"/>
               </w:rPr>
-              <w:t>3</w:t>
-            </w:r>
-            <w:r>
-              <w:rPr>
-                <w:sz w:val="18"/>
-              </w:rPr>
-              <w:t>%</w:t>
+              <w:t>3%</w:t>
             </w:r>
             <w:r>
               <w:rPr>
@@ -5955,19 +5953,7 @@
               <w:rPr>
                 <w:sz w:val="18"/>
               </w:rPr>
-              <w:t>7</w:t>
-            </w:r>
-            <w:r>
-              <w:rPr>
-                <w:sz w:val="18"/>
-              </w:rPr>
-              <w:t>,</w:t>
-            </w:r>
-            <w:r>
-              <w:rPr>
-                <w:sz w:val="18"/>
-              </w:rPr>
-              <w:t>5</w:t>
+              <w:t>7,5</w:t>
             </w:r>
             <w:r>
               <w:rPr>
@@ -11041,19 +11027,7 @@
         <w:jc w:val="both"/>
       </w:pPr>
       <w:r>
-        <w:t>Speedy v</w:t>
-      </w:r>
-      <w:r>
-        <w:t>4</w:t>
-      </w:r>
-      <w:r>
-        <w:t>.0</w:t>
-      </w:r>
-      <w:r>
-        <w:t>.0</w:t>
-      </w:r>
-      <w:r>
-        <w:t xml:space="preserve"> funciona con una batería de polímero de Litio (Li-Po) de 3.7V - 5000mAh que </w:t>
+        <w:t xml:space="preserve">Speedy v4.0.0 funciona con una batería de polímero de Litio (Li-Po) de 3.7V - 5000mAh que </w:t>
       </w:r>
       <w:r>
         <w:rPr>
@@ -11072,19 +11046,7 @@
         <w:rPr>
           <w:w w:val="110"/>
         </w:rPr>
-        <w:t>de 1</w:t>
-      </w:r>
-      <w:r>
-        <w:rPr>
-          <w:w w:val="110"/>
-        </w:rPr>
-        <w:t>8</w:t>
-      </w:r>
-      <w:r>
-        <w:rPr>
-          <w:w w:val="110"/>
-        </w:rPr>
-        <w:t xml:space="preserve"> horas de uso continuo. La interfaz gráfica</w:t>
+        <w:t>de 18 horas de uso continuo. La interfaz gráfica</w:t>
       </w:r>
       <w:r>
         <w:rPr>
@@ -11516,37 +11478,15 @@
         </w:rPr>
       </w:pPr>
       <w:r>
-        <w:t xml:space="preserve">Speedy v4.0.0 </w:t>
-      </w:r>
-      <w:r>
-        <w:t xml:space="preserve">tiene en su </w:t>
-      </w:r>
-      <w:r>
-        <w:t>consola dos</w:t>
-      </w:r>
-      <w:r>
-        <w:t xml:space="preserve"> entradas</w:t>
-      </w:r>
-      <w:r>
-        <w:t xml:space="preserve"> con puerto USB</w:t>
-      </w:r>
-      <w:r>
-        <w:t xml:space="preserve"> de las cuales la entrada superior proporciona       la herramienta de descarga </w:t>
-      </w:r>
-      <w:r>
-        <w:t xml:space="preserve">de </w:t>
-      </w:r>
-      <w:r>
-        <w:t>datos,</w:t>
-      </w:r>
-      <w:r>
-        <w:t xml:space="preserve"> solamente debe realizar la conexión para descarga de datos con el equipo encendido de lo contrario puede bloquear el </w:t>
-      </w:r>
-      <w:r>
-        <w:t>equipo. El</w:t>
-      </w:r>
-      <w:r>
-        <w:t xml:space="preserve"> segundo puerto se utilizara como entrada de alimentación al equipo.</w:t>
+        <w:t xml:space="preserve">Speedy v4.0.0 tiene en su consola dos entradas con puerto USB de las cuales la entrada superior proporciona       la herramienta de descarga de datos, solamente debe realizar la conexión para descarga de datos con el equipo encendido de lo contrario puede bloquear el equipo. El segundo puerto se </w:t>
+      </w:r>
+      <w:proofErr w:type="gramStart"/>
+      <w:r>
+        <w:t>utilizara</w:t>
+      </w:r>
+      <w:proofErr w:type="gramEnd"/>
+      <w:r>
+        <w:t xml:space="preserve"> como entrada de alimentación al equipo.</w:t>
       </w:r>
     </w:p>
     <w:p>
@@ -11575,7 +11515,7 @@
           <w:szCs w:val="26"/>
         </w:rPr>
         <w:drawing>
-          <wp:inline distT="0" distB="0" distL="0" distR="0" wp14:anchorId="772FC447" wp14:editId="736227A9">
+          <wp:inline distT="0" distB="0" distL="0" distR="0" wp14:anchorId="187BF97E" wp14:editId="671F1855">
             <wp:extent cx="2828544" cy="4017647"/>
             <wp:effectExtent l="0" t="0" r="0" b="1905"/>
             <wp:docPr id="72" name="Imagen 72"/>
@@ -11689,12 +11629,21 @@
               </w:rPr>
               <w:t xml:space="preserve"> </w:t>
             </w:r>
+            <w:proofErr w:type="gramStart"/>
             <w:r>
               <w:rPr>
                 <w:spacing w:val="-2"/>
                 <w:sz w:val="14"/>
               </w:rPr>
-              <w:t>Puerto USB Superior</w:t>
+              <w:t>Puerto</w:t>
+            </w:r>
+            <w:proofErr w:type="gramEnd"/>
+            <w:r>
+              <w:rPr>
+                <w:spacing w:val="-2"/>
+                <w:sz w:val="14"/>
+              </w:rPr>
+              <w:t xml:space="preserve"> USB Superior</w:t>
             </w:r>
           </w:p>
         </w:tc>
@@ -11728,11 +11677,19 @@
               </w:rPr>
               <w:t xml:space="preserve"> </w:t>
             </w:r>
-            <w:r>
-              <w:rPr>
-                <w:sz w:val="14"/>
-              </w:rPr>
-              <w:t>Descarga de Datos</w:t>
+            <w:proofErr w:type="gramStart"/>
+            <w:r>
+              <w:rPr>
+                <w:sz w:val="14"/>
+              </w:rPr>
+              <w:t>Descarga</w:t>
+            </w:r>
+            <w:proofErr w:type="gramEnd"/>
+            <w:r>
+              <w:rPr>
+                <w:sz w:val="14"/>
+              </w:rPr>
+              <w:t xml:space="preserve"> de Datos</w:t>
             </w:r>
           </w:p>
         </w:tc>
@@ -11760,29 +11717,23 @@
                 <w:b/>
                 <w:sz w:val="14"/>
               </w:rPr>
-              <w:t>2</w:t>
-            </w:r>
-            <w:r>
-              <w:rPr>
-                <w:rFonts w:ascii="Arial"/>
-                <w:b/>
-                <w:sz w:val="14"/>
-              </w:rPr>
-              <w:t xml:space="preserve"> </w:t>
-            </w:r>
+              <w:t xml:space="preserve">2 </w:t>
+            </w:r>
+            <w:proofErr w:type="gramStart"/>
             <w:r>
               <w:rPr>
                 <w:spacing w:val="-2"/>
                 <w:sz w:val="14"/>
               </w:rPr>
-              <w:t xml:space="preserve">Puerto USB </w:t>
-            </w:r>
+              <w:t>Puerto</w:t>
+            </w:r>
+            <w:proofErr w:type="gramEnd"/>
             <w:r>
               <w:rPr>
                 <w:spacing w:val="-2"/>
                 <w:sz w:val="14"/>
               </w:rPr>
-              <w:t>Inferior</w:t>
+              <w:t xml:space="preserve"> USB Inferior</w:t>
             </w:r>
           </w:p>
         </w:tc>
@@ -12496,7 +12447,7 @@
           <w:noProof/>
         </w:rPr>
         <w:drawing>
-          <wp:anchor distT="0" distB="0" distL="0" distR="0" simplePos="0" relativeHeight="487589376" behindDoc="1" locked="0" layoutInCell="1" allowOverlap="1" wp14:anchorId="4E5E322A" wp14:editId="0EB76607">
+          <wp:anchor distT="0" distB="0" distL="0" distR="0" simplePos="0" relativeHeight="251663360" behindDoc="1" locked="0" layoutInCell="1" allowOverlap="1" wp14:anchorId="2EF5729C" wp14:editId="193A9C92">
             <wp:simplePos x="0" y="0"/>
             <wp:positionH relativeFrom="page">
               <wp:posOffset>1762125</wp:posOffset>
@@ -12918,14 +12869,7 @@
           <w:spacing w:val="-2"/>
           <w:w w:val="105"/>
         </w:rPr>
-        <w:t>hélice</w:t>
-      </w:r>
-      <w:r>
-        <w:rPr>
-          <w:spacing w:val="-2"/>
-          <w:w w:val="105"/>
-        </w:rPr>
-        <w:t xml:space="preserve"> y selección de tipo de sensor </w:t>
+        <w:t xml:space="preserve">hélice y selección de tipo de sensor </w:t>
       </w:r>
     </w:p>
     <w:p>
@@ -13103,12 +13047,14 @@
               </w:rPr>
               <w:t xml:space="preserve"> </w:t>
             </w:r>
+            <w:proofErr w:type="gramStart"/>
             <w:r>
               <w:rPr>
                 <w:sz w:val="14"/>
               </w:rPr>
               <w:t>Menos</w:t>
             </w:r>
+            <w:proofErr w:type="gramEnd"/>
             <w:r>
               <w:rPr>
                 <w:spacing w:val="-7"/>
@@ -13310,7 +13256,7 @@
           <w:noProof/>
         </w:rPr>
         <w:drawing>
-          <wp:anchor distT="0" distB="0" distL="0" distR="0" simplePos="0" relativeHeight="487589888" behindDoc="1" locked="0" layoutInCell="1" allowOverlap="1" wp14:anchorId="2CD1DC2F" wp14:editId="09F8AF0D">
+          <wp:anchor distT="0" distB="0" distL="0" distR="0" simplePos="0" relativeHeight="251664384" behindDoc="1" locked="0" layoutInCell="1" allowOverlap="1" wp14:anchorId="789554F8" wp14:editId="13E99652">
             <wp:simplePos x="0" y="0"/>
             <wp:positionH relativeFrom="page">
               <wp:posOffset>1414878</wp:posOffset>
@@ -15794,7 +15740,7 @@
               <mc:AlternateContent>
                 <mc:Choice Requires="wpg">
                   <w:drawing>
-                    <wp:anchor distT="0" distB="0" distL="0" distR="0" simplePos="0" relativeHeight="486860800" behindDoc="1" locked="0" layoutInCell="1" allowOverlap="1" wp14:anchorId="24602D23" wp14:editId="18B06006">
+                    <wp:anchor distT="0" distB="0" distL="0" distR="0" simplePos="0" relativeHeight="251662336" behindDoc="1" locked="0" layoutInCell="1" allowOverlap="1" wp14:anchorId="033894BF" wp14:editId="2CAF0568">
                       <wp:simplePos x="0" y="0"/>
                       <wp:positionH relativeFrom="column">
                         <wp:posOffset>1142118</wp:posOffset>
@@ -15989,7 +15935,7 @@
                 </mc:Choice>
                 <mc:Fallback>
                   <w:pict>
-                    <v:group w14:anchorId="0BDDDB4D" id="Group 10" o:spid="_x0000_s1026" style="position:absolute;margin-left:89.95pt;margin-top:-23.75pt;width:12.6pt;height:27.55pt;z-index:-16455680;mso-wrap-distance-left:0;mso-wrap-distance-right:0" coordsize="160020,349885" o:gfxdata="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">
+                    <v:group w14:anchorId="669247D6" id="Group 10" o:spid="_x0000_s1026" style="position:absolute;margin-left:89.95pt;margin-top:-23.75pt;width:12.6pt;height:27.55pt;z-index:-251654144;mso-wrap-distance-left:0;mso-wrap-distance-right:0" coordsize="160020,349885" o:gfxdata="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">
                       <v:shapetype id="_x0000_t75" coordsize="21600,21600" o:spt="75" o:preferrelative="t" path="m@4@5l@4@11@9@11@9@5xe" filled="f" stroked="f">
                         <v:stroke joinstyle="miter"/>
                         <v:formulas>
@@ -16508,13 +16454,7 @@
         <w:rPr>
           <w:w w:val="105"/>
         </w:rPr>
-        <w:t xml:space="preserve">el </w:t>
-      </w:r>
-      <w:r>
-        <w:rPr>
-          <w:w w:val="105"/>
-        </w:rPr>
-        <w:t>Display</w:t>
+        <w:t>el Display</w:t>
       </w:r>
       <w:r>
         <w:rPr>
@@ -17229,19 +17169,21 @@
         <w:rPr>
           <w:w w:val="105"/>
         </w:rPr>
-        <w:t>puede configurarse entre 1 y 255</w:t>
-      </w:r>
-      <w:r>
-        <w:rPr>
-          <w:w w:val="105"/>
-        </w:rPr>
-        <w:t xml:space="preserve"> , los valores pueden cambiarse con las teclas MNS y MAS</w:t>
-      </w:r>
-      <w:r>
-        <w:rPr>
-          <w:w w:val="105"/>
-        </w:rPr>
-        <w:t>.</w:t>
+        <w:t xml:space="preserve">puede configurarse entre 1 y </w:t>
+      </w:r>
+      <w:proofErr w:type="gramStart"/>
+      <w:r>
+        <w:rPr>
+          <w:w w:val="105"/>
+        </w:rPr>
+        <w:t>255 ,</w:t>
+      </w:r>
+      <w:proofErr w:type="gramEnd"/>
+      <w:r>
+        <w:rPr>
+          <w:w w:val="105"/>
+        </w:rPr>
+        <w:t xml:space="preserve"> los valores pueden cambiarse con las teclas MNS y MAS.</w:t>
       </w:r>
       <w:r>
         <w:rPr>
@@ -17285,14 +17227,7 @@
           <w:color w:val="548ED4"/>
           <w:w w:val="105"/>
         </w:rPr>
-        <w:t>8</w:t>
-      </w:r>
-      <w:r>
-        <w:rPr>
-          <w:color w:val="548ED4"/>
-          <w:w w:val="105"/>
-        </w:rPr>
-        <w:t xml:space="preserve"> </w:t>
+        <w:t xml:space="preserve">8 </w:t>
       </w:r>
       <w:r>
         <w:rPr>
@@ -17324,19 +17259,7 @@
         <w:rPr>
           <w:w w:val="105"/>
         </w:rPr>
-        <w:t>una pantalla en tiempo</w:t>
-      </w:r>
-      <w:r>
-        <w:rPr>
-          <w:w w:val="105"/>
-        </w:rPr>
-        <w:t xml:space="preserve"> de muestreo</w:t>
-      </w:r>
-      <w:r>
-        <w:rPr>
-          <w:w w:val="105"/>
-        </w:rPr>
-        <w:t>.</w:t>
+        <w:t>una pantalla en tiempo de muestreo.</w:t>
       </w:r>
     </w:p>
     <w:p>
@@ -17436,7 +17359,7 @@
       </w:pPr>
       <w:r>
         <w:drawing>
-          <wp:inline distT="0" distB="0" distL="0" distR="0" wp14:anchorId="73D1F190" wp14:editId="63A3818C">
+          <wp:inline distT="0" distB="0" distL="0" distR="0" wp14:anchorId="516F2C17" wp14:editId="30FB5FE0">
             <wp:extent cx="1856096" cy="2617042"/>
             <wp:effectExtent l="0" t="0" r="0" b="0"/>
             <wp:docPr id="66" name="Imagen 66"/>
@@ -17559,7 +17482,7 @@
         <w:rPr>
           <w:w w:val="105"/>
         </w:rPr>
-        <w:t>Speedy v1.0 permite trabajar con tres hélices de diferente diámetro para ajustarse a los diferentes</w:t>
+        <w:t>Speedy v4.0.0 permite trabajar con tres hélices de diferente diámetro para ajustarse a los diferentes</w:t>
       </w:r>
       <w:r>
         <w:rPr>
@@ -17871,19 +17794,21 @@
         <w:rPr>
           <w:w w:val="105"/>
         </w:rPr>
-        <w:t>recomienda la hélice de 35mm</w:t>
-      </w:r>
-      <w:r>
-        <w:rPr>
-          <w:w w:val="105"/>
-        </w:rPr>
-        <w:t xml:space="preserve"> para láminas de agua baja </w:t>
-      </w:r>
-      <w:r>
-        <w:rPr>
-          <w:w w:val="105"/>
-        </w:rPr>
-        <w:t>, que puede registrar mayor cantidad de pulsos por desplazamiento en metros del fluido.</w:t>
+        <w:t xml:space="preserve">recomienda la hélice de 35mm para láminas de agua </w:t>
+      </w:r>
+      <w:proofErr w:type="gramStart"/>
+      <w:r>
+        <w:rPr>
+          <w:w w:val="105"/>
+        </w:rPr>
+        <w:t>baja ,</w:t>
+      </w:r>
+      <w:proofErr w:type="gramEnd"/>
+      <w:r>
+        <w:rPr>
+          <w:w w:val="105"/>
+        </w:rPr>
+        <w:t xml:space="preserve"> que puede registrar mayor cantidad de pulsos por desplazamiento en metros del fluido.</w:t>
       </w:r>
     </w:p>
     <w:p>
@@ -17993,16 +17918,37 @@
         <w:rPr>
           <w:spacing w:val="-3"/>
         </w:rPr>
-        <w:t xml:space="preserve"> </w:t>
+        <w:t xml:space="preserve"> CONFIGURACION luego presione nuevamente OK para confirmar en </w:t>
+      </w:r>
+      <w:r>
+        <w:t>TIPO</w:t>
+      </w:r>
+      <w:r>
+        <w:rPr>
+          <w:spacing w:val="-4"/>
+        </w:rPr>
+        <w:t xml:space="preserve"> </w:t>
+      </w:r>
+      <w:r>
+        <w:t>HELICE,</w:t>
       </w:r>
       <w:r>
         <w:rPr>
           <w:spacing w:val="-3"/>
         </w:rPr>
-        <w:t xml:space="preserve">CONFIGURACION luego presione nuevamente OK para confirmar en </w:t>
-      </w:r>
-      <w:r>
-        <w:t>TIPO</w:t>
+        <w:t xml:space="preserve"> </w:t>
+      </w:r>
+      <w:r>
+        <w:t>con</w:t>
+      </w:r>
+      <w:r>
+        <w:rPr>
+          <w:spacing w:val="-3"/>
+        </w:rPr>
+        <w:t xml:space="preserve"> </w:t>
+      </w:r>
+      <w:r>
+        <w:t>las</w:t>
       </w:r>
       <w:r>
         <w:rPr>
@@ -18011,208 +17957,87 @@
         <w:t xml:space="preserve"> </w:t>
       </w:r>
       <w:r>
-        <w:t>HELICE,</w:t>
-      </w:r>
-      <w:r>
-        <w:rPr>
-          <w:spacing w:val="-3"/>
-        </w:rPr>
-        <w:t xml:space="preserve"> </w:t>
-      </w:r>
-      <w:r>
-        <w:t>con</w:t>
-      </w:r>
-      <w:r>
-        <w:rPr>
-          <w:spacing w:val="-3"/>
-        </w:rPr>
-        <w:t xml:space="preserve"> </w:t>
-      </w:r>
-      <w:r>
-        <w:t>las</w:t>
+        <w:t>teclas</w:t>
+      </w:r>
+      <w:r>
+        <w:rPr>
+          <w:spacing w:val="-5"/>
+        </w:rPr>
+        <w:t xml:space="preserve"> </w:t>
+      </w:r>
+      <w:r>
+        <w:t xml:space="preserve">de MNS </w:t>
+      </w:r>
+      <w:r>
+        <w:rPr>
+          <w:w w:val="105"/>
+        </w:rPr>
+        <w:t>y MAS navegue a</w:t>
+      </w:r>
+      <w:r>
+        <w:rPr>
+          <w:spacing w:val="-2"/>
+          <w:w w:val="105"/>
+        </w:rPr>
+        <w:t xml:space="preserve"> </w:t>
+      </w:r>
+      <w:r>
+        <w:rPr>
+          <w:w w:val="105"/>
+        </w:rPr>
+        <w:t>través del</w:t>
+      </w:r>
+      <w:r>
+        <w:rPr>
+          <w:spacing w:val="-2"/>
+          <w:w w:val="105"/>
+        </w:rPr>
+        <w:t xml:space="preserve"> </w:t>
+      </w:r>
+      <w:r>
+        <w:rPr>
+          <w:w w:val="105"/>
+        </w:rPr>
+        <w:t>submenú para seleccionar</w:t>
+      </w:r>
+      <w:r>
+        <w:rPr>
+          <w:spacing w:val="-1"/>
+          <w:w w:val="105"/>
+        </w:rPr>
+        <w:t xml:space="preserve"> </w:t>
+      </w:r>
+      <w:r>
+        <w:rPr>
+          <w:w w:val="105"/>
+        </w:rPr>
+        <w:t>entre las</w:t>
+      </w:r>
+      <w:r>
+        <w:rPr>
+          <w:spacing w:val="-1"/>
+          <w:w w:val="105"/>
+        </w:rPr>
+        <w:t xml:space="preserve"> </w:t>
+      </w:r>
+      <w:r>
+        <w:rPr>
+          <w:w w:val="105"/>
+        </w:rPr>
+        <w:t>tres</w:t>
       </w:r>
       <w:r>
         <w:rPr>
           <w:spacing w:val="-4"/>
-        </w:rPr>
-        <w:t xml:space="preserve"> </w:t>
-      </w:r>
-      <w:r>
-        <w:t>teclas</w:t>
-      </w:r>
-      <w:r>
-        <w:rPr>
-          <w:spacing w:val="-5"/>
-        </w:rPr>
-        <w:t xml:space="preserve"> </w:t>
-      </w:r>
-      <w:r>
-        <w:t xml:space="preserve">de MNS </w:t>
-      </w:r>
-      <w:r>
-        <w:rPr>
-          <w:w w:val="105"/>
-        </w:rPr>
-        <w:t>y MAS navegue a</w:t>
-      </w:r>
-      <w:r>
-        <w:rPr>
-          <w:spacing w:val="-2"/>
-          <w:w w:val="105"/>
-        </w:rPr>
-        <w:t xml:space="preserve"> </w:t>
-      </w:r>
-      <w:r>
-        <w:rPr>
-          <w:w w:val="105"/>
-        </w:rPr>
-        <w:t>través del</w:t>
-      </w:r>
-      <w:r>
-        <w:rPr>
-          <w:spacing w:val="-2"/>
-          <w:w w:val="105"/>
-        </w:rPr>
-        <w:t xml:space="preserve"> </w:t>
-      </w:r>
-      <w:r>
-        <w:rPr>
-          <w:w w:val="105"/>
-        </w:rPr>
-        <w:t>submenú para seleccionar</w:t>
-      </w:r>
-      <w:r>
-        <w:rPr>
-          <w:spacing w:val="-1"/>
-          <w:w w:val="105"/>
-        </w:rPr>
-        <w:t xml:space="preserve"> </w:t>
-      </w:r>
-      <w:r>
-        <w:rPr>
-          <w:w w:val="105"/>
-        </w:rPr>
-        <w:t>entre las</w:t>
-      </w:r>
-      <w:r>
-        <w:rPr>
-          <w:spacing w:val="-1"/>
-          <w:w w:val="105"/>
-        </w:rPr>
-        <w:t xml:space="preserve"> </w:t>
-      </w:r>
-      <w:r>
-        <w:rPr>
-          <w:w w:val="105"/>
-        </w:rPr>
-        <w:t>tres</w:t>
-      </w:r>
-      <w:r>
-        <w:rPr>
-          <w:spacing w:val="-4"/>
-          <w:w w:val="105"/>
-        </w:rPr>
-        <w:t xml:space="preserve"> </w:t>
-      </w:r>
-      <w:r>
-        <w:rPr>
-          <w:w w:val="105"/>
-        </w:rPr>
-        <w:t xml:space="preserve">opciones disponibles: 35mm, 50mm y 70mm. Presione nuevamente OK para confirmar la selección o ESC para cancelar la </w:t>
-      </w:r>
-      <w:r>
-        <w:rPr>
-          <w:w w:val="105"/>
-        </w:rPr>
-        <w:t>operación.</w:t>
-      </w:r>
-      <w:r>
-        <w:rPr>
-          <w:color w:val="548ED4"/>
-          <w:w w:val="105"/>
-        </w:rPr>
-        <w:t xml:space="preserve"> La</w:t>
-      </w:r>
-      <w:r>
-        <w:rPr>
-          <w:color w:val="548ED4"/>
-          <w:spacing w:val="-2"/>
-          <w:w w:val="105"/>
-        </w:rPr>
-        <w:t xml:space="preserve"> </w:t>
-      </w:r>
-      <w:r>
-        <w:rPr>
-          <w:color w:val="548ED4"/>
-          <w:w w:val="105"/>
-        </w:rPr>
-        <w:t>Figura</w:t>
-      </w:r>
-      <w:r>
-        <w:rPr>
-          <w:color w:val="548ED4"/>
-          <w:spacing w:val="-2"/>
-          <w:w w:val="105"/>
-        </w:rPr>
-        <w:t xml:space="preserve"> </w:t>
-      </w:r>
-      <w:r>
-        <w:rPr>
-          <w:color w:val="548ED4"/>
-          <w:w w:val="105"/>
-        </w:rPr>
-        <w:t>9</w:t>
-      </w:r>
-      <w:r>
-        <w:rPr>
-          <w:color w:val="548ED4"/>
-          <w:w w:val="105"/>
-        </w:rPr>
-        <w:t xml:space="preserve"> </w:t>
-      </w:r>
-      <w:r>
-        <w:rPr>
-          <w:w w:val="105"/>
-        </w:rPr>
-        <w:t>muestra un ejemplo</w:t>
-      </w:r>
-      <w:r>
-        <w:rPr>
-          <w:spacing w:val="-1"/>
-          <w:w w:val="105"/>
-        </w:rPr>
-        <w:t xml:space="preserve"> </w:t>
-      </w:r>
-      <w:r>
-        <w:rPr>
-          <w:w w:val="105"/>
-        </w:rPr>
-        <w:t>de</w:t>
-      </w:r>
-      <w:r>
-        <w:rPr>
-          <w:spacing w:val="-1"/>
-          <w:w w:val="105"/>
-        </w:rPr>
-        <w:t xml:space="preserve"> </w:t>
-      </w:r>
-      <w:r>
-        <w:rPr>
-          <w:w w:val="105"/>
-        </w:rPr>
-        <w:t xml:space="preserve">una pantalla en </w:t>
-      </w:r>
-      <w:r>
-        <w:rPr>
-          <w:w w:val="105"/>
-        </w:rPr>
-        <w:t>TIPO DE HELICE</w:t>
-      </w:r>
-      <w:r>
-        <w:rPr>
-          <w:w w:val="105"/>
-        </w:rPr>
-        <w:t>.</w:t>
+          <w:w w:val="105"/>
+        </w:rPr>
+        <w:t xml:space="preserve"> </w:t>
+      </w:r>
+      <w:r>
+        <w:rPr>
+          <w:w w:val="105"/>
+        </w:rPr>
+        <w:t>opciones disponibles: 35mm, 50mm y 70mm. Presione nuevamente OK para confirmar la selección o ESC para cancelar la operación</w:t>
       </w:r>
     </w:p>
     <w:p>
@@ -18329,7 +18154,7 @@
       </w:pPr>
       <w:r>
         <w:drawing>
-          <wp:inline distT="0" distB="0" distL="0" distR="0" wp14:anchorId="3BC2EE84" wp14:editId="55F564E8">
+          <wp:inline distT="0" distB="0" distL="0" distR="0" wp14:anchorId="3699CEF8" wp14:editId="45A5DB95">
             <wp:extent cx="1660358" cy="2444005"/>
             <wp:effectExtent l="0" t="0" r="0" b="0"/>
             <wp:docPr id="68" name="Imagen 68"/>
@@ -18371,6 +18196,480 @@
         <w:spacing w:before="207" w:line="427" w:lineRule="auto"/>
         <w:ind w:left="686" w:right="914"/>
         <w:jc w:val="both"/>
+      </w:pPr>
+    </w:p>
+    <w:p>
+      <w:pPr>
+        <w:pStyle w:val="Textoindependiente"/>
+        <w:spacing w:before="207" w:line="427" w:lineRule="auto"/>
+        <w:ind w:left="686" w:right="914"/>
+        <w:jc w:val="both"/>
+      </w:pPr>
+    </w:p>
+    <w:p>
+      <w:pPr>
+        <w:pStyle w:val="Ttulo2"/>
+        <w:tabs>
+          <w:tab w:val="left" w:pos="1346"/>
+        </w:tabs>
+        <w:ind w:left="0"/>
+        <w:rPr>
+          <w:lang w:val="es-CO"/>
+        </w:rPr>
+      </w:pPr>
+      <w:r>
+        <w:rPr>
+          <w:lang w:val="es-CO"/>
+        </w:rPr>
+        <w:lastRenderedPageBreak/>
+        <w:t xml:space="preserve">          </w:t>
+      </w:r>
+      <w:proofErr w:type="gramStart"/>
+      <w:r>
+        <w:rPr>
+          <w:lang w:val="es-CO"/>
+        </w:rPr>
+        <w:t xml:space="preserve">4.4.3  </w:t>
+      </w:r>
+      <w:r>
+        <w:rPr>
+          <w:w w:val="85"/>
+          <w:lang w:val="es-CO"/>
+        </w:rPr>
+        <w:t>DATALOGGER</w:t>
+      </w:r>
+      <w:proofErr w:type="gramEnd"/>
+    </w:p>
+    <w:p>
+      <w:pPr>
+        <w:pStyle w:val="Textoindependiente"/>
+        <w:spacing w:before="207" w:line="427" w:lineRule="auto"/>
+        <w:ind w:left="720" w:right="914"/>
+        <w:jc w:val="both"/>
+        <w:rPr>
+          <w:w w:val="105"/>
+          <w:lang w:val="es-CO"/>
+        </w:rPr>
+      </w:pPr>
+      <w:r>
+        <w:rPr>
+          <w:lang w:val="es-CO"/>
+        </w:rPr>
+        <w:t xml:space="preserve"> </w:t>
+      </w:r>
+      <w:r>
+        <w:rPr>
+          <w:w w:val="105"/>
+          <w:lang w:val="es-CO"/>
+        </w:rPr>
+        <w:t xml:space="preserve">Speedy v4.0.0 permite realizar </w:t>
+      </w:r>
+      <w:r>
+        <w:rPr>
+          <w:w w:val="105"/>
+          <w:lang w:val="es-CO"/>
+        </w:rPr>
+        <w:t xml:space="preserve"> el </w:t>
+      </w:r>
+      <w:r>
+        <w:rPr>
+          <w:w w:val="105"/>
+          <w:lang w:val="es-CO"/>
+        </w:rPr>
+        <w:t>al</w:t>
+      </w:r>
+      <w:r>
+        <w:rPr>
+          <w:w w:val="105"/>
+          <w:lang w:val="es-CO"/>
+        </w:rPr>
+        <w:t xml:space="preserve">macenamiento de datos de mediciones del equipo  para     ser analizados posteriormente desde un PC , para acceder a esta herramienta debemos seleccionar la opción de CONFIGURACION en el menú principal y presionar el botón </w:t>
+      </w:r>
+      <w:proofErr w:type="spellStart"/>
+      <w:r>
+        <w:rPr>
+          <w:w w:val="105"/>
+          <w:lang w:val="es-CO"/>
+        </w:rPr>
+        <w:t>OK,luego</w:t>
+      </w:r>
+      <w:proofErr w:type="spellEnd"/>
+      <w:r>
+        <w:rPr>
+          <w:w w:val="105"/>
+          <w:lang w:val="es-CO"/>
+        </w:rPr>
+        <w:t xml:space="preserve"> procedemos a seleccionar la opción DATALOGGER y presionamos el botón OK para confirmar ,encontraremos dos opciones la opción DESACTIVAR que la usaremos en caso de que tengamos activado la función de DATALOGGER y queramos suspenderla , y la función ACTIVAR que la usaremos   para encender el modo DATALOGGER y almacenar nuestros datos presionando la tecla Ok.</w:t>
+      </w:r>
+    </w:p>
+    <w:p>
+      <w:pPr>
+        <w:pStyle w:val="Textoindependiente"/>
+        <w:spacing w:before="441" w:line="427" w:lineRule="auto"/>
+        <w:ind w:left="686" w:right="915"/>
+        <w:jc w:val="both"/>
+        <w:rPr>
+          <w:w w:val="105"/>
+        </w:rPr>
+      </w:pPr>
+      <w:r>
+        <w:rPr>
+          <w:w w:val="105"/>
+          <w:lang w:val="es-CO"/>
+        </w:rPr>
+        <w:t xml:space="preserve">Al activar el modo DATALOGGER se mostrara en la barra de notificaciones naranja ubicada en la parte superior izquierda   la hora </w:t>
+      </w:r>
+      <w:proofErr w:type="gramStart"/>
+      <w:r>
+        <w:rPr>
+          <w:w w:val="105"/>
+          <w:lang w:val="es-CO"/>
+        </w:rPr>
+        <w:t>y  fecha</w:t>
+      </w:r>
+      <w:proofErr w:type="gramEnd"/>
+      <w:r>
+        <w:rPr>
+          <w:w w:val="105"/>
+          <w:lang w:val="es-CO"/>
+        </w:rPr>
+        <w:t xml:space="preserve"> del equipo  indicándonos que el modo DATALOGGER se encuentra activado.</w:t>
+      </w:r>
+      <w:r>
+        <w:rPr>
+          <w:w w:val="105"/>
+        </w:rPr>
+        <w:t xml:space="preserve"> </w:t>
+      </w:r>
+      <w:r>
+        <w:rPr>
+          <w:w w:val="105"/>
+        </w:rPr>
+        <w:t>.</w:t>
+      </w:r>
+      <w:r>
+        <w:rPr>
+          <w:color w:val="548ED4"/>
+          <w:w w:val="105"/>
+        </w:rPr>
+        <w:t xml:space="preserve"> La</w:t>
+      </w:r>
+      <w:r>
+        <w:rPr>
+          <w:color w:val="548ED4"/>
+          <w:spacing w:val="-2"/>
+          <w:w w:val="105"/>
+        </w:rPr>
+        <w:t xml:space="preserve"> </w:t>
+      </w:r>
+      <w:r>
+        <w:rPr>
+          <w:color w:val="548ED4"/>
+          <w:w w:val="105"/>
+        </w:rPr>
+        <w:t>Figura</w:t>
+      </w:r>
+      <w:r>
+        <w:rPr>
+          <w:color w:val="548ED4"/>
+          <w:spacing w:val="-2"/>
+          <w:w w:val="105"/>
+        </w:rPr>
+        <w:t xml:space="preserve"> </w:t>
+      </w:r>
+      <w:r>
+        <w:rPr>
+          <w:color w:val="548ED4"/>
+          <w:w w:val="105"/>
+        </w:rPr>
+        <w:t xml:space="preserve">10 </w:t>
+      </w:r>
+      <w:r>
+        <w:rPr>
+          <w:w w:val="105"/>
+        </w:rPr>
+        <w:t>muestra un ejemplo</w:t>
+      </w:r>
+      <w:r>
+        <w:rPr>
+          <w:spacing w:val="-1"/>
+          <w:w w:val="105"/>
+        </w:rPr>
+        <w:t xml:space="preserve"> </w:t>
+      </w:r>
+      <w:r>
+        <w:rPr>
+          <w:w w:val="105"/>
+        </w:rPr>
+        <w:t>de</w:t>
+      </w:r>
+      <w:r>
+        <w:rPr>
+          <w:spacing w:val="-1"/>
+          <w:w w:val="105"/>
+        </w:rPr>
+        <w:t xml:space="preserve"> </w:t>
+      </w:r>
+      <w:r>
+        <w:rPr>
+          <w:w w:val="105"/>
+        </w:rPr>
+        <w:t>una pantalla en modo DATALOGGER.</w:t>
+      </w:r>
+    </w:p>
+    <w:p>
+      <w:pPr>
+        <w:pStyle w:val="Textoindependiente"/>
+        <w:spacing w:before="441" w:line="427" w:lineRule="auto"/>
+        <w:ind w:left="686" w:right="915"/>
+        <w:jc w:val="both"/>
+        <w:rPr>
+          <w:w w:val="105"/>
+        </w:rPr>
+      </w:pPr>
+      <w:r>
+        <w:rPr>
+          <w:rFonts w:ascii="Trebuchet MS"/>
+          <w:color w:val="666666"/>
+          <w:u w:val="single" w:color="666666"/>
+        </w:rPr>
+        <w:t>Figura</w:t>
+      </w:r>
+      <w:r>
+        <w:rPr>
+          <w:rFonts w:ascii="Trebuchet MS"/>
+          <w:color w:val="666666"/>
+          <w:spacing w:val="-3"/>
+          <w:u w:val="single" w:color="666666"/>
+        </w:rPr>
+        <w:t xml:space="preserve"> </w:t>
+      </w:r>
+      <w:r>
+        <w:rPr>
+          <w:rFonts w:ascii="Trebuchet MS"/>
+          <w:color w:val="666666"/>
+          <w:u w:val="single" w:color="666666"/>
+        </w:rPr>
+        <w:t>10</w:t>
+      </w:r>
+      <w:r>
+        <w:rPr>
+          <w:rFonts w:ascii="Trebuchet MS"/>
+          <w:color w:val="666666"/>
+          <w:spacing w:val="38"/>
+          <w:u w:val="single" w:color="666666"/>
+        </w:rPr>
+        <w:t xml:space="preserve"> </w:t>
+      </w:r>
+      <w:r>
+        <w:rPr>
+          <w:rFonts w:ascii="Trebuchet MS"/>
+          <w:color w:val="666666"/>
+          <w:u w:val="single" w:color="666666"/>
+        </w:rPr>
+        <w:t>Pantalla</w:t>
+      </w:r>
+      <w:r>
+        <w:rPr>
+          <w:rFonts w:ascii="Trebuchet MS"/>
+          <w:color w:val="666666"/>
+          <w:spacing w:val="-4"/>
+          <w:u w:val="single" w:color="666666"/>
+        </w:rPr>
+        <w:t xml:space="preserve"> </w:t>
+      </w:r>
+      <w:r>
+        <w:rPr>
+          <w:rFonts w:ascii="Trebuchet MS"/>
+          <w:color w:val="666666"/>
+          <w:u w:val="single" w:color="666666"/>
+        </w:rPr>
+        <w:t>en</w:t>
+      </w:r>
+      <w:r>
+        <w:rPr>
+          <w:rFonts w:ascii="Trebuchet MS"/>
+          <w:color w:val="666666"/>
+          <w:spacing w:val="-6"/>
+          <w:u w:val="single" w:color="666666"/>
+        </w:rPr>
+        <w:t xml:space="preserve"> </w:t>
+      </w:r>
+      <w:r>
+        <w:rPr>
+          <w:rFonts w:ascii="Trebuchet MS"/>
+          <w:color w:val="666666"/>
+          <w:u w:val="single" w:color="666666"/>
+        </w:rPr>
+        <w:t>modo DATALOGGER</w:t>
+      </w:r>
+    </w:p>
+    <w:p>
+      <w:pPr>
+        <w:pStyle w:val="Textoindependiente"/>
+        <w:spacing w:before="207" w:line="427" w:lineRule="auto"/>
+        <w:ind w:left="720" w:right="914"/>
+        <w:jc w:val="both"/>
+        <w:rPr>
+          <w:w w:val="105"/>
+        </w:rPr>
+      </w:pPr>
+    </w:p>
+    <w:p>
+      <w:pPr>
+        <w:pStyle w:val="Textoindependiente"/>
+        <w:spacing w:before="207" w:line="427" w:lineRule="auto"/>
+        <w:ind w:left="720" w:right="914"/>
+        <w:jc w:val="both"/>
+        <w:rPr>
+          <w:w w:val="105"/>
+          <w:lang w:val="es-CO"/>
+        </w:rPr>
+      </w:pPr>
+      <w:r>
+        <w:rPr>
+          <w:noProof/>
+          <w:w w:val="105"/>
+          <w:lang w:val="es-CO"/>
+        </w:rPr>
+        <w:drawing>
+          <wp:inline distT="0" distB="0" distL="0" distR="0" wp14:anchorId="06E5B4A8" wp14:editId="3550361F">
+            <wp:extent cx="1609090" cy="2011680"/>
+            <wp:effectExtent l="0" t="0" r="0" b="7620"/>
+            <wp:docPr id="73" name="Imagen 73"/>
+            <wp:cNvGraphicFramePr>
+              <a:graphicFrameLocks xmlns:a="http://schemas.openxmlformats.org/drawingml/2006/main" noChangeAspect="1"/>
+            </wp:cNvGraphicFramePr>
+            <a:graphic xmlns:a="http://schemas.openxmlformats.org/drawingml/2006/main">
+              <a:graphicData uri="http://schemas.openxmlformats.org/drawingml/2006/picture">
+                <pic:pic xmlns:pic="http://schemas.openxmlformats.org/drawingml/2006/picture">
+                  <pic:nvPicPr>
+                    <pic:cNvPr id="0" name="Picture 16"/>
+                    <pic:cNvPicPr>
+                      <a:picLocks noChangeAspect="1" noChangeArrowheads="1"/>
+                    </pic:cNvPicPr>
+                  </pic:nvPicPr>
+                  <pic:blipFill>
+                    <a:blip r:embed="rId19">
+                      <a:extLst>
+                        <a:ext uri="{28A0092B-C50C-407E-A947-70E740481C1C}">
+                          <a14:useLocalDpi xmlns:a14="http://schemas.microsoft.com/office/drawing/2010/main" val="0"/>
+                        </a:ext>
+                      </a:extLst>
+                    </a:blip>
+                    <a:srcRect/>
+                    <a:stretch>
+                      <a:fillRect/>
+                    </a:stretch>
+                  </pic:blipFill>
+                  <pic:spPr bwMode="auto">
+                    <a:xfrm>
+                      <a:off x="0" y="0"/>
+                      <a:ext cx="1609090" cy="2011680"/>
+                    </a:xfrm>
+                    <a:prstGeom prst="rect">
+                      <a:avLst/>
+                    </a:prstGeom>
+                    <a:noFill/>
+                    <a:ln>
+                      <a:noFill/>
+                    </a:ln>
+                  </pic:spPr>
+                </pic:pic>
+              </a:graphicData>
+            </a:graphic>
+          </wp:inline>
+        </w:drawing>
+      </w:r>
+      <w:r>
+        <w:rPr>
+          <w:w w:val="105"/>
+          <w:lang w:val="es-CO"/>
+        </w:rPr>
+        <w:t xml:space="preserve"> </w:t>
+      </w:r>
+      <w:bookmarkStart w:id="10" w:name="_bookmark10"/>
+      <w:bookmarkEnd w:id="10"/>
+    </w:p>
+    <w:p>
+      <w:pPr>
+        <w:pStyle w:val="Ttulo2"/>
+        <w:tabs>
+          <w:tab w:val="left" w:pos="1346"/>
+        </w:tabs>
+        <w:ind w:left="0"/>
+        <w:rPr>
+          <w:lang w:val="en-US"/>
+        </w:rPr>
+      </w:pPr>
+      <w:r>
+        <w:rPr>
+          <w:lang w:val="es-CO"/>
+        </w:rPr>
+        <w:lastRenderedPageBreak/>
+        <w:t xml:space="preserve">          </w:t>
+      </w:r>
+      <w:proofErr w:type="gramStart"/>
+      <w:r>
+        <w:rPr>
+          <w:lang w:val="en-US"/>
+        </w:rPr>
+        <w:t>4.4.</w:t>
+      </w:r>
+      <w:r>
+        <w:rPr>
+          <w:lang w:val="en-US"/>
+        </w:rPr>
+        <w:t>4</w:t>
+      </w:r>
+      <w:r>
+        <w:rPr>
+          <w:lang w:val="en-US"/>
+        </w:rPr>
+        <w:t xml:space="preserve">  </w:t>
+      </w:r>
+      <w:r>
+        <w:rPr>
+          <w:w w:val="85"/>
+          <w:lang w:val="en-US"/>
+        </w:rPr>
+        <w:t>DATALOGGER</w:t>
+      </w:r>
+      <w:proofErr w:type="gramEnd"/>
+    </w:p>
+    <w:p>
+      <w:pPr>
+        <w:pStyle w:val="Textoindependiente"/>
+        <w:spacing w:before="207" w:line="427" w:lineRule="auto"/>
+        <w:ind w:left="720" w:right="914"/>
+        <w:jc w:val="both"/>
+        <w:rPr>
+          <w:w w:val="105"/>
+          <w:lang w:val="es-CO"/>
+        </w:rPr>
+      </w:pPr>
+    </w:p>
+    <w:p>
+      <w:pPr>
+        <w:pStyle w:val="Textoindependiente"/>
+        <w:spacing w:before="207" w:line="427" w:lineRule="auto"/>
+        <w:ind w:left="720" w:right="914"/>
+        <w:jc w:val="both"/>
+        <w:rPr>
+          <w:w w:val="105"/>
+          <w:lang w:val="es-CO"/>
+        </w:rPr>
+      </w:pPr>
+    </w:p>
+    <w:p>
+      <w:pPr>
+        <w:pStyle w:val="Textoindependiente"/>
+        <w:spacing w:before="207" w:line="427" w:lineRule="auto"/>
+        <w:ind w:left="720" w:right="914"/>
+        <w:jc w:val="both"/>
+        <w:rPr>
+          <w:lang w:val="es-CO"/>
+        </w:rPr>
         <w:sectPr>
           <w:pgSz w:w="12240" w:h="15840"/>
           <w:pgMar w:top="1820" w:right="520" w:bottom="2360" w:left="740" w:header="0" w:footer="2172" w:gutter="0"/>
@@ -18391,8 +18690,6 @@
         <w:ind w:left="951" w:hanging="265"/>
         <w:jc w:val="both"/>
       </w:pPr>
-      <w:bookmarkStart w:id="10" w:name="_bookmark10"/>
-      <w:bookmarkEnd w:id="10"/>
       <w:r>
         <w:rPr>
           <w:w w:val="90"/>
@@ -18464,7 +18761,7 @@
           <w:spacing w:val="-2"/>
           <w:w w:val="90"/>
         </w:rPr>
-        <w:t>fluido</w:t>
+        <w:t xml:space="preserve">fluido </w:t>
       </w:r>
     </w:p>
     <w:p>
@@ -18723,14 +19020,7 @@
           <w:color w:val="548ED4"/>
           <w:w w:val="105"/>
         </w:rPr>
-        <w:t>10</w:t>
-      </w:r>
-      <w:r>
-        <w:rPr>
-          <w:color w:val="548ED4"/>
-          <w:w w:val="105"/>
-        </w:rPr>
-        <w:t xml:space="preserve"> </w:t>
+        <w:t xml:space="preserve">10 </w:t>
       </w:r>
       <w:r>
         <w:rPr>
@@ -18771,6 +19061,9 @@
         <w:spacing w:before="200" w:line="424" w:lineRule="auto"/>
         <w:ind w:left="686" w:right="914"/>
         <w:jc w:val="both"/>
+        <w:rPr>
+          <w:w w:val="105"/>
+        </w:rPr>
       </w:pPr>
       <w:r>
         <w:rPr>
@@ -19003,11 +19296,11 @@
     <w:p>
       <w:pPr>
         <w:pStyle w:val="Textoindependiente"/>
-        <w:spacing w:before="205" w:line="424" w:lineRule="auto"/>
-        <w:ind w:left="686" w:right="918"/>
+        <w:spacing w:before="200" w:line="424" w:lineRule="auto"/>
+        <w:ind w:left="686" w:right="914"/>
         <w:jc w:val="both"/>
         <w:rPr>
-          <w:sz w:val="20"/>
+          <w:w w:val="105"/>
         </w:rPr>
       </w:pPr>
       <w:r>
@@ -19371,7 +19664,9 @@
     <w:p>
       <w:pPr>
         <w:pStyle w:val="Textoindependiente"/>
-        <w:spacing w:before="169"/>
+        <w:spacing w:before="200" w:line="424" w:lineRule="auto"/>
+        <w:ind w:left="686" w:right="914"/>
+        <w:jc w:val="both"/>
         <w:rPr>
           <w:sz w:val="20"/>
         </w:rPr>
@@ -19796,13 +20091,7 @@
               <w:rPr>
                 <w:w w:val="105"/>
               </w:rPr>
-              <w:t>la configuración de equip</w:t>
-            </w:r>
-            <w:r>
-              <w:rPr>
-                <w:w w:val="105"/>
-              </w:rPr>
-              <w:t>o</w:t>
+              <w:t>la configuración de equipo</w:t>
             </w:r>
           </w:p>
           <w:p>
@@ -19956,7 +20245,7 @@
         <mc:AlternateContent>
           <mc:Choice Requires="wpg">
             <w:drawing>
-              <wp:anchor distT="0" distB="0" distL="0" distR="0" simplePos="0" relativeHeight="487591424" behindDoc="1" locked="0" layoutInCell="1" allowOverlap="1" wp14:anchorId="669F13ED" wp14:editId="4257D67E">
+              <wp:anchor distT="0" distB="0" distL="0" distR="0" simplePos="0" relativeHeight="251665408" behindDoc="1" locked="0" layoutInCell="1" allowOverlap="1" wp14:anchorId="613919BA" wp14:editId="669CE5EF">
                 <wp:simplePos x="0" y="0"/>
                 <wp:positionH relativeFrom="page">
                   <wp:posOffset>3338986</wp:posOffset>
@@ -19991,7 +20280,7 @@
                           <pic:cNvPicPr/>
                         </pic:nvPicPr>
                         <pic:blipFill>
-                          <a:blip r:embed="rId19" cstate="print"/>
+                          <a:blip r:embed="rId20" cstate="print"/>
                           <a:stretch>
                             <a:fillRect/>
                           </a:stretch>
@@ -20069,9 +20358,9 @@
           </mc:Choice>
           <mc:Fallback>
             <w:pict>
-              <v:group w14:anchorId="1EE1C97D" id="Group 15" o:spid="_x0000_s1026" style="position:absolute;margin-left:262.9pt;margin-top:107.75pt;width:64.85pt;height:29.1pt;z-index:-15725056;mso-wrap-distance-left:0;mso-wrap-distance-right:0;mso-position-horizontal-relative:page" coordsize="8235,3695" o:gfxdata="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">
+              <v:group w14:anchorId="74B5FAEC" id="Group 15" o:spid="_x0000_s1026" style="position:absolute;margin-left:262.9pt;margin-top:107.75pt;width:64.85pt;height:29.1pt;z-index:-251651072;mso-wrap-distance-left:0;mso-wrap-distance-right:0;mso-position-horizontal-relative:page" coordsize="8235,3695" o:gfxdata="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">
                 <v:shape id="Image 16" o:spid="_x0000_s1027" type="#_x0000_t75" style="position:absolute;width:8232;height:3693;visibility:visible;mso-wrap-style:square" o:gfxdata="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">
-                  <v:imagedata r:id="rId20" o:title=""/>
+                  <v:imagedata r:id="rId21" o:title=""/>
                 </v:shape>
                 <v:shape id="Graphic 17" o:spid="_x0000_s1028" style="position:absolute;left:328;top:11;width:7709;height:3258;visibility:visible;mso-wrap-style:square;v-text-anchor:top" coordsize="770890,325755" o:gfxdata="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" path="m607949,r,81534l,81534,,244348r607949,l607949,325754,770889,162940,607949,xe" fillcolor="black" stroked="f">
                   <v:path arrowok="t"/>
@@ -20087,7 +20376,7 @@
           <w:noProof/>
         </w:rPr>
         <w:drawing>
-          <wp:anchor distT="0" distB="0" distL="0" distR="0" simplePos="0" relativeHeight="487591936" behindDoc="1" locked="0" layoutInCell="1" allowOverlap="1" wp14:anchorId="5B24355B" wp14:editId="171FDAF9">
+          <wp:anchor distT="0" distB="0" distL="0" distR="0" simplePos="0" relativeHeight="251666432" behindDoc="1" locked="0" layoutInCell="1" allowOverlap="1" wp14:anchorId="2C2DFB36" wp14:editId="7B0B03FB">
             <wp:simplePos x="0" y="0"/>
             <wp:positionH relativeFrom="page">
               <wp:posOffset>4361179</wp:posOffset>
@@ -20110,7 +20399,7 @@
                     <pic:cNvPicPr/>
                   </pic:nvPicPr>
                   <pic:blipFill>
-                    <a:blip r:embed="rId21" cstate="print"/>
+                    <a:blip r:embed="rId22" cstate="print"/>
                     <a:stretch>
                       <a:fillRect/>
                     </a:stretch>
@@ -20148,7 +20437,7 @@
           <w:sz w:val="20"/>
         </w:rPr>
         <w:drawing>
-          <wp:anchor distT="0" distB="0" distL="114300" distR="114300" simplePos="0" relativeHeight="487599616" behindDoc="0" locked="0" layoutInCell="1" allowOverlap="1" wp14:anchorId="2F95EFE0" wp14:editId="0774D451">
+          <wp:anchor distT="0" distB="0" distL="114300" distR="114300" simplePos="0" relativeHeight="251673600" behindDoc="0" locked="0" layoutInCell="1" allowOverlap="1" wp14:anchorId="70A4AB51" wp14:editId="784D3B6F">
             <wp:simplePos x="0" y="0"/>
             <wp:positionH relativeFrom="column">
               <wp:posOffset>774700</wp:posOffset>
@@ -20171,7 +20460,7 @@
                     <pic:cNvPicPr/>
                   </pic:nvPicPr>
                   <pic:blipFill>
-                    <a:blip r:embed="rId22">
+                    <a:blip r:embed="rId23">
                       <a:extLst>
                         <a:ext uri="{28A0092B-C50C-407E-A947-70E740481C1C}">
                           <a14:useLocalDpi xmlns:a14="http://schemas.microsoft.com/office/drawing/2010/main" val="0"/>
@@ -20288,31 +20577,7 @@
         <w:rPr>
           <w:w w:val="105"/>
         </w:rPr>
-        <w:t>Speedy v</w:t>
-      </w:r>
-      <w:r>
-        <w:rPr>
-          <w:w w:val="105"/>
-        </w:rPr>
-        <w:t>4</w:t>
-      </w:r>
-      <w:r>
-        <w:rPr>
-          <w:w w:val="105"/>
-        </w:rPr>
-        <w:t>.0</w:t>
-      </w:r>
-      <w:r>
-        <w:rPr>
-          <w:w w:val="105"/>
-        </w:rPr>
-        <w:t>.0</w:t>
-      </w:r>
-      <w:r>
-        <w:rPr>
-          <w:w w:val="105"/>
-        </w:rPr>
-        <w:t xml:space="preserve"> cuenta con dos métodos de calibración: el modo captura y el modo manual,</w:t>
+        <w:t>Speedy v4.0.0 cuenta con dos métodos de calibración: el modo captura y el modo manual,</w:t>
       </w:r>
       <w:r>
         <w:rPr>
@@ -20477,15 +20742,7 @@
           <w:spacing w:val="-5"/>
           <w:w w:val="105"/>
         </w:rPr>
-        <w:t xml:space="preserve"> </w:t>
-      </w:r>
-      <w:r>
-        <w:rPr>
-          <w:color w:val="548ED4"/>
-          <w:spacing w:val="-5"/>
-          <w:w w:val="105"/>
-        </w:rPr>
-        <w:t>11</w:t>
+        <w:t xml:space="preserve"> 11</w:t>
       </w:r>
       <w:r>
         <w:rPr>
@@ -20593,7 +20850,7 @@
         <mc:AlternateContent>
           <mc:Choice Requires="wpg">
             <w:drawing>
-              <wp:inline distT="0" distB="0" distL="0" distR="0" wp14:anchorId="3C20400C" wp14:editId="3C45F20A">
+              <wp:inline distT="0" distB="0" distL="0" distR="0" wp14:anchorId="45EDF8A6" wp14:editId="5568E4BA">
                 <wp:extent cx="2045970" cy="9525"/>
                 <wp:effectExtent l="0" t="0" r="0" b="0"/>
                 <wp:docPr id="19" name="Group 19"/>
@@ -20668,7 +20925,7 @@
           </mc:Choice>
           <mc:Fallback>
             <w:pict>
-              <v:group w14:anchorId="454E0006" id="Group 19" o:spid="_x0000_s1026" style="width:161.1pt;height:.75pt;mso-position-horizontal-relative:char;mso-position-vertical-relative:line" coordsize="20459,95" o:gfxdata="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">
+              <v:group w14:anchorId="43324CF9" id="Group 19" o:spid="_x0000_s1026" style="width:161.1pt;height:.75pt;mso-position-horizontal-relative:char;mso-position-vertical-relative:line" coordsize="20459,95" o:gfxdata="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">
                 <v:shape id="Graphic 20" o:spid="_x0000_s1027" style="position:absolute;width:20459;height:95;visibility:visible;mso-wrap-style:square;v-text-anchor:top" coordsize="2045970,9525" o:gfxdata="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" path="m2045462,l,,,9144r2045462,l2045462,xe" fillcolor="#666" stroked="f">
                   <v:path arrowok="t"/>
                 </v:shape>
@@ -20722,7 +20979,7 @@
         <mc:AlternateContent>
           <mc:Choice Requires="wpg">
             <w:drawing>
-              <wp:anchor distT="0" distB="0" distL="0" distR="0" simplePos="0" relativeHeight="487592960" behindDoc="1" locked="0" layoutInCell="1" allowOverlap="1" wp14:anchorId="62632FC4" wp14:editId="122C4CA5">
+              <wp:anchor distT="0" distB="0" distL="0" distR="0" simplePos="0" relativeHeight="251667456" behindDoc="1" locked="0" layoutInCell="1" allowOverlap="1" wp14:anchorId="341B870B" wp14:editId="1F1871D0">
                 <wp:simplePos x="0" y="0"/>
                 <wp:positionH relativeFrom="page">
                   <wp:posOffset>2758439</wp:posOffset>
@@ -20757,7 +21014,7 @@
                           <pic:cNvPicPr/>
                         </pic:nvPicPr>
                         <pic:blipFill>
-                          <a:blip r:embed="rId23" cstate="print"/>
+                          <a:blip r:embed="rId24" cstate="print"/>
                           <a:stretch>
                             <a:fillRect/>
                           </a:stretch>
@@ -20778,7 +21035,7 @@
                           <pic:cNvPicPr/>
                         </pic:nvPicPr>
                         <pic:blipFill>
-                          <a:blip r:embed="rId24" cstate="print"/>
+                          <a:blip r:embed="rId25" cstate="print"/>
                           <a:stretch>
                             <a:fillRect/>
                           </a:stretch>
@@ -20845,7 +21102,7 @@
                           <pic:cNvPicPr/>
                         </pic:nvPicPr>
                         <pic:blipFill>
-                          <a:blip r:embed="rId25" cstate="print"/>
+                          <a:blip r:embed="rId26" cstate="print"/>
                           <a:stretch>
                             <a:fillRect/>
                           </a:stretch>
@@ -20866,7 +21123,7 @@
                           <pic:cNvPicPr/>
                         </pic:nvPicPr>
                         <pic:blipFill>
-                          <a:blip r:embed="rId26" cstate="print"/>
+                          <a:blip r:embed="rId27" cstate="print"/>
                           <a:stretch>
                             <a:fillRect/>
                           </a:stretch>
@@ -21005,21 +21262,21 @@
           </mc:Choice>
           <mc:Fallback>
             <w:pict>
-              <v:group w14:anchorId="62632FC4" id="Group 21" o:spid="_x0000_s1028" style="position:absolute;margin-left:217.2pt;margin-top:18pt;width:150.1pt;height:228.55pt;z-index:-15723520;mso-wrap-distance-left:0;mso-wrap-distance-right:0;mso-position-horizontal-relative:page;mso-position-vertical-relative:text" coordsize="19062,29025" o:gfxdata="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">
+              <v:group w14:anchorId="341B870B" id="Group 21" o:spid="_x0000_s1028" style="position:absolute;margin-left:217.2pt;margin-top:18pt;width:150.1pt;height:228.55pt;z-index:-251649024;mso-wrap-distance-left:0;mso-wrap-distance-right:0;mso-position-horizontal-relative:page;mso-position-vertical-relative:text" coordsize="19062,29025" o:gfxdata="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">
                 <v:shape id="Image 22" o:spid="_x0000_s1029" type="#_x0000_t75" style="position:absolute;left:85;width:18976;height:28849;visibility:visible;mso-wrap-style:square" o:gfxdata="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">
-                  <v:imagedata r:id="rId27" o:title=""/>
+                  <v:imagedata r:id="rId28" o:title=""/>
                 </v:shape>
                 <v:shape id="Image 23" o:spid="_x0000_s1030" type="#_x0000_t75" style="position:absolute;top:3224;width:19034;height:25801;visibility:visible;mso-wrap-style:square" o:gfxdata="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">
-                  <v:imagedata r:id="rId28" o:title=""/>
+                  <v:imagedata r:id="rId29" o:title=""/>
                 </v:shape>
                 <v:shape id="Graphic 24" o:spid="_x0000_s1031" style="position:absolute;left:419;top:3419;width:18230;height:24994;visibility:visible;mso-wrap-style:square;v-text-anchor:top" coordsize="1823085,2499360" o:gfxdata="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" path="m1823085,l,,,2499360r1823085,l1823085,xe" stroked="f">
                   <v:path arrowok="t"/>
                 </v:shape>
                 <v:shape id="Image 25" o:spid="_x0000_s1032" type="#_x0000_t75" style="position:absolute;left:1615;top:5754;width:15560;height:4008;visibility:visible;mso-wrap-style:square" o:gfxdata="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">
-                  <v:imagedata r:id="rId29" o:title=""/>
+                  <v:imagedata r:id="rId30" o:title=""/>
                 </v:shape>
                 <v:shape id="Image 26" o:spid="_x0000_s1033" type="#_x0000_t75" style="position:absolute;left:1615;top:10356;width:15560;height:4008;visibility:visible;mso-wrap-style:square" o:gfxdata="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">
-                  <v:imagedata r:id="rId30" o:title=""/>
+                  <v:imagedata r:id="rId31" o:title=""/>
                 </v:shape>
                 <v:shape id="Textbox 27" o:spid="_x0000_s1034" type="#_x0000_t202" style="position:absolute;left:2082;top:10606;width:14662;height:3105;visibility:visible;mso-wrap-style:square;v-text-anchor:top" o:gfxdata="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" fillcolor="#007eb8" strokecolor="#497dba">
                   <v:textbox inset="0,0,0,0">
@@ -21190,38 +21447,22 @@
       <w:r>
         <w:t xml:space="preserve">OK, la opción </w:t>
       </w:r>
-      <w:r>
-        <w:t>CALIBRAR</w:t>
-      </w:r>
-      <w:r>
-        <w:t>,</w:t>
-      </w:r>
-      <w:r>
-        <w:t xml:space="preserve"> </w:t>
-      </w:r>
-      <w:r>
-        <w:rPr>
-          <w:w w:val="105"/>
-        </w:rPr>
-        <w:t xml:space="preserve">                                                                                                     y escoja cualquiera de los dos opciones disponibles MODO CAPTURA o MODO MANUAL y presione la tecla OK Para</w:t>
-      </w:r>
-      <w:r>
-        <w:rPr>
-          <w:w w:val="105"/>
-        </w:rPr>
-        <w:t xml:space="preserve"> realizar la </w:t>
-      </w:r>
-      <w:r>
-        <w:rPr>
-          <w:w w:val="105"/>
-        </w:rPr>
-        <w:t>calibración, para</w:t>
-      </w:r>
-      <w:r>
-        <w:rPr>
-          <w:w w:val="105"/>
-        </w:rPr>
-        <w:t xml:space="preserve"> el </w:t>
+      <w:proofErr w:type="gramStart"/>
+      <w:r>
+        <w:t xml:space="preserve">CALIBRAR, </w:t>
+      </w:r>
+      <w:r>
+        <w:rPr>
+          <w:w w:val="105"/>
+        </w:rPr>
+        <w:t xml:space="preserve">  </w:t>
+      </w:r>
+      <w:proofErr w:type="gramEnd"/>
+      <w:r>
+        <w:rPr>
+          <w:w w:val="105"/>
+        </w:rPr>
+        <w:t xml:space="preserve">                                                                                                   y escoja cualquiera de los dos opciones disponibles MODO CAPTURA o MODO MANUAL y presione la tecla OK Para realizar la calibración, para el </w:t>
       </w:r>
       <w:r>
         <w:rPr>
@@ -21514,21 +21755,7 @@
           <w:spacing w:val="-2"/>
           <w:w w:val="105"/>
         </w:rPr>
-        <w:t xml:space="preserve"> muestra</w:t>
-      </w:r>
-      <w:r>
-        <w:rPr>
-          <w:spacing w:val="-2"/>
-          <w:w w:val="105"/>
-        </w:rPr>
-        <w:t xml:space="preserve"> </w:t>
-      </w:r>
-      <w:r>
-        <w:rPr>
-          <w:spacing w:val="-2"/>
-          <w:w w:val="105"/>
-        </w:rPr>
-        <w:t>presione</w:t>
+        <w:t xml:space="preserve"> muestra presione</w:t>
       </w:r>
       <w:r>
         <w:rPr>
@@ -21756,14 +21983,7 @@
           <w:spacing w:val="-5"/>
           <w:w w:val="105"/>
         </w:rPr>
-        <w:t>de</w:t>
-      </w:r>
-      <w:r>
-        <w:rPr>
-          <w:spacing w:val="-5"/>
-          <w:w w:val="105"/>
-        </w:rPr>
-        <w:t xml:space="preserve"> </w:t>
+        <w:t xml:space="preserve">de </w:t>
       </w:r>
       <w:r>
         <w:t xml:space="preserve">agua tranquila. Después de terminar el recorrido, presione OK nuevamente para guardar la </w:t>
@@ -21907,14 +22127,7 @@
           <w:color w:val="548ED4"/>
           <w:w w:val="105"/>
         </w:rPr>
-        <w:t>12</w:t>
-      </w:r>
-      <w:r>
-        <w:rPr>
-          <w:color w:val="548ED4"/>
-          <w:w w:val="105"/>
-        </w:rPr>
-        <w:t xml:space="preserve"> </w:t>
+        <w:t xml:space="preserve">12 </w:t>
       </w:r>
       <w:r>
         <w:rPr>
@@ -21946,31 +22159,7 @@
         <w:rPr>
           <w:w w:val="105"/>
         </w:rPr>
-        <w:t xml:space="preserve">una pantalla en </w:t>
-      </w:r>
-      <w:r>
-        <w:rPr>
-          <w:w w:val="105"/>
-        </w:rPr>
-        <w:t xml:space="preserve">modo </w:t>
-      </w:r>
-      <w:r>
-        <w:rPr>
-          <w:w w:val="105"/>
-        </w:rPr>
-        <w:t>CALIBRACION</w:t>
-      </w:r>
-      <w:r>
-        <w:rPr>
-          <w:w w:val="105"/>
-        </w:rPr>
-        <w:t xml:space="preserve"> MODO CAPTURA</w:t>
-      </w:r>
-      <w:r>
-        <w:rPr>
-          <w:w w:val="105"/>
-        </w:rPr>
-        <w:t>.</w:t>
+        <w:t>una pantalla en modo CALIBRACION MODO CAPTURA.</w:t>
       </w:r>
     </w:p>
     <w:p>
@@ -22065,7 +22254,7 @@
           <w:w w:val="105"/>
         </w:rPr>
         <w:drawing>
-          <wp:inline distT="0" distB="0" distL="0" distR="0" wp14:anchorId="0D62BCF8" wp14:editId="02C8ABB7">
+          <wp:inline distT="0" distB="0" distL="0" distR="0" wp14:anchorId="07D2F09D" wp14:editId="4265656A">
             <wp:extent cx="1685925" cy="1809750"/>
             <wp:effectExtent l="0" t="0" r="9525" b="0"/>
             <wp:docPr id="64" name="Imagen 64"/>
@@ -22082,7 +22271,7 @@
                     </pic:cNvPicPr>
                   </pic:nvPicPr>
                   <pic:blipFill>
-                    <a:blip r:embed="rId31">
+                    <a:blip r:embed="rId32">
                       <a:extLst>
                         <a:ext uri="{28A0092B-C50C-407E-A947-70E740481C1C}">
                           <a14:useLocalDpi xmlns:a14="http://schemas.microsoft.com/office/drawing/2010/main" val="0"/>
@@ -22122,19 +22311,7 @@
         <w:jc w:val="both"/>
       </w:pPr>
       <w:r>
-        <w:t>Después de tomar 5 muestras consecutivas, Speedy v</w:t>
-      </w:r>
-      <w:r>
-        <w:t>4</w:t>
-      </w:r>
-      <w:r>
-        <w:t>.0</w:t>
-      </w:r>
-      <w:r>
-        <w:t>.0</w:t>
-      </w:r>
-      <w:r>
-        <w:t xml:space="preserve"> calculará el promedio de estas y </w:t>
+        <w:t xml:space="preserve">Después de tomar 5 muestras consecutivas, Speedy v4.0.0 calculará el promedio de estas y </w:t>
       </w:r>
       <w:r>
         <w:rPr>
@@ -22867,25 +23044,7 @@
         <w:rPr>
           <w:w w:val="105"/>
         </w:rPr>
-        <w:t>v</w:t>
-      </w:r>
-      <w:r>
-        <w:rPr>
-          <w:w w:val="105"/>
-        </w:rPr>
-        <w:t>4</w:t>
-      </w:r>
-      <w:r>
-        <w:rPr>
-          <w:w w:val="105"/>
-        </w:rPr>
-        <w:t>.0</w:t>
-      </w:r>
-      <w:r>
-        <w:rPr>
-          <w:w w:val="105"/>
-        </w:rPr>
-        <w:t>.0</w:t>
+        <w:t>v4.0.0</w:t>
       </w:r>
       <w:r>
         <w:rPr>
@@ -23982,21 +24141,7 @@
           <w:color w:val="548ED4"/>
           <w:w w:val="105"/>
         </w:rPr>
-        <w:t>1</w:t>
-      </w:r>
-      <w:r>
-        <w:rPr>
-          <w:color w:val="548ED4"/>
-          <w:w w:val="105"/>
-        </w:rPr>
-        <w:t>3</w:t>
-      </w:r>
-      <w:r>
-        <w:rPr>
-          <w:color w:val="548ED4"/>
-          <w:w w:val="105"/>
-        </w:rPr>
-        <w:t xml:space="preserve"> </w:t>
+        <w:t xml:space="preserve">13 </w:t>
       </w:r>
       <w:r>
         <w:rPr>
@@ -24028,13 +24173,7 @@
         <w:rPr>
           <w:w w:val="105"/>
         </w:rPr>
-        <w:t xml:space="preserve">una pantalla en modo CALIBRACION MODO </w:t>
-      </w:r>
-      <w:r>
-        <w:rPr>
-          <w:w w:val="105"/>
-        </w:rPr>
-        <w:t>MANUAL.</w:t>
+        <w:t>una pantalla en modo CALIBRACION MODO MANUAL.</w:t>
       </w:r>
     </w:p>
     <w:p>
@@ -24053,7 +24192,7 @@
           <w:w w:val="105"/>
         </w:rPr>
         <w:drawing>
-          <wp:inline distT="0" distB="0" distL="0" distR="0" wp14:anchorId="43DBDDA6" wp14:editId="69168A03">
+          <wp:inline distT="0" distB="0" distL="0" distR="0" wp14:anchorId="46F07E0E" wp14:editId="1320C42B">
             <wp:extent cx="2495550" cy="2390775"/>
             <wp:effectExtent l="0" t="0" r="0" b="9525"/>
             <wp:docPr id="65" name="Imagen 65"/>
@@ -24070,7 +24209,7 @@
                     </pic:cNvPicPr>
                   </pic:nvPicPr>
                   <pic:blipFill>
-                    <a:blip r:embed="rId32">
+                    <a:blip r:embed="rId33">
                       <a:extLst>
                         <a:ext uri="{28A0092B-C50C-407E-A947-70E740481C1C}">
                           <a14:useLocalDpi xmlns:a14="http://schemas.microsoft.com/office/drawing/2010/main" val="0"/>
@@ -24420,7 +24559,7 @@
               <mc:AlternateContent>
                 <mc:Choice Requires="wpg">
                   <w:drawing>
-                    <wp:inline distT="0" distB="0" distL="0" distR="0" wp14:anchorId="488512A2" wp14:editId="3428AFA3">
+                    <wp:inline distT="0" distB="0" distL="0" distR="0" wp14:anchorId="6B125A5E" wp14:editId="3A21C38E">
                       <wp:extent cx="337820" cy="295910"/>
                       <wp:effectExtent l="0" t="0" r="0" b="8889"/>
                       <wp:docPr id="29" name="Group 29"/>
@@ -24654,7 +24793,7 @@
                                 <pic:cNvPicPr/>
                               </pic:nvPicPr>
                               <pic:blipFill>
-                                <a:blip r:embed="rId33" cstate="print"/>
+                                <a:blip r:embed="rId34" cstate="print"/>
                                 <a:stretch>
                                   <a:fillRect/>
                                 </a:stretch>
@@ -24677,7 +24816,7 @@
                 </mc:Choice>
                 <mc:Fallback>
                   <w:pict>
-                    <v:group w14:anchorId="148C981A" id="Group 29" o:spid="_x0000_s1026" style="width:26.6pt;height:23.3pt;mso-position-horizontal-relative:char;mso-position-vertical-relative:line" coordsize="337820,295910" o:gfxdata="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">
+                    <v:group w14:anchorId="2D0052F2" id="Group 29" o:spid="_x0000_s1026" style="width:26.6pt;height:23.3pt;mso-position-horizontal-relative:char;mso-position-vertical-relative:line" coordsize="337820,295910" o:gfxdata="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">
                       <v:shape id="Graphic 30" o:spid="_x0000_s1027" style="position:absolute;width:337820;height:295910;visibility:visible;mso-wrap-style:square;v-text-anchor:top" coordsize="337820,295910" o:gfxdata="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" path="m169544,l1904,269239r-635,3175l634,274319,,283210r3809,6350l10794,294004r8890,1906l327025,295910r6984,-3810l336550,283844r1269,-5080l335279,270510,183515,9525,179704,4444,176529,2539,169544,xe" fillcolor="#fff100" stroked="f">
                         <v:path arrowok="t"/>
                       </v:shape>
@@ -24688,7 +24827,7 @@
                         <v:path arrowok="t"/>
                       </v:shape>
                       <v:shape id="Image 33" o:spid="_x0000_s1030" type="#_x0000_t75" style="position:absolute;left:104139;top:113664;width:126365;height:146050;visibility:visible;mso-wrap-style:square" o:gfxdata="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">
-                        <v:imagedata r:id="rId34" o:title=""/>
+                        <v:imagedata r:id="rId35" o:title=""/>
                       </v:shape>
                       <w10:anchorlock/>
                     </v:group>
@@ -25331,7 +25470,7 @@
               <mc:AlternateContent>
                 <mc:Choice Requires="wpg">
                   <w:drawing>
-                    <wp:inline distT="0" distB="0" distL="0" distR="0" wp14:anchorId="17E6D171" wp14:editId="0CFD8BA2">
+                    <wp:inline distT="0" distB="0" distL="0" distR="0" wp14:anchorId="3C57FEB8" wp14:editId="16D3B469">
                       <wp:extent cx="338455" cy="296545"/>
                       <wp:effectExtent l="0" t="0" r="0" b="8254"/>
                       <wp:docPr id="34" name="Group 34"/>
@@ -25553,7 +25692,7 @@
                                 <pic:cNvPicPr/>
                               </pic:nvPicPr>
                               <pic:blipFill>
-                                <a:blip r:embed="rId35" cstate="print"/>
+                                <a:blip r:embed="rId36" cstate="print"/>
                                 <a:stretch>
                                   <a:fillRect/>
                                 </a:stretch>
@@ -25576,7 +25715,7 @@
                 </mc:Choice>
                 <mc:Fallback>
                   <w:pict>
-                    <v:group w14:anchorId="3FD9F309" id="Group 34" o:spid="_x0000_s1026" style="width:26.65pt;height:23.35pt;mso-position-horizontal-relative:char;mso-position-vertical-relative:line" coordsize="338455,296545" o:gfxdata="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">
+                    <v:group w14:anchorId="07E42D0F" id="Group 34" o:spid="_x0000_s1026" style="width:26.65pt;height:23.35pt;mso-position-horizontal-relative:char;mso-position-vertical-relative:line" coordsize="338455,296545" o:gfxdata="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">
                       <v:shape id="Graphic 35" o:spid="_x0000_s1027" style="position:absolute;width:338455;height:296545;visibility:visible;mso-wrap-style:square;v-text-anchor:top" coordsize="338455,296545" o:gfxdata="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" path="m170179,l1904,270510,634,274955,,283845r3809,6985l10794,294640r8890,1905l327659,296545r7620,-3175l337819,285115r635,-5715l337819,275590,183515,9525,170179,xe" fillcolor="#fff100" stroked="f">
                         <v:path arrowok="t"/>
                       </v:shape>
@@ -25587,7 +25726,7 @@
                         <v:path arrowok="t"/>
                       </v:shape>
                       <v:shape id="Image 38" o:spid="_x0000_s1030" type="#_x0000_t75" style="position:absolute;left:108585;top:81280;width:121284;height:186690;visibility:visible;mso-wrap-style:square" o:gfxdata="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">
-                        <v:imagedata r:id="rId36" o:title=""/>
+                        <v:imagedata r:id="rId37" o:title=""/>
                       </v:shape>
                       <w10:anchorlock/>
                     </v:group>
@@ -31459,7 +31598,7 @@
           <w:noProof/>
         </w:rPr>
         <w:drawing>
-          <wp:anchor distT="0" distB="0" distL="0" distR="0" simplePos="0" relativeHeight="487594496" behindDoc="1" locked="0" layoutInCell="1" allowOverlap="1" wp14:anchorId="75E28670" wp14:editId="0E4C668F">
+          <wp:anchor distT="0" distB="0" distL="0" distR="0" simplePos="0" relativeHeight="251668480" behindDoc="1" locked="0" layoutInCell="1" allowOverlap="1" wp14:anchorId="52BCD245" wp14:editId="30DB8EC3">
             <wp:simplePos x="0" y="0"/>
             <wp:positionH relativeFrom="page">
               <wp:posOffset>1959774</wp:posOffset>
@@ -31482,7 +31621,7 @@
                     <pic:cNvPicPr/>
                   </pic:nvPicPr>
                   <pic:blipFill>
-                    <a:blip r:embed="rId37" cstate="print"/>
+                    <a:blip r:embed="rId38" cstate="print"/>
                     <a:stretch>
                       <a:fillRect/>
                     </a:stretch>
@@ -31793,7 +31932,7 @@
           <w:noProof/>
         </w:rPr>
         <w:drawing>
-          <wp:anchor distT="0" distB="0" distL="0" distR="0" simplePos="0" relativeHeight="487595008" behindDoc="1" locked="0" layoutInCell="1" allowOverlap="1" wp14:anchorId="240736C5" wp14:editId="43CCED98">
+          <wp:anchor distT="0" distB="0" distL="0" distR="0" simplePos="0" relativeHeight="251669504" behindDoc="1" locked="0" layoutInCell="1" allowOverlap="1" wp14:anchorId="7200A5AE" wp14:editId="1DE0F20F">
             <wp:simplePos x="0" y="0"/>
             <wp:positionH relativeFrom="page">
               <wp:posOffset>1609089</wp:posOffset>
@@ -31816,7 +31955,7 @@
                     <pic:cNvPicPr/>
                   </pic:nvPicPr>
                   <pic:blipFill>
-                    <a:blip r:embed="rId38" cstate="print"/>
+                    <a:blip r:embed="rId39" cstate="print"/>
                     <a:stretch>
                       <a:fillRect/>
                     </a:stretch>
@@ -32420,7 +32559,7 @@
               <mc:AlternateContent>
                 <mc:Choice Requires="wpg">
                   <w:drawing>
-                    <wp:inline distT="0" distB="0" distL="0" distR="0" wp14:anchorId="27C3CBBE" wp14:editId="1D6C049A">
+                    <wp:inline distT="0" distB="0" distL="0" distR="0" wp14:anchorId="59B2E803" wp14:editId="3F7BAEA1">
                       <wp:extent cx="337820" cy="295910"/>
                       <wp:effectExtent l="0" t="0" r="0" b="8889"/>
                       <wp:docPr id="41" name="Group 41"/>
@@ -32654,7 +32793,7 @@
                                 <pic:cNvPicPr/>
                               </pic:nvPicPr>
                               <pic:blipFill>
-                                <a:blip r:embed="rId39" cstate="print"/>
+                                <a:blip r:embed="rId40" cstate="print"/>
                                 <a:stretch>
                                   <a:fillRect/>
                                 </a:stretch>
@@ -32677,7 +32816,7 @@
                 </mc:Choice>
                 <mc:Fallback>
                   <w:pict>
-                    <v:group w14:anchorId="27BFEFA8" id="Group 41" o:spid="_x0000_s1026" style="width:26.6pt;height:23.3pt;mso-position-horizontal-relative:char;mso-position-vertical-relative:line" coordsize="337820,295910" o:gfxdata="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">
+                    <v:group w14:anchorId="1B6CB891" id="Group 41" o:spid="_x0000_s1026" style="width:26.6pt;height:23.3pt;mso-position-horizontal-relative:char;mso-position-vertical-relative:line" coordsize="337820,295910" o:gfxdata="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">
                       <v:shape id="Graphic 42" o:spid="_x0000_s1027" style="position:absolute;width:337820;height:295910;visibility:visible;mso-wrap-style:square;v-text-anchor:top" coordsize="337820,295910" o:gfxdata="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" path="m169545,l1905,269240r-635,3175l634,274320,,283210r3809,6350l10795,294005r8889,1905l327025,295910r6984,-3810l336550,283845r1270,-5080l335280,270510,183515,9525,179705,4445,176530,2540,169545,xe" fillcolor="#fff100" stroked="f">
                         <v:path arrowok="t"/>
                       </v:shape>
@@ -32688,7 +32827,7 @@
                         <v:path arrowok="t"/>
                       </v:shape>
                       <v:shape id="Image 45" o:spid="_x0000_s1030" type="#_x0000_t75" style="position:absolute;left:104139;top:113664;width:126365;height:146050;visibility:visible;mso-wrap-style:square" o:gfxdata="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">
-                        <v:imagedata r:id="rId40" o:title=""/>
+                        <v:imagedata r:id="rId41" o:title=""/>
                       </v:shape>
                       <w10:anchorlock/>
                     </v:group>
@@ -32727,7 +32866,7 @@
               <mc:AlternateContent>
                 <mc:Choice Requires="wpg">
                   <w:drawing>
-                    <wp:inline distT="0" distB="0" distL="0" distR="0" wp14:anchorId="53F953D9" wp14:editId="1F1285C0">
+                    <wp:inline distT="0" distB="0" distL="0" distR="0" wp14:anchorId="06E733C7" wp14:editId="6EBA123C">
                       <wp:extent cx="273050" cy="299085"/>
                       <wp:effectExtent l="9525" t="0" r="0" b="5714"/>
                       <wp:docPr id="46" name="Group 46"/>
@@ -32960,7 +33099,7 @@
                                 <pic:cNvPicPr/>
                               </pic:nvPicPr>
                               <pic:blipFill>
-                                <a:blip r:embed="rId41" cstate="print"/>
+                                <a:blip r:embed="rId42" cstate="print"/>
                                 <a:stretch>
                                   <a:fillRect/>
                                 </a:stretch>
@@ -32983,7 +33122,7 @@
                 </mc:Choice>
                 <mc:Fallback>
                   <w:pict>
-                    <v:group w14:anchorId="41BF4690" id="Group 46" o:spid="_x0000_s1026" style="width:21.5pt;height:23.55pt;mso-position-horizontal-relative:char;mso-position-vertical-relative:line" coordsize="273050,299085" o:gfxdata="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">
+                    <v:group w14:anchorId="5442E4B9" id="Group 46" o:spid="_x0000_s1026" style="width:21.5pt;height:23.55pt;mso-position-horizontal-relative:char;mso-position-vertical-relative:line" coordsize="273050,299085" o:gfxdata="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">
                       <v:shape id="Graphic 47" o:spid="_x0000_s1027" style="position:absolute;left:889;top:889;width:261620;height:297180;visibility:visible;mso-wrap-style:square;v-text-anchor:top" coordsize="261620,297180" o:gfxdata="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" path="m146684,296544r-1269,635l148590,297179r-1906,-635xem146684,l102869,8889,66675,33654,41909,71119r-8890,45085l,181609r33019,l41909,226694r24766,36831l102869,287654r43815,8890l190500,287654r36830,-24129l252730,226694r8889,-45085l261619,116204,252730,71119,227330,33654,190500,8889,146684,xe" fillcolor="#ec1c22" stroked="f">
                         <v:path arrowok="t"/>
                       </v:shape>
@@ -32991,7 +33130,7 @@
                         <v:path arrowok="t"/>
                       </v:shape>
                       <v:shape id="Image 49" o:spid="_x0000_s1029" type="#_x0000_t75" style="position:absolute;left:23749;top:78359;width:248920;height:85089;visibility:visible;mso-wrap-style:square" o:gfxdata="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">
-                        <v:imagedata r:id="rId42" o:title=""/>
+                        <v:imagedata r:id="rId43" o:title=""/>
                       </v:shape>
                       <w10:anchorlock/>
                     </v:group>
@@ -34772,7 +34911,7 @@
           <w:noProof/>
         </w:rPr>
         <w:drawing>
-          <wp:anchor distT="0" distB="0" distL="0" distR="0" simplePos="0" relativeHeight="487596544" behindDoc="1" locked="0" layoutInCell="1" allowOverlap="1" wp14:anchorId="24A1C907" wp14:editId="6DA9E6CF">
+          <wp:anchor distT="0" distB="0" distL="0" distR="0" simplePos="0" relativeHeight="251670528" behindDoc="1" locked="0" layoutInCell="1" allowOverlap="1" wp14:anchorId="735A89CB" wp14:editId="736536A4">
             <wp:simplePos x="0" y="0"/>
             <wp:positionH relativeFrom="page">
               <wp:posOffset>1130357</wp:posOffset>
@@ -34795,7 +34934,7 @@
                     <pic:cNvPicPr/>
                   </pic:nvPicPr>
                   <pic:blipFill>
-                    <a:blip r:embed="rId43" cstate="print"/>
+                    <a:blip r:embed="rId44" cstate="print"/>
                     <a:stretch>
                       <a:fillRect/>
                     </a:stretch>
@@ -37296,7 +37435,7 @@
         <mc:AlternateContent>
           <mc:Choice Requires="wps">
             <w:drawing>
-              <wp:anchor distT="0" distB="0" distL="0" distR="0" simplePos="0" relativeHeight="487597056" behindDoc="1" locked="0" layoutInCell="1" allowOverlap="1" wp14:anchorId="2A08882A" wp14:editId="245C7B91">
+              <wp:anchor distT="0" distB="0" distL="0" distR="0" simplePos="0" relativeHeight="251671552" behindDoc="1" locked="0" layoutInCell="1" allowOverlap="1" wp14:anchorId="0CEE2233" wp14:editId="26A2B24E">
                 <wp:simplePos x="0" y="0"/>
                 <wp:positionH relativeFrom="page">
                   <wp:posOffset>728472</wp:posOffset>
@@ -37573,7 +37712,7 @@
           </mc:Choice>
           <mc:Fallback>
             <w:pict>
-              <v:shape w14:anchorId="2A08882A" id="Textbox 51" o:spid="_x0000_s1036" type="#_x0000_t202" style="position:absolute;margin-left:57.35pt;margin-top:25.85pt;width:515.9pt;height:21.75pt;z-index:-15719424;visibility:visible;mso-wrap-style:square;mso-wrap-distance-left:0;mso-wrap-distance-top:0;mso-wrap-distance-right:0;mso-wrap-distance-bottom:0;mso-position-horizontal:absolute;mso-position-horizontal-relative:page;mso-position-vertical:absolute;mso-position-vertical-relative:text;v-text-anchor:top" o:gfxdata="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" fillcolor="#e26c09" strokeweight=".16931mm">
+              <v:shape w14:anchorId="0CEE2233" id="Textbox 51" o:spid="_x0000_s1036" type="#_x0000_t202" style="position:absolute;margin-left:57.35pt;margin-top:25.85pt;width:515.9pt;height:21.75pt;z-index:-251644928;visibility:visible;mso-wrap-style:square;mso-wrap-distance-left:0;mso-wrap-distance-top:0;mso-wrap-distance-right:0;mso-wrap-distance-bottom:0;mso-position-horizontal:absolute;mso-position-horizontal-relative:page;mso-position-vertical:absolute;mso-position-vertical-relative:text;v-text-anchor:top" o:gfxdata="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" fillcolor="#e26c09" strokeweight=".16931mm">
                 <v:path arrowok="t"/>
                 <v:textbox inset="0,0,0,0">
                   <w:txbxContent>
@@ -37859,7 +37998,7 @@
         <mc:AlternateContent>
           <mc:Choice Requires="wpg">
             <w:drawing>
-              <wp:inline distT="0" distB="0" distL="0" distR="0" wp14:anchorId="0AFD2805" wp14:editId="2CF50017">
+              <wp:inline distT="0" distB="0" distL="0" distR="0" wp14:anchorId="4A9F2184" wp14:editId="55D5B438">
                 <wp:extent cx="613410" cy="725805"/>
                 <wp:effectExtent l="0" t="0" r="0" b="7620"/>
                 <wp:docPr id="52" name="Group 52"/>
@@ -38124,7 +38263,7 @@
           </mc:Choice>
           <mc:Fallback>
             <w:pict>
-              <v:group w14:anchorId="288B3448" id="Group 52" o:spid="_x0000_s1026" style="width:48.3pt;height:57.15pt;mso-position-horizontal-relative:char;mso-position-vertical-relative:line" coordsize="6134,7258" o:gfxdata="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">
+              <v:group w14:anchorId="73339199" id="Group 52" o:spid="_x0000_s1026" style="width:48.3pt;height:57.15pt;mso-position-horizontal-relative:char;mso-position-vertical-relative:line" coordsize="6134,7258" o:gfxdata="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">
                 <v:shape id="Graphic 53" o:spid="_x0000_s1027" style="position:absolute;width:6134;height:7258;visibility:visible;mso-wrap-style:square;v-text-anchor:top" coordsize="613410,725805" o:gfxdata="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" path="m6083,l,,,6096,,719328r,6096l6083,725424r,-6096l6083,6096,6083,xem404876,342646r-1905,-6350l243586,61341r-3175,-1905l230886,59436r-3810,1905l68961,335661r-1905,6350l68326,347726r5080,3810l81026,352806r311150,l398526,351536r4445,-3175l404876,342646xem612952,719328r-606856,l6096,725424r606856,l612952,719328xem612952,l6096,r,6096l612952,6096r,-6096xe" fillcolor="black" stroked="f">
                   <v:path arrowok="t"/>
                 </v:shape>
@@ -38155,7 +38294,7 @@
         <mc:AlternateContent>
           <mc:Choice Requires="wps">
             <w:drawing>
-              <wp:anchor distT="0" distB="0" distL="0" distR="0" simplePos="0" relativeHeight="15738880" behindDoc="0" locked="0" layoutInCell="1" allowOverlap="1" wp14:anchorId="4E1135A4" wp14:editId="0543B2C4">
+              <wp:anchor distT="0" distB="0" distL="0" distR="0" simplePos="0" relativeHeight="251660288" behindDoc="0" locked="0" layoutInCell="1" allowOverlap="1" wp14:anchorId="026FBE6F" wp14:editId="13E965FE">
                 <wp:simplePos x="0" y="0"/>
                 <wp:positionH relativeFrom="page">
                   <wp:posOffset>1341374</wp:posOffset>
@@ -38645,7 +38784,7 @@
           </mc:Choice>
           <mc:Fallback>
             <w:pict>
-              <v:shape w14:anchorId="4E1135A4" id="Textbox 55" o:spid="_x0000_s1037" type="#_x0000_t202" style="position:absolute;left:0;text-align:left;margin-left:105.6pt;margin-top:-58.75pt;width:467.6pt;height:56.65pt;z-index:15738880;visibility:visible;mso-wrap-style:square;mso-wrap-distance-left:0;mso-wrap-distance-top:0;mso-wrap-distance-right:0;mso-wrap-distance-bottom:0;mso-position-horizontal:absolute;mso-position-horizontal-relative:page;mso-position-vertical:absolute;mso-position-vertical-relative:text;v-text-anchor:top" o:gfxdata="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" filled="f" strokeweight=".16931mm">
+              <v:shape w14:anchorId="026FBE6F" id="Textbox 55" o:spid="_x0000_s1037" type="#_x0000_t202" style="position:absolute;left:0;text-align:left;margin-left:105.6pt;margin-top:-58.75pt;width:467.6pt;height:56.65pt;z-index:251660288;visibility:visible;mso-wrap-style:square;mso-wrap-distance-left:0;mso-wrap-distance-top:0;mso-wrap-distance-right:0;mso-wrap-distance-bottom:0;mso-position-horizontal:absolute;mso-position-horizontal-relative:page;mso-position-vertical:absolute;mso-position-vertical-relative:text;v-text-anchor:top" o:gfxdata="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" filled="f" strokeweight=".16931mm">
                 <v:path arrowok="t"/>
                 <v:textbox inset="0,0,0,0">
                   <w:txbxContent>
@@ -42654,7 +42793,7 @@
         <mc:AlternateContent>
           <mc:Choice Requires="wps">
             <w:drawing>
-              <wp:anchor distT="0" distB="0" distL="0" distR="0" simplePos="0" relativeHeight="487598592" behindDoc="1" locked="0" layoutInCell="1" allowOverlap="1" wp14:anchorId="112DC90C" wp14:editId="24867B8C">
+              <wp:anchor distT="0" distB="0" distL="0" distR="0" simplePos="0" relativeHeight="251672576" behindDoc="1" locked="0" layoutInCell="1" allowOverlap="1" wp14:anchorId="7BFA878E" wp14:editId="552F51F7">
                 <wp:simplePos x="0" y="0"/>
                 <wp:positionH relativeFrom="page">
                   <wp:posOffset>914704</wp:posOffset>
@@ -42718,7 +42857,7 @@
           </mc:Choice>
           <mc:Fallback>
             <w:pict>
-              <v:shape w14:anchorId="4E337833" id="Graphic 56" o:spid="_x0000_s1026" style="position:absolute;margin-left:1in;margin-top:22.35pt;width:459.05pt;height:.1pt;z-index:-15717888;visibility:visible;mso-wrap-style:square;mso-wrap-distance-left:0;mso-wrap-distance-top:0;mso-wrap-distance-right:0;mso-wrap-distance-bottom:0;mso-position-horizontal:absolute;mso-position-horizontal-relative:page;mso-position-vertical:absolute;mso-position-vertical-relative:text;v-text-anchor:top" coordsize="5829935,1270" o:gfxdata="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" path="m,l5829338,e" filled="f" strokeweight=".24536mm">
+              <v:shape w14:anchorId="148BD9A7" id="Graphic 56" o:spid="_x0000_s1026" style="position:absolute;margin-left:1in;margin-top:22.35pt;width:459.05pt;height:.1pt;z-index:-251643904;visibility:visible;mso-wrap-style:square;mso-wrap-distance-left:0;mso-wrap-distance-top:0;mso-wrap-distance-right:0;mso-wrap-distance-bottom:0;mso-position-horizontal:absolute;mso-position-horizontal-relative:page;mso-position-vertical:absolute;mso-position-vertical-relative:text;v-text-anchor:top" coordsize="5829935,1270" o:gfxdata="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" path="m,l5829338,e" filled="f" strokeweight=".24536mm">
                 <v:path arrowok="t"/>
                 <w10:wrap type="topAndBottom" anchorx="page"/>
               </v:shape>
@@ -42852,7 +42991,9 @@
         <w:t>reservados.</w:t>
       </w:r>
     </w:p>
+    <w:p/>
     <w:sectPr>
+      <w:footerReference w:type="default" r:id="rId45"/>
       <w:pgSz w:w="12240" w:h="15840"/>
       <w:pgMar w:top="1820" w:right="520" w:bottom="2360" w:left="740" w:header="0" w:footer="2172" w:gutter="0"/>
       <w:cols w:space="720"/>
@@ -42881,6 +43022,177 @@
 </file>
 
 <file path=word/footer1.xml><?xml version="1.0" encoding="utf-8"?>
+<w:ftr xmlns:wpc="http://schemas.microsoft.com/office/word/2010/wordprocessingCanvas" xmlns:cx="http://schemas.microsoft.com/office/drawing/2014/chartex" xmlns:cx1="http://schemas.microsoft.com/office/drawing/2015/9/8/chartex" xmlns:cx2="http://schemas.microsoft.com/office/drawing/2015/10/21/chartex" xmlns:cx3="http://schemas.microsoft.com/office/drawing/2016/5/9/chartex" xmlns:cx4="http://schemas.microsoft.com/office/drawing/2016/5/10/chartex" xmlns:cx5="http://schemas.microsoft.com/office/drawing/2016/5/11/chartex" xmlns:cx6="http://schemas.microsoft.com/office/drawing/2016/5/12/chartex" xmlns:cx7="http://schemas.microsoft.com/office/drawing/2016/5/13/chartex" xmlns:cx8="http://schemas.microsoft.com/office/drawing/2016/5/14/chartex" xmlns:mc="http://schemas.openxmlformats.org/markup-compatibility/2006" xmlns:aink="http://schemas.microsoft.com/office/drawing/2016/ink" xmlns:am3d="http://schemas.microsoft.com/office/drawing/2017/model3d" xmlns:o="urn:schemas-microsoft-com:office:office" xmlns:r="http://schemas.openxmlformats.org/officeDocument/2006/relationships" xmlns:m="http://schemas.openxmlformats.org/officeDocument/2006/math" xmlns:v="urn:schemas-microsoft-com:vml" xmlns:wp14="http://schemas.microsoft.com/office/word/2010/wordprocessingDrawing" xmlns:wp="http://schemas.openxmlformats.org/drawingml/2006/wordprocessingDrawing" xmlns:w10="urn:schemas-microsoft-com:office:word" xmlns:w="http://schemas.openxmlformats.org/wordprocessingml/2006/main" xmlns:w14="http://schemas.microsoft.com/office/word/2010/wordml" xmlns:w15="http://schemas.microsoft.com/office/word/2012/wordml" xmlns:w16cex="http://schemas.microsoft.com/office/word/2018/wordml/cex" xmlns:w16cid="http://schemas.microsoft.com/office/word/2016/wordml/cid" xmlns:w16="http://schemas.microsoft.com/office/word/2018/wordml" xmlns:w16sdtdh="http://schemas.microsoft.com/office/word/2020/wordml/sdtdatahash" xmlns:w16se="http://schemas.microsoft.com/office/word/2015/wordml/symex" xmlns:wpg="http://schemas.microsoft.com/office/word/2010/wordprocessingGroup" xmlns:wpi="http://schemas.microsoft.com/office/word/2010/wordprocessingInk" xmlns:wne="http://schemas.microsoft.com/office/word/2006/wordml" xmlns:wps="http://schemas.microsoft.com/office/word/2010/wordprocessingShape" mc:Ignorable="w14 w15 w16se w16cid w16 w16cex w16sdtdh wp14">
+  <w:p>
+    <w:pPr>
+      <w:pStyle w:val="Textoindependiente"/>
+      <w:spacing w:line="14" w:lineRule="auto"/>
+      <w:rPr>
+        <w:sz w:val="20"/>
+      </w:rPr>
+    </w:pPr>
+    <w:r>
+      <w:rPr>
+        <w:noProof/>
+      </w:rPr>
+      <mc:AlternateContent>
+        <mc:Choice Requires="wps">
+          <w:drawing>
+            <wp:anchor distT="0" distB="0" distL="0" distR="0" simplePos="0" relativeHeight="486860288" behindDoc="1" locked="0" layoutInCell="1" allowOverlap="1" wp14:anchorId="6DDF120A" wp14:editId="21C3FC46">
+              <wp:simplePos x="0" y="0"/>
+              <wp:positionH relativeFrom="page">
+                <wp:posOffset>914704</wp:posOffset>
+              </wp:positionH>
+              <wp:positionV relativeFrom="page">
+                <wp:posOffset>8539733</wp:posOffset>
+              </wp:positionV>
+              <wp:extent cx="232410" cy="165735"/>
+              <wp:effectExtent l="0" t="0" r="0" b="0"/>
+              <wp:wrapNone/>
+              <wp:docPr id="58" name="Textbox 5"/>
+              <wp:cNvGraphicFramePr>
+                <a:graphicFrameLocks xmlns:a="http://schemas.openxmlformats.org/drawingml/2006/main"/>
+              </wp:cNvGraphicFramePr>
+              <a:graphic xmlns:a="http://schemas.openxmlformats.org/drawingml/2006/main">
+                <a:graphicData uri="http://schemas.microsoft.com/office/word/2010/wordprocessingShape">
+                  <wps:wsp>
+                    <wps:cNvSpPr txBox="1">
+                      <a:spLocks/>
+                    </wps:cNvSpPr>
+                    <wps:spPr>
+                      <a:xfrm>
+                        <a:off x="0" y="0"/>
+                        <a:ext cx="232410" cy="165735"/>
+                      </a:xfrm>
+                      <a:prstGeom prst="rect">
+                        <a:avLst/>
+                      </a:prstGeom>
+                    </wps:spPr>
+                    <wps:txbx>
+                      <w:txbxContent>
+                        <w:p>
+                          <w:pPr>
+                            <w:pStyle w:val="Textoindependiente"/>
+                            <w:spacing w:line="245" w:lineRule="exact"/>
+                            <w:ind w:left="60"/>
+                            <w:rPr>
+                              <w:rFonts w:ascii="Calibri"/>
+                            </w:rPr>
+                          </w:pPr>
+                          <w:r>
+                            <w:rPr>
+                              <w:rFonts w:ascii="Calibri"/>
+                              <w:spacing w:val="-5"/>
+                            </w:rPr>
+                            <w:fldChar w:fldCharType="begin"/>
+                          </w:r>
+                          <w:r>
+                            <w:rPr>
+                              <w:rFonts w:ascii="Calibri"/>
+                              <w:spacing w:val="-5"/>
+                            </w:rPr>
+                            <w:instrText xml:space="preserve"> PAGE </w:instrText>
+                          </w:r>
+                          <w:r>
+                            <w:rPr>
+                              <w:rFonts w:ascii="Calibri"/>
+                              <w:spacing w:val="-5"/>
+                            </w:rPr>
+                            <w:fldChar w:fldCharType="separate"/>
+                          </w:r>
+                          <w:r>
+                            <w:rPr>
+                              <w:rFonts w:ascii="Calibri"/>
+                              <w:spacing w:val="-5"/>
+                            </w:rPr>
+                            <w:t>10</w:t>
+                          </w:r>
+                          <w:r>
+                            <w:rPr>
+                              <w:rFonts w:ascii="Calibri"/>
+                              <w:spacing w:val="-5"/>
+                            </w:rPr>
+                            <w:fldChar w:fldCharType="end"/>
+                          </w:r>
+                        </w:p>
+                      </w:txbxContent>
+                    </wps:txbx>
+                    <wps:bodyPr wrap="square" lIns="0" tIns="0" rIns="0" bIns="0" rtlCol="0">
+                      <a:noAutofit/>
+                    </wps:bodyPr>
+                  </wps:wsp>
+                </a:graphicData>
+              </a:graphic>
+            </wp:anchor>
+          </w:drawing>
+        </mc:Choice>
+        <mc:Fallback>
+          <w:pict>
+            <v:shapetype w14:anchorId="6DDF120A" id="_x0000_t202" coordsize="21600,21600" o:spt="202" path="m,l,21600r21600,l21600,xe">
+              <v:stroke joinstyle="miter"/>
+              <v:path gradientshapeok="t" o:connecttype="rect"/>
+            </v:shapetype>
+            <v:shape id="Textbox 5" o:spid="_x0000_s1038" type="#_x0000_t202" style="position:absolute;margin-left:1in;margin-top:672.4pt;width:18.3pt;height:13.05pt;z-index:-16456192;visibility:visible;mso-wrap-style:square;mso-wrap-distance-left:0;mso-wrap-distance-top:0;mso-wrap-distance-right:0;mso-wrap-distance-bottom:0;mso-position-horizontal:absolute;mso-position-horizontal-relative:page;mso-position-vertical:absolute;mso-position-vertical-relative:page;v-text-anchor:top" o:gfxdata="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" filled="f" stroked="f">
+              <v:textbox inset="0,0,0,0">
+                <w:txbxContent>
+                  <w:p>
+                    <w:pPr>
+                      <w:pStyle w:val="Textoindependiente"/>
+                      <w:spacing w:line="245" w:lineRule="exact"/>
+                      <w:ind w:left="60"/>
+                      <w:rPr>
+                        <w:rFonts w:ascii="Calibri"/>
+                      </w:rPr>
+                    </w:pPr>
+                    <w:r>
+                      <w:rPr>
+                        <w:rFonts w:ascii="Calibri"/>
+                        <w:spacing w:val="-5"/>
+                      </w:rPr>
+                      <w:fldChar w:fldCharType="begin"/>
+                    </w:r>
+                    <w:r>
+                      <w:rPr>
+                        <w:rFonts w:ascii="Calibri"/>
+                        <w:spacing w:val="-5"/>
+                      </w:rPr>
+                      <w:instrText xml:space="preserve"> PAGE </w:instrText>
+                    </w:r>
+                    <w:r>
+                      <w:rPr>
+                        <w:rFonts w:ascii="Calibri"/>
+                        <w:spacing w:val="-5"/>
+                      </w:rPr>
+                      <w:fldChar w:fldCharType="separate"/>
+                    </w:r>
+                    <w:r>
+                      <w:rPr>
+                        <w:rFonts w:ascii="Calibri"/>
+                        <w:spacing w:val="-5"/>
+                      </w:rPr>
+                      <w:t>10</w:t>
+                    </w:r>
+                    <w:r>
+                      <w:rPr>
+                        <w:rFonts w:ascii="Calibri"/>
+                        <w:spacing w:val="-5"/>
+                      </w:rPr>
+                      <w:fldChar w:fldCharType="end"/>
+                    </w:r>
+                  </w:p>
+                </w:txbxContent>
+              </v:textbox>
+              <w10:wrap anchorx="page" anchory="page"/>
+            </v:shape>
+          </w:pict>
+        </mc:Fallback>
+      </mc:AlternateContent>
+    </w:r>
+  </w:p>
+</w:ftr>
+</file>
+
+<file path=word/footer2.xml><?xml version="1.0" encoding="utf-8"?>
 <w:ftr xmlns:wpc="http://schemas.microsoft.com/office/word/2010/wordprocessingCanvas" xmlns:cx="http://schemas.microsoft.com/office/drawing/2014/chartex" xmlns:cx1="http://schemas.microsoft.com/office/drawing/2015/9/8/chartex" xmlns:cx2="http://schemas.microsoft.com/office/drawing/2015/10/21/chartex" xmlns:cx3="http://schemas.microsoft.com/office/drawing/2016/5/9/chartex" xmlns:cx4="http://schemas.microsoft.com/office/drawing/2016/5/10/chartex" xmlns:cx5="http://schemas.microsoft.com/office/drawing/2016/5/11/chartex" xmlns:cx6="http://schemas.microsoft.com/office/drawing/2016/5/12/chartex" xmlns:cx7="http://schemas.microsoft.com/office/drawing/2016/5/13/chartex" xmlns:cx8="http://schemas.microsoft.com/office/drawing/2016/5/14/chartex" xmlns:mc="http://schemas.openxmlformats.org/markup-compatibility/2006" xmlns:aink="http://schemas.microsoft.com/office/drawing/2016/ink" xmlns:am3d="http://schemas.microsoft.com/office/drawing/2017/model3d" xmlns:o="urn:schemas-microsoft-com:office:office" xmlns:r="http://schemas.openxmlformats.org/officeDocument/2006/relationships" xmlns:m="http://schemas.openxmlformats.org/officeDocument/2006/math" xmlns:v="urn:schemas-microsoft-com:vml" xmlns:wp14="http://schemas.microsoft.com/office/word/2010/wordprocessingDrawing" xmlns:wp="http://schemas.openxmlformats.org/drawingml/2006/wordprocessingDrawing" xmlns:w10="urn:schemas-microsoft-com:office:word" xmlns:w="http://schemas.openxmlformats.org/wordprocessingml/2006/main" xmlns:w14="http://schemas.microsoft.com/office/word/2010/wordml" xmlns:w15="http://schemas.microsoft.com/office/word/2012/wordml" xmlns:w16cex="http://schemas.microsoft.com/office/word/2018/wordml/cex" xmlns:w16cid="http://schemas.microsoft.com/office/word/2016/wordml/cid" xmlns:w16="http://schemas.microsoft.com/office/word/2018/wordml" xmlns:w16sdtdh="http://schemas.microsoft.com/office/word/2020/wordml/sdtdatahash" xmlns:w16se="http://schemas.microsoft.com/office/word/2015/wordml/symex" xmlns:wpg="http://schemas.microsoft.com/office/word/2010/wordprocessingGroup" xmlns:wpi="http://schemas.microsoft.com/office/word/2010/wordprocessingInk" xmlns:wne="http://schemas.microsoft.com/office/word/2006/wordml" xmlns:wps="http://schemas.microsoft.com/office/word/2010/wordprocessingShape" mc:Ignorable="w14 w15 w16se w16cid w16 w16cex w16sdtdh wp14">
   <w:p>
     <w:pPr>
@@ -42991,7 +43303,7 @@
               <v:stroke joinstyle="miter"/>
               <v:path gradientshapeok="t" o:connecttype="rect"/>
             </v:shapetype>
-            <v:shape id="Textbox 5" o:spid="_x0000_s1038" type="#_x0000_t202" style="position:absolute;margin-left:1in;margin-top:672.4pt;width:18.3pt;height:13.05pt;z-index:-16458240;visibility:visible;mso-wrap-style:square;mso-wrap-distance-left:0;mso-wrap-distance-top:0;mso-wrap-distance-right:0;mso-wrap-distance-bottom:0;mso-position-horizontal:absolute;mso-position-horizontal-relative:page;mso-position-vertical:absolute;mso-position-vertical-relative:page;v-text-anchor:top" o:gfxdata="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" filled="f" stroked="f">
+            <v:shape id="_x0000_s1039" type="#_x0000_t202" style="position:absolute;margin-left:1in;margin-top:672.4pt;width:18.3pt;height:13.05pt;z-index:-16458240;visibility:visible;mso-wrap-style:square;mso-wrap-distance-left:0;mso-wrap-distance-top:0;mso-wrap-distance-right:0;mso-wrap-distance-bottom:0;mso-position-horizontal:absolute;mso-position-horizontal-relative:page;mso-position-vertical:absolute;mso-position-vertical-relative:page;v-text-anchor:top" o:gfxdata="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" filled="f" stroked="f">
               <v:textbox inset="0,0,0,0">
                 <w:txbxContent>
                   <w:p>
@@ -44002,6 +44314,7 @@
   <w:style w:type="paragraph" w:styleId="Ttulo1">
     <w:name w:val="heading 1"/>
     <w:basedOn w:val="Normal"/>
+    <w:link w:val="Ttulo1Car"/>
     <w:uiPriority w:val="9"/>
     <w:qFormat/>
     <w:pPr>
@@ -44017,6 +44330,7 @@
   <w:style w:type="paragraph" w:styleId="Ttulo2">
     <w:name w:val="heading 2"/>
     <w:basedOn w:val="Normal"/>
+    <w:link w:val="Ttulo2Car"/>
     <w:uiPriority w:val="9"/>
     <w:unhideWhenUsed/>
     <w:qFormat/>
@@ -44175,6 +44489,32 @@
         <w:insideV w:val="single" w:sz="4" w:space="0" w:color="auto"/>
       </w:tblBorders>
     </w:tblPr>
+  </w:style>
+  <w:style w:type="character" w:customStyle="1" w:styleId="Ttulo1Car">
+    <w:name w:val="Título 1 Car"/>
+    <w:basedOn w:val="Fuentedeprrafopredeter"/>
+    <w:link w:val="Ttulo1"/>
+    <w:uiPriority w:val="9"/>
+    <w:rsid w:val="00535657"/>
+    <w:rPr>
+      <w:rFonts w:ascii="Arial Black" w:eastAsia="Arial Black" w:hAnsi="Arial Black" w:cs="Arial Black"/>
+      <w:sz w:val="32"/>
+      <w:szCs w:val="32"/>
+      <w:lang w:val="es-ES"/>
+    </w:rPr>
+  </w:style>
+  <w:style w:type="character" w:customStyle="1" w:styleId="Ttulo2Car">
+    <w:name w:val="Título 2 Car"/>
+    <w:basedOn w:val="Fuentedeprrafopredeter"/>
+    <w:link w:val="Ttulo2"/>
+    <w:uiPriority w:val="9"/>
+    <w:rsid w:val="00535657"/>
+    <w:rPr>
+      <w:rFonts w:ascii="Arial Black" w:eastAsia="Arial Black" w:hAnsi="Arial Black" w:cs="Arial Black"/>
+      <w:sz w:val="26"/>
+      <w:szCs w:val="26"/>
+      <w:lang w:val="es-ES"/>
+    </w:rPr>
   </w:style>
 </w:styles>
 </file>

</xml_diff>

<commit_message>
le agregue imagenes datalogger y grafica
</commit_message>
<xml_diff>
--- a/Manual de Usuario Speedy v4.0.0.docx
+++ b/Manual de Usuario Speedy v4.0.0.docx
@@ -15935,7 +15935,7 @@
                 </mc:Choice>
                 <mc:Fallback>
                   <w:pict>
-                    <v:group w14:anchorId="669247D6" id="Group 10" o:spid="_x0000_s1026" style="position:absolute;margin-left:89.95pt;margin-top:-23.75pt;width:12.6pt;height:27.55pt;z-index:-251654144;mso-wrap-distance-left:0;mso-wrap-distance-right:0" coordsize="160020,349885" o:gfxdata="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">
+                    <v:group w14:anchorId="714F53C2" id="Group 10" o:spid="_x0000_s1026" style="position:absolute;margin-left:89.95pt;margin-top:-23.75pt;width:12.6pt;height:27.55pt;z-index:-251654144;mso-wrap-distance-left:0;mso-wrap-distance-right:0" coordsize="160020,349885" o:gfxdata="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">
                       <v:shapetype id="_x0000_t75" coordsize="21600,21600" o:spt="75" o:preferrelative="t" path="m@4@5l@4@11@9@11@9@5xe" filled="f" stroked="f">
                         <v:stroke joinstyle="miter"/>
                         <v:formulas>
@@ -17358,6 +17358,9 @@
         </w:rPr>
       </w:pPr>
       <w:r>
+        <w:rPr>
+          <w:noProof/>
+        </w:rPr>
         <w:drawing>
           <wp:inline distT="0" distB="0" distL="0" distR="0" wp14:anchorId="516F2C17" wp14:editId="30FB5FE0">
             <wp:extent cx="1856096" cy="2617042"/>
@@ -18153,6 +18156,9 @@
         <w:jc w:val="both"/>
       </w:pPr>
       <w:r>
+        <w:rPr>
+          <w:noProof/>
+        </w:rPr>
         <w:drawing>
           <wp:inline distT="0" distB="0" distL="0" distR="0" wp14:anchorId="3699CEF8" wp14:editId="45A5DB95">
             <wp:extent cx="1660358" cy="2444005"/>
@@ -18317,42 +18323,62 @@
           <w:w w:val="105"/>
           <w:lang w:val="es-CO"/>
         </w:rPr>
-        <w:t xml:space="preserve">Al activar el modo DATALOGGER se mostrara en la barra de notificaciones naranja ubicada en la parte superior izquierda   la hora </w:t>
-      </w:r>
-      <w:proofErr w:type="gramStart"/>
+        <w:t xml:space="preserve">Al activar el modo DATALOGGER se </w:t>
+      </w:r>
       <w:r>
         <w:rPr>
           <w:w w:val="105"/>
           <w:lang w:val="es-CO"/>
         </w:rPr>
-        <w:t>y  fecha</w:t>
-      </w:r>
-      <w:proofErr w:type="gramEnd"/>
+        <w:t>mostrará</w:t>
+      </w:r>
       <w:r>
         <w:rPr>
           <w:w w:val="105"/>
           <w:lang w:val="es-CO"/>
         </w:rPr>
-        <w:t xml:space="preserve"> del equipo  indicándonos que el modo DATALOGGER se encuentra activado.</w:t>
-      </w:r>
-      <w:r>
-        <w:rPr>
-          <w:w w:val="105"/>
-        </w:rPr>
-        <w:t xml:space="preserve"> </w:t>
-      </w:r>
-      <w:r>
-        <w:rPr>
-          <w:w w:val="105"/>
-        </w:rPr>
-        <w:t>.</w:t>
+        <w:t xml:space="preserve"> en la barra de notificaciones naranja ubicada en la parte superior izquierda   la hora </w:t>
+      </w:r>
+      <w:r>
+        <w:rPr>
+          <w:w w:val="105"/>
+          <w:lang w:val="es-CO"/>
+        </w:rPr>
+        <w:t>y fecha</w:t>
+      </w:r>
+      <w:r>
+        <w:rPr>
+          <w:w w:val="105"/>
+          <w:lang w:val="es-CO"/>
+        </w:rPr>
+        <w:t xml:space="preserve"> del </w:t>
+      </w:r>
+      <w:r>
+        <w:rPr>
+          <w:w w:val="105"/>
+          <w:lang w:val="es-CO"/>
+        </w:rPr>
+        <w:t>equipo indicándonos</w:t>
+      </w:r>
+      <w:r>
+        <w:rPr>
+          <w:w w:val="105"/>
+          <w:lang w:val="es-CO"/>
+        </w:rPr>
+        <w:t xml:space="preserve"> que el modo DATALOGGER se encuentra activado.</w:t>
+      </w:r>
+      <w:r>
+        <w:rPr>
+          <w:w w:val="105"/>
+        </w:rPr>
+        <w:t xml:space="preserve"> </w:t>
       </w:r>
       <w:r>
         <w:rPr>
           <w:color w:val="548ED4"/>
           <w:w w:val="105"/>
         </w:rPr>
-        <w:t xml:space="preserve"> La</w:t>
+        <w:t>La</w:t>
       </w:r>
       <w:r>
         <w:rPr>
@@ -18593,49 +18619,1238 @@
     </w:p>
     <w:p>
       <w:pPr>
+        <w:pStyle w:val="Textoindependiente"/>
+        <w:spacing w:before="441" w:line="427" w:lineRule="auto"/>
+        <w:ind w:left="686" w:right="915"/>
+        <w:jc w:val="both"/>
+        <w:rPr>
+          <w:w w:val="105"/>
+        </w:rPr>
+      </w:pPr>
+      <w:r>
+        <w:rPr>
+          <w:w w:val="105"/>
+          <w:lang w:val="es-CO"/>
+        </w:rPr>
+        <w:lastRenderedPageBreak/>
+        <w:t xml:space="preserve">Para descargar los datos del </w:t>
+      </w:r>
+      <w:r>
+        <w:rPr>
+          <w:w w:val="105"/>
+          <w:lang w:val="es-CO"/>
+        </w:rPr>
+        <w:t>Speedy v4.0.0</w:t>
+      </w:r>
+      <w:r>
+        <w:rPr>
+          <w:w w:val="105"/>
+          <w:lang w:val="es-CO"/>
+        </w:rPr>
+        <w:t xml:space="preserve"> al PC se debe conectar un cable USB en el puerto superior con el equipo encendido y el computador reconocerá la consola mostrándonos tres archivos </w:t>
+      </w:r>
+      <w:r>
+        <w:rPr>
+          <w:w w:val="105"/>
+          <w:lang w:val="es-CO"/>
+        </w:rPr>
+        <w:t>diferentes,</w:t>
+      </w:r>
+      <w:r>
+        <w:rPr>
+          <w:w w:val="105"/>
+          <w:lang w:val="es-CO"/>
+        </w:rPr>
+        <w:t xml:space="preserve"> para ver los datos guardados ingresaremos al archivo de nombre Reportes Speedy</w:t>
+      </w:r>
+      <w:r>
+        <w:rPr>
+          <w:w w:val="105"/>
+          <w:lang w:val="es-CO"/>
+        </w:rPr>
+        <w:t xml:space="preserve"> y luego ingresamos dando doble click donde encontraremos un archivo en Exel con nombre Reporte_Num_1.cvs donde estarán registrados los datos guardados.</w:t>
+      </w:r>
+      <w:r>
+        <w:rPr>
+          <w:w w:val="105"/>
+          <w:lang w:val="es-CO"/>
+        </w:rPr>
+        <w:t xml:space="preserve"> </w:t>
+      </w:r>
+      <w:r>
+        <w:rPr>
+          <w:w w:val="105"/>
+        </w:rPr>
+        <w:t xml:space="preserve"> </w:t>
+      </w:r>
+      <w:r>
+        <w:rPr>
+          <w:color w:val="548ED4"/>
+          <w:w w:val="105"/>
+        </w:rPr>
+        <w:t>La</w:t>
+      </w:r>
+      <w:r>
+        <w:rPr>
+          <w:color w:val="548ED4"/>
+          <w:spacing w:val="-2"/>
+          <w:w w:val="105"/>
+        </w:rPr>
+        <w:t xml:space="preserve"> </w:t>
+      </w:r>
+      <w:r>
+        <w:rPr>
+          <w:color w:val="548ED4"/>
+          <w:w w:val="105"/>
+        </w:rPr>
+        <w:t>Figura</w:t>
+      </w:r>
+      <w:r>
+        <w:rPr>
+          <w:color w:val="548ED4"/>
+          <w:spacing w:val="-2"/>
+          <w:w w:val="105"/>
+        </w:rPr>
+        <w:t xml:space="preserve"> </w:t>
+      </w:r>
+      <w:r>
+        <w:rPr>
+          <w:color w:val="548ED4"/>
+          <w:w w:val="105"/>
+        </w:rPr>
+        <w:t>1</w:t>
+      </w:r>
+      <w:r>
+        <w:rPr>
+          <w:color w:val="548ED4"/>
+          <w:w w:val="105"/>
+        </w:rPr>
+        <w:t>1</w:t>
+      </w:r>
+      <w:r>
+        <w:rPr>
+          <w:color w:val="548ED4"/>
+          <w:w w:val="105"/>
+        </w:rPr>
+        <w:t xml:space="preserve"> </w:t>
+      </w:r>
+      <w:r>
+        <w:rPr>
+          <w:w w:val="105"/>
+        </w:rPr>
+        <w:t>muestra un ejemplo</w:t>
+      </w:r>
+      <w:r>
+        <w:rPr>
+          <w:spacing w:val="-1"/>
+          <w:w w:val="105"/>
+        </w:rPr>
+        <w:t xml:space="preserve"> </w:t>
+      </w:r>
+      <w:r>
+        <w:rPr>
+          <w:w w:val="105"/>
+        </w:rPr>
+        <w:t>de</w:t>
+      </w:r>
+      <w:r>
+        <w:rPr>
+          <w:spacing w:val="-1"/>
+          <w:w w:val="105"/>
+        </w:rPr>
+        <w:t>l</w:t>
+      </w:r>
+      <w:r>
+        <w:rPr>
+          <w:w w:val="105"/>
+        </w:rPr>
+        <w:t xml:space="preserve"> archivo </w:t>
+      </w:r>
+      <w:proofErr w:type="spellStart"/>
+      <w:r>
+        <w:rPr>
+          <w:w w:val="105"/>
+        </w:rPr>
+        <w:t>Reportes_</w:t>
+      </w:r>
+      <w:proofErr w:type="gramStart"/>
+      <w:r>
+        <w:rPr>
+          <w:w w:val="105"/>
+        </w:rPr>
+        <w:t>Speedy</w:t>
+      </w:r>
+      <w:proofErr w:type="spellEnd"/>
+      <w:r>
+        <w:rPr>
+          <w:w w:val="105"/>
+        </w:rPr>
+        <w:t xml:space="preserve"> </w:t>
+      </w:r>
+      <w:r>
+        <w:rPr>
+          <w:w w:val="105"/>
+        </w:rPr>
+        <w:t>.</w:t>
+      </w:r>
+      <w:proofErr w:type="gramEnd"/>
+    </w:p>
+    <w:p>
+      <w:pPr>
+        <w:pStyle w:val="Textoindependiente"/>
+        <w:spacing w:before="441" w:line="427" w:lineRule="auto"/>
+        <w:ind w:left="686" w:right="915"/>
+        <w:jc w:val="both"/>
+        <w:rPr>
+          <w:w w:val="105"/>
+        </w:rPr>
+      </w:pPr>
+      <w:r>
+        <w:rPr>
+          <w:rFonts w:ascii="Trebuchet MS"/>
+          <w:color w:val="666666"/>
+          <w:u w:val="single" w:color="666666"/>
+        </w:rPr>
+        <w:t>Figura</w:t>
+      </w:r>
+      <w:r>
+        <w:rPr>
+          <w:rFonts w:ascii="Trebuchet MS"/>
+          <w:color w:val="666666"/>
+          <w:spacing w:val="-3"/>
+          <w:u w:val="single" w:color="666666"/>
+        </w:rPr>
+        <w:t xml:space="preserve"> </w:t>
+      </w:r>
+      <w:r>
+        <w:rPr>
+          <w:rFonts w:ascii="Trebuchet MS"/>
+          <w:color w:val="666666"/>
+          <w:u w:val="single" w:color="666666"/>
+        </w:rPr>
+        <w:t>1</w:t>
+      </w:r>
+      <w:r>
+        <w:rPr>
+          <w:rFonts w:ascii="Trebuchet MS"/>
+          <w:color w:val="666666"/>
+          <w:u w:val="single" w:color="666666"/>
+        </w:rPr>
+        <w:t>1</w:t>
+      </w:r>
+      <w:r>
+        <w:rPr>
+          <w:rFonts w:ascii="Trebuchet MS"/>
+          <w:color w:val="666666"/>
+          <w:spacing w:val="38"/>
+          <w:u w:val="single" w:color="666666"/>
+        </w:rPr>
+        <w:t xml:space="preserve"> </w:t>
+      </w:r>
+      <w:r>
+        <w:rPr>
+          <w:rFonts w:ascii="Trebuchet MS"/>
+          <w:color w:val="666666"/>
+          <w:u w:val="single" w:color="666666"/>
+        </w:rPr>
+        <w:t>Pantalla</w:t>
+      </w:r>
+      <w:r>
+        <w:rPr>
+          <w:rFonts w:ascii="Trebuchet MS"/>
+          <w:color w:val="666666"/>
+          <w:spacing w:val="-4"/>
+          <w:u w:val="single" w:color="666666"/>
+        </w:rPr>
+        <w:t xml:space="preserve"> </w:t>
+      </w:r>
+      <w:r>
+        <w:rPr>
+          <w:rFonts w:ascii="Trebuchet MS"/>
+          <w:color w:val="666666"/>
+          <w:u w:val="single" w:color="666666"/>
+        </w:rPr>
+        <w:t>en</w:t>
+      </w:r>
+      <w:r>
+        <w:rPr>
+          <w:rFonts w:ascii="Trebuchet MS"/>
+          <w:color w:val="666666"/>
+          <w:spacing w:val="-6"/>
+          <w:u w:val="single" w:color="666666"/>
+        </w:rPr>
+        <w:t xml:space="preserve"> </w:t>
+      </w:r>
+      <w:r>
+        <w:rPr>
+          <w:rFonts w:ascii="Trebuchet MS"/>
+          <w:color w:val="666666"/>
+          <w:u w:val="single" w:color="666666"/>
+        </w:rPr>
+        <w:t xml:space="preserve">modo </w:t>
+      </w:r>
+      <w:proofErr w:type="spellStart"/>
+      <w:r>
+        <w:rPr>
+          <w:rFonts w:ascii="Trebuchet MS"/>
+          <w:color w:val="666666"/>
+          <w:u w:val="single" w:color="666666"/>
+        </w:rPr>
+        <w:t>Reportes_Speedy</w:t>
+      </w:r>
+      <w:proofErr w:type="spellEnd"/>
+      <w:r>
+        <w:rPr>
+          <w:rFonts w:ascii="Trebuchet MS"/>
+          <w:color w:val="666666"/>
+          <w:u w:val="single" w:color="666666"/>
+        </w:rPr>
+        <w:t>.</w:t>
+      </w:r>
+    </w:p>
+    <w:p>
+      <w:pPr>
+        <w:pStyle w:val="Textoindependiente"/>
+        <w:spacing w:before="207" w:line="427" w:lineRule="auto"/>
+        <w:ind w:left="720" w:right="914"/>
+        <w:jc w:val="both"/>
+        <w:rPr>
+          <w:w w:val="105"/>
+        </w:rPr>
+      </w:pPr>
+    </w:p>
+    <w:p>
+      <w:pPr>
+        <w:pStyle w:val="Textoindependiente"/>
+        <w:spacing w:before="207" w:line="427" w:lineRule="auto"/>
+        <w:ind w:left="720" w:right="914"/>
+        <w:jc w:val="both"/>
+        <w:rPr>
+          <w:w w:val="105"/>
+          <w:lang w:val="es-CO"/>
+        </w:rPr>
+      </w:pPr>
+      <w:r>
+        <w:rPr>
+          <w:noProof/>
+          <w:w w:val="105"/>
+          <w:lang w:val="es-CO"/>
+        </w:rPr>
+        <w:drawing>
+          <wp:inline distT="0" distB="0" distL="0" distR="0" wp14:anchorId="464C097A" wp14:editId="6E9E2828">
+            <wp:extent cx="4962525" cy="1801869"/>
+            <wp:effectExtent l="0" t="0" r="0" b="8255"/>
+            <wp:docPr id="59" name="Imagen 59"/>
+            <wp:cNvGraphicFramePr>
+              <a:graphicFrameLocks xmlns:a="http://schemas.openxmlformats.org/drawingml/2006/main" noChangeAspect="1"/>
+            </wp:cNvGraphicFramePr>
+            <a:graphic xmlns:a="http://schemas.openxmlformats.org/drawingml/2006/main">
+              <a:graphicData uri="http://schemas.openxmlformats.org/drawingml/2006/picture">
+                <pic:pic xmlns:pic="http://schemas.openxmlformats.org/drawingml/2006/picture">
+                  <pic:nvPicPr>
+                    <pic:cNvPr id="0" name="Picture 1"/>
+                    <pic:cNvPicPr>
+                      <a:picLocks noChangeAspect="1" noChangeArrowheads="1"/>
+                    </pic:cNvPicPr>
+                  </pic:nvPicPr>
+                  <pic:blipFill>
+                    <a:blip r:embed="rId20">
+                      <a:extLst>
+                        <a:ext uri="{28A0092B-C50C-407E-A947-70E740481C1C}">
+                          <a14:useLocalDpi xmlns:a14="http://schemas.microsoft.com/office/drawing/2010/main" val="0"/>
+                        </a:ext>
+                      </a:extLst>
+                    </a:blip>
+                    <a:srcRect/>
+                    <a:stretch>
+                      <a:fillRect/>
+                    </a:stretch>
+                  </pic:blipFill>
+                  <pic:spPr bwMode="auto">
+                    <a:xfrm>
+                      <a:off x="0" y="0"/>
+                      <a:ext cx="4983370" cy="1809438"/>
+                    </a:xfrm>
+                    <a:prstGeom prst="rect">
+                      <a:avLst/>
+                    </a:prstGeom>
+                    <a:noFill/>
+                    <a:ln>
+                      <a:noFill/>
+                    </a:ln>
+                  </pic:spPr>
+                </pic:pic>
+              </a:graphicData>
+            </a:graphic>
+          </wp:inline>
+        </w:drawing>
+      </w:r>
+    </w:p>
+    <w:p>
+      <w:pPr>
+        <w:pStyle w:val="Textoindependiente"/>
+        <w:spacing w:before="441" w:line="427" w:lineRule="auto"/>
+        <w:ind w:left="686" w:right="915"/>
+        <w:jc w:val="both"/>
+        <w:rPr>
+          <w:w w:val="105"/>
+        </w:rPr>
+      </w:pPr>
+      <w:r>
+        <w:rPr>
+          <w:w w:val="105"/>
+          <w:lang w:val="es-CO"/>
+        </w:rPr>
+        <w:t xml:space="preserve">El archivo </w:t>
+      </w:r>
+      <w:r>
+        <w:rPr>
+          <w:w w:val="105"/>
+          <w:lang w:val="es-CO"/>
+        </w:rPr>
+        <w:t xml:space="preserve">Reporte_Num_1.cvs de Exel será el archivo que tendrá los datos almacenados con la   función </w:t>
+      </w:r>
+      <w:proofErr w:type="spellStart"/>
+      <w:r>
+        <w:rPr>
+          <w:w w:val="105"/>
+          <w:lang w:val="es-CO"/>
+        </w:rPr>
+        <w:t>Datalogger</w:t>
+      </w:r>
+      <w:proofErr w:type="spellEnd"/>
+      <w:r>
+        <w:rPr>
+          <w:w w:val="105"/>
+          <w:lang w:val="es-CO"/>
+        </w:rPr>
+        <w:t xml:space="preserve"> donde aparecerán hora y </w:t>
+      </w:r>
+      <w:proofErr w:type="gramStart"/>
+      <w:r>
+        <w:rPr>
+          <w:w w:val="105"/>
+          <w:lang w:val="es-CO"/>
+        </w:rPr>
+        <w:t>fecha ,la</w:t>
+      </w:r>
+      <w:proofErr w:type="gramEnd"/>
+      <w:r>
+        <w:rPr>
+          <w:w w:val="105"/>
+          <w:lang w:val="es-CO"/>
+        </w:rPr>
+        <w:t xml:space="preserve"> propela usada para realizar la medición , velocidad y pulsos.</w:t>
+      </w:r>
+      <w:r>
+        <w:rPr>
+          <w:color w:val="548ED4"/>
+          <w:w w:val="105"/>
+        </w:rPr>
+        <w:t>La</w:t>
+      </w:r>
+      <w:r>
+        <w:rPr>
+          <w:color w:val="548ED4"/>
+          <w:spacing w:val="-2"/>
+          <w:w w:val="105"/>
+        </w:rPr>
+        <w:t xml:space="preserve"> </w:t>
+      </w:r>
+      <w:r>
+        <w:rPr>
+          <w:color w:val="548ED4"/>
+          <w:w w:val="105"/>
+        </w:rPr>
+        <w:t>Figura</w:t>
+      </w:r>
+      <w:r>
+        <w:rPr>
+          <w:color w:val="548ED4"/>
+          <w:spacing w:val="-2"/>
+          <w:w w:val="105"/>
+        </w:rPr>
+        <w:t xml:space="preserve"> </w:t>
+      </w:r>
+      <w:r>
+        <w:rPr>
+          <w:color w:val="548ED4"/>
+          <w:w w:val="105"/>
+        </w:rPr>
+        <w:t>1</w:t>
+      </w:r>
+      <w:r>
+        <w:rPr>
+          <w:color w:val="548ED4"/>
+          <w:w w:val="105"/>
+        </w:rPr>
+        <w:t>2</w:t>
+      </w:r>
+      <w:r>
+        <w:rPr>
+          <w:color w:val="548ED4"/>
+          <w:w w:val="105"/>
+        </w:rPr>
+        <w:t xml:space="preserve"> </w:t>
+      </w:r>
+      <w:r>
+        <w:rPr>
+          <w:w w:val="105"/>
+        </w:rPr>
+        <w:t>muestra un ejemplo</w:t>
+      </w:r>
+      <w:r>
+        <w:rPr>
+          <w:spacing w:val="-1"/>
+          <w:w w:val="105"/>
+        </w:rPr>
+        <w:t xml:space="preserve"> </w:t>
+      </w:r>
+      <w:r>
+        <w:rPr>
+          <w:w w:val="105"/>
+        </w:rPr>
+        <w:t>de</w:t>
+      </w:r>
+      <w:r>
+        <w:rPr>
+          <w:spacing w:val="-1"/>
+          <w:w w:val="105"/>
+        </w:rPr>
+        <w:t>l</w:t>
+      </w:r>
+      <w:r>
+        <w:rPr>
+          <w:w w:val="105"/>
+        </w:rPr>
+        <w:t xml:space="preserve"> archivo</w:t>
+      </w:r>
+      <w:r>
+        <w:rPr>
+          <w:w w:val="105"/>
+          <w:lang w:val="es-CO"/>
+        </w:rPr>
+        <w:t xml:space="preserve"> </w:t>
+      </w:r>
+      <w:r>
+        <w:rPr>
+          <w:w w:val="105"/>
+          <w:lang w:val="es-CO"/>
+        </w:rPr>
+        <w:t>Reporte_Num_1.cvs</w:t>
+      </w:r>
+      <w:r>
+        <w:rPr>
+          <w:w w:val="105"/>
+        </w:rPr>
+        <w:t>.</w:t>
+      </w:r>
+    </w:p>
+    <w:p>
+      <w:pPr>
+        <w:pStyle w:val="Textoindependiente"/>
+        <w:spacing w:before="441" w:line="427" w:lineRule="auto"/>
+        <w:ind w:left="686" w:right="915"/>
+        <w:jc w:val="both"/>
+        <w:rPr>
+          <w:rFonts w:ascii="Trebuchet MS"/>
+          <w:color w:val="666666"/>
+          <w:u w:val="single" w:color="666666"/>
+        </w:rPr>
+      </w:pPr>
+    </w:p>
+    <w:p>
+      <w:pPr>
+        <w:pStyle w:val="Textoindependiente"/>
+        <w:spacing w:before="441" w:line="427" w:lineRule="auto"/>
+        <w:ind w:left="686" w:right="915"/>
+        <w:jc w:val="both"/>
+        <w:rPr>
+          <w:rFonts w:ascii="Trebuchet MS"/>
+          <w:color w:val="666666"/>
+          <w:u w:val="single" w:color="666666"/>
+        </w:rPr>
+      </w:pPr>
+    </w:p>
+    <w:p>
+      <w:pPr>
+        <w:pStyle w:val="Textoindependiente"/>
+        <w:spacing w:before="441" w:line="427" w:lineRule="auto"/>
+        <w:ind w:left="686" w:right="915"/>
+        <w:jc w:val="both"/>
+        <w:rPr>
+          <w:w w:val="105"/>
+        </w:rPr>
+      </w:pPr>
+      <w:r>
+        <w:rPr>
+          <w:rFonts w:ascii="Trebuchet MS"/>
+          <w:color w:val="666666"/>
+          <w:u w:val="single" w:color="666666"/>
+        </w:rPr>
+        <w:lastRenderedPageBreak/>
+        <w:t>Figura</w:t>
+      </w:r>
+      <w:r>
+        <w:rPr>
+          <w:rFonts w:ascii="Trebuchet MS"/>
+          <w:color w:val="666666"/>
+          <w:spacing w:val="-3"/>
+          <w:u w:val="single" w:color="666666"/>
+        </w:rPr>
+        <w:t xml:space="preserve"> </w:t>
+      </w:r>
+      <w:r>
+        <w:rPr>
+          <w:rFonts w:ascii="Trebuchet MS"/>
+          <w:color w:val="666666"/>
+          <w:u w:val="single" w:color="666666"/>
+        </w:rPr>
+        <w:t>1</w:t>
+      </w:r>
+      <w:r>
+        <w:rPr>
+          <w:rFonts w:ascii="Trebuchet MS"/>
+          <w:color w:val="666666"/>
+          <w:u w:val="single" w:color="666666"/>
+        </w:rPr>
+        <w:t>2</w:t>
+      </w:r>
+      <w:r>
+        <w:rPr>
+          <w:rFonts w:ascii="Trebuchet MS"/>
+          <w:color w:val="666666"/>
+          <w:spacing w:val="38"/>
+          <w:u w:val="single" w:color="666666"/>
+        </w:rPr>
+        <w:t xml:space="preserve"> </w:t>
+      </w:r>
+      <w:r>
+        <w:rPr>
+          <w:rFonts w:ascii="Trebuchet MS"/>
+          <w:color w:val="666666"/>
+          <w:u w:val="single" w:color="666666"/>
+        </w:rPr>
+        <w:t>Pantalla</w:t>
+      </w:r>
+      <w:r>
+        <w:rPr>
+          <w:rFonts w:ascii="Trebuchet MS"/>
+          <w:color w:val="666666"/>
+          <w:spacing w:val="-4"/>
+          <w:u w:val="single" w:color="666666"/>
+        </w:rPr>
+        <w:t xml:space="preserve"> </w:t>
+      </w:r>
+      <w:r>
+        <w:rPr>
+          <w:rFonts w:ascii="Trebuchet MS"/>
+          <w:color w:val="666666"/>
+          <w:u w:val="single" w:color="666666"/>
+        </w:rPr>
+        <w:t>archivo Reporte_Num_1.cvs</w:t>
+      </w:r>
+      <w:r>
+        <w:rPr>
+          <w:w w:val="105"/>
+        </w:rPr>
+        <w:t>.</w:t>
+      </w:r>
+    </w:p>
+    <w:p>
+      <w:pPr>
+        <w:pStyle w:val="Textoindependiente"/>
+        <w:spacing w:before="441" w:line="427" w:lineRule="auto"/>
+        <w:ind w:left="686" w:right="915"/>
+        <w:jc w:val="both"/>
+        <w:rPr>
+          <w:w w:val="105"/>
+        </w:rPr>
+      </w:pPr>
+      <w:r>
+        <w:rPr>
+          <w:noProof/>
+          <w:w w:val="105"/>
+          <w:lang w:val="es-CO"/>
+        </w:rPr>
+        <w:drawing>
+          <wp:inline distT="0" distB="0" distL="0" distR="0" wp14:anchorId="5162EA73" wp14:editId="5AC931EA">
+            <wp:extent cx="5010150" cy="857177"/>
+            <wp:effectExtent l="0" t="0" r="0" b="635"/>
+            <wp:docPr id="60" name="Imagen 60"/>
+            <wp:cNvGraphicFramePr>
+              <a:graphicFrameLocks xmlns:a="http://schemas.openxmlformats.org/drawingml/2006/main" noChangeAspect="1"/>
+            </wp:cNvGraphicFramePr>
+            <a:graphic xmlns:a="http://schemas.openxmlformats.org/drawingml/2006/main">
+              <a:graphicData uri="http://schemas.openxmlformats.org/drawingml/2006/picture">
+                <pic:pic xmlns:pic="http://schemas.openxmlformats.org/drawingml/2006/picture">
+                  <pic:nvPicPr>
+                    <pic:cNvPr id="0" name="Picture 2"/>
+                    <pic:cNvPicPr>
+                      <a:picLocks noChangeAspect="1" noChangeArrowheads="1"/>
+                    </pic:cNvPicPr>
+                  </pic:nvPicPr>
+                  <pic:blipFill>
+                    <a:blip r:embed="rId21">
+                      <a:extLst>
+                        <a:ext uri="{28A0092B-C50C-407E-A947-70E740481C1C}">
+                          <a14:useLocalDpi xmlns:a14="http://schemas.microsoft.com/office/drawing/2010/main" val="0"/>
+                        </a:ext>
+                      </a:extLst>
+                    </a:blip>
+                    <a:srcRect/>
+                    <a:stretch>
+                      <a:fillRect/>
+                    </a:stretch>
+                  </pic:blipFill>
+                  <pic:spPr bwMode="auto">
+                    <a:xfrm>
+                      <a:off x="0" y="0"/>
+                      <a:ext cx="5281872" cy="903665"/>
+                    </a:xfrm>
+                    <a:prstGeom prst="rect">
+                      <a:avLst/>
+                    </a:prstGeom>
+                    <a:noFill/>
+                    <a:ln>
+                      <a:noFill/>
+                    </a:ln>
+                  </pic:spPr>
+                </pic:pic>
+              </a:graphicData>
+            </a:graphic>
+          </wp:inline>
+        </w:drawing>
+      </w:r>
+    </w:p>
+    <w:p>
+      <w:pPr>
+        <w:pStyle w:val="Textoindependiente"/>
+        <w:spacing w:before="441" w:line="427" w:lineRule="auto"/>
+        <w:ind w:left="686" w:right="915"/>
+        <w:jc w:val="both"/>
+        <w:rPr>
+          <w:w w:val="105"/>
+        </w:rPr>
+      </w:pPr>
+      <w:r>
+        <w:rPr>
+          <w:color w:val="548ED4"/>
+          <w:w w:val="105"/>
+        </w:rPr>
+        <w:t>La</w:t>
+      </w:r>
+      <w:r>
+        <w:rPr>
+          <w:color w:val="548ED4"/>
+          <w:spacing w:val="-2"/>
+          <w:w w:val="105"/>
+        </w:rPr>
+        <w:t xml:space="preserve"> </w:t>
+      </w:r>
+      <w:r>
+        <w:rPr>
+          <w:color w:val="548ED4"/>
+          <w:w w:val="105"/>
+        </w:rPr>
+        <w:t>Figura</w:t>
+      </w:r>
+      <w:r>
+        <w:rPr>
+          <w:color w:val="548ED4"/>
+          <w:spacing w:val="-2"/>
+          <w:w w:val="105"/>
+        </w:rPr>
+        <w:t xml:space="preserve"> </w:t>
+      </w:r>
+      <w:r>
+        <w:rPr>
+          <w:color w:val="548ED4"/>
+          <w:w w:val="105"/>
+        </w:rPr>
+        <w:t>1</w:t>
+      </w:r>
+      <w:r>
+        <w:rPr>
+          <w:color w:val="548ED4"/>
+          <w:w w:val="105"/>
+        </w:rPr>
+        <w:t>3</w:t>
+      </w:r>
+      <w:r>
+        <w:rPr>
+          <w:color w:val="548ED4"/>
+          <w:w w:val="105"/>
+        </w:rPr>
+        <w:t xml:space="preserve"> </w:t>
+      </w:r>
+      <w:r>
+        <w:rPr>
+          <w:w w:val="105"/>
+        </w:rPr>
+        <w:t>muestra un ejemplo</w:t>
+      </w:r>
+      <w:r>
+        <w:rPr>
+          <w:spacing w:val="-1"/>
+          <w:w w:val="105"/>
+        </w:rPr>
+        <w:t xml:space="preserve"> </w:t>
+      </w:r>
+      <w:r>
+        <w:rPr>
+          <w:w w:val="105"/>
+        </w:rPr>
+        <w:t>de</w:t>
+      </w:r>
+      <w:r>
+        <w:rPr>
+          <w:spacing w:val="-1"/>
+          <w:w w:val="105"/>
+        </w:rPr>
+        <w:t xml:space="preserve"> la información que se guarda en el </w:t>
+      </w:r>
+      <w:r>
+        <w:rPr>
+          <w:w w:val="105"/>
+        </w:rPr>
+        <w:t>archivo</w:t>
+      </w:r>
+      <w:r>
+        <w:rPr>
+          <w:w w:val="105"/>
+          <w:lang w:val="es-CO"/>
+        </w:rPr>
+        <w:t xml:space="preserve"> </w:t>
+      </w:r>
+      <w:r>
+        <w:rPr>
+          <w:w w:val="105"/>
+          <w:lang w:val="es-CO"/>
+        </w:rPr>
+        <w:t>Reporte_Num_1.cvs</w:t>
+      </w:r>
+      <w:r>
+        <w:rPr>
+          <w:w w:val="105"/>
+        </w:rPr>
+        <w:t>.</w:t>
+      </w:r>
+      <w:r>
+        <w:rPr>
+          <w:w w:val="105"/>
+        </w:rPr>
+        <w:t xml:space="preserve"> </w:t>
+      </w:r>
+    </w:p>
+    <w:p>
+      <w:pPr>
+        <w:pStyle w:val="Textoindependiente"/>
+        <w:spacing w:before="441" w:line="427" w:lineRule="auto"/>
+        <w:ind w:left="686" w:right="915"/>
+        <w:jc w:val="both"/>
+        <w:rPr>
+          <w:w w:val="105"/>
+        </w:rPr>
+      </w:pPr>
+      <w:r>
+        <w:rPr>
+          <w:rFonts w:ascii="Trebuchet MS"/>
+          <w:color w:val="666666"/>
+          <w:u w:val="single" w:color="666666"/>
+        </w:rPr>
+        <w:t>Figura</w:t>
+      </w:r>
+      <w:r>
+        <w:rPr>
+          <w:rFonts w:ascii="Trebuchet MS"/>
+          <w:color w:val="666666"/>
+          <w:spacing w:val="-3"/>
+          <w:u w:val="single" w:color="666666"/>
+        </w:rPr>
+        <w:t xml:space="preserve"> </w:t>
+      </w:r>
+      <w:r>
+        <w:rPr>
+          <w:rFonts w:ascii="Trebuchet MS"/>
+          <w:color w:val="666666"/>
+          <w:u w:val="single" w:color="666666"/>
+        </w:rPr>
+        <w:t>1</w:t>
+      </w:r>
+      <w:r>
+        <w:rPr>
+          <w:rFonts w:ascii="Trebuchet MS"/>
+          <w:color w:val="666666"/>
+          <w:u w:val="single" w:color="666666"/>
+        </w:rPr>
+        <w:t>3</w:t>
+      </w:r>
+      <w:r>
+        <w:rPr>
+          <w:rFonts w:ascii="Trebuchet MS"/>
+          <w:color w:val="666666"/>
+          <w:spacing w:val="38"/>
+          <w:u w:val="single" w:color="666666"/>
+        </w:rPr>
+        <w:t xml:space="preserve"> </w:t>
+      </w:r>
+      <w:r>
+        <w:rPr>
+          <w:rFonts w:ascii="Trebuchet MS"/>
+          <w:color w:val="666666"/>
+          <w:u w:val="single" w:color="666666"/>
+        </w:rPr>
+        <w:t>Pantalla</w:t>
+      </w:r>
+      <w:r>
+        <w:rPr>
+          <w:rFonts w:ascii="Trebuchet MS"/>
+          <w:color w:val="666666"/>
+          <w:spacing w:val="-4"/>
+          <w:u w:val="single" w:color="666666"/>
+        </w:rPr>
+        <w:t xml:space="preserve"> </w:t>
+      </w:r>
+      <w:r>
+        <w:rPr>
+          <w:rFonts w:ascii="Trebuchet MS"/>
+          <w:color w:val="666666"/>
+          <w:u w:val="single" w:color="666666"/>
+        </w:rPr>
+        <w:t>archivo Reporte_Num_1.cvs</w:t>
+      </w:r>
+      <w:r>
+        <w:rPr>
+          <w:w w:val="105"/>
+        </w:rPr>
+        <w:t>.</w:t>
+      </w:r>
+    </w:p>
+    <w:p>
+      <w:pPr>
+        <w:pStyle w:val="Textoindependiente"/>
+        <w:spacing w:before="441" w:line="427" w:lineRule="auto"/>
+        <w:ind w:left="686" w:right="915"/>
+        <w:jc w:val="both"/>
+        <w:rPr>
+          <w:w w:val="105"/>
+        </w:rPr>
+      </w:pPr>
+      <w:r>
+        <w:rPr>
+          <w:noProof/>
+          <w:w w:val="105"/>
+        </w:rPr>
+        <w:drawing>
+          <wp:inline distT="0" distB="0" distL="0" distR="0" wp14:anchorId="142378EA" wp14:editId="57A5F557">
+            <wp:extent cx="5000625" cy="1285875"/>
+            <wp:effectExtent l="0" t="0" r="9525" b="9525"/>
+            <wp:docPr id="63" name="Imagen 63"/>
+            <wp:cNvGraphicFramePr>
+              <a:graphicFrameLocks xmlns:a="http://schemas.openxmlformats.org/drawingml/2006/main" noChangeAspect="1"/>
+            </wp:cNvGraphicFramePr>
+            <a:graphic xmlns:a="http://schemas.openxmlformats.org/drawingml/2006/main">
+              <a:graphicData uri="http://schemas.openxmlformats.org/drawingml/2006/picture">
+                <pic:pic xmlns:pic="http://schemas.openxmlformats.org/drawingml/2006/picture">
+                  <pic:nvPicPr>
+                    <pic:cNvPr id="0" name="Picture 4"/>
+                    <pic:cNvPicPr>
+                      <a:picLocks noChangeAspect="1" noChangeArrowheads="1"/>
+                    </pic:cNvPicPr>
+                  </pic:nvPicPr>
+                  <pic:blipFill>
+                    <a:blip r:embed="rId22">
+                      <a:extLst>
+                        <a:ext uri="{28A0092B-C50C-407E-A947-70E740481C1C}">
+                          <a14:useLocalDpi xmlns:a14="http://schemas.microsoft.com/office/drawing/2010/main" val="0"/>
+                        </a:ext>
+                      </a:extLst>
+                    </a:blip>
+                    <a:srcRect/>
+                    <a:stretch>
+                      <a:fillRect/>
+                    </a:stretch>
+                  </pic:blipFill>
+                  <pic:spPr bwMode="auto">
+                    <a:xfrm>
+                      <a:off x="0" y="0"/>
+                      <a:ext cx="5000625" cy="1285875"/>
+                    </a:xfrm>
+                    <a:prstGeom prst="rect">
+                      <a:avLst/>
+                    </a:prstGeom>
+                    <a:noFill/>
+                    <a:ln>
+                      <a:noFill/>
+                    </a:ln>
+                  </pic:spPr>
+                </pic:pic>
+              </a:graphicData>
+            </a:graphic>
+          </wp:inline>
+        </w:drawing>
+      </w:r>
+    </w:p>
+    <w:p>
+      <w:pPr>
+        <w:pStyle w:val="Textoindependiente"/>
+        <w:spacing w:before="441" w:line="427" w:lineRule="auto"/>
+        <w:ind w:left="686" w:right="915"/>
+        <w:jc w:val="both"/>
+        <w:rPr>
+          <w:w w:val="105"/>
+        </w:rPr>
+      </w:pPr>
+    </w:p>
+    <w:p>
+      <w:pPr>
+        <w:pStyle w:val="Textoindependiente"/>
+        <w:spacing w:before="207" w:line="427" w:lineRule="auto"/>
+        <w:ind w:right="914"/>
+        <w:jc w:val="both"/>
+        <w:rPr>
+          <w:w w:val="105"/>
+          <w:lang w:val="es-CO"/>
+        </w:rPr>
+      </w:pPr>
+    </w:p>
+    <w:p>
+      <w:pPr>
+        <w:pStyle w:val="Textoindependiente"/>
+        <w:spacing w:before="207" w:line="427" w:lineRule="auto"/>
+        <w:ind w:left="720" w:right="914"/>
+        <w:jc w:val="both"/>
+        <w:rPr>
+          <w:w w:val="105"/>
+          <w:lang w:val="es-CO"/>
+        </w:rPr>
+      </w:pPr>
+    </w:p>
+    <w:p>
+      <w:pPr>
+        <w:pStyle w:val="Textoindependiente"/>
+        <w:spacing w:before="207" w:line="427" w:lineRule="auto"/>
+        <w:ind w:left="720" w:right="914"/>
+        <w:jc w:val="both"/>
+        <w:rPr>
+          <w:w w:val="105"/>
+          <w:lang w:val="es-CO"/>
+        </w:rPr>
+      </w:pPr>
+    </w:p>
+    <w:p>
+      <w:pPr>
+        <w:pStyle w:val="Textoindependiente"/>
+        <w:spacing w:before="207" w:line="427" w:lineRule="auto"/>
+        <w:ind w:left="720" w:right="914"/>
+        <w:jc w:val="both"/>
+        <w:rPr>
+          <w:w w:val="105"/>
+          <w:lang w:val="es-CO"/>
+        </w:rPr>
+      </w:pPr>
+    </w:p>
+    <w:p>
+      <w:pPr>
+        <w:pStyle w:val="Textoindependiente"/>
+        <w:spacing w:before="207" w:line="427" w:lineRule="auto"/>
+        <w:ind w:left="720" w:right="914"/>
+        <w:jc w:val="both"/>
+        <w:rPr>
+          <w:w w:val="105"/>
+          <w:lang w:val="es-CO"/>
+        </w:rPr>
+      </w:pPr>
+    </w:p>
+    <w:p>
+      <w:pPr>
+        <w:pStyle w:val="Textoindependiente"/>
+        <w:spacing w:before="207" w:line="427" w:lineRule="auto"/>
+        <w:ind w:left="720" w:right="914"/>
+        <w:jc w:val="both"/>
+        <w:rPr>
+          <w:w w:val="105"/>
+          <w:lang w:val="es-CO"/>
+        </w:rPr>
+      </w:pPr>
+    </w:p>
+    <w:p>
+      <w:pPr>
+        <w:pStyle w:val="Ttulo2"/>
+        <w:numPr>
+          <w:ilvl w:val="2"/>
+          <w:numId w:val="5"/>
+        </w:numPr>
+        <w:tabs>
+          <w:tab w:val="left" w:pos="1346"/>
+        </w:tabs>
+        <w:rPr>
+          <w:w w:val="85"/>
+          <w:lang w:val="es-CO"/>
+        </w:rPr>
+      </w:pPr>
+      <w:r>
+        <w:rPr>
+          <w:w w:val="85"/>
+          <w:lang w:val="es-CO"/>
+        </w:rPr>
+        <w:t xml:space="preserve">Grafica </w:t>
+      </w:r>
+    </w:p>
+    <w:p>
+      <w:pPr>
         <w:pStyle w:val="Ttulo2"/>
         <w:tabs>
           <w:tab w:val="left" w:pos="1346"/>
         </w:tabs>
         <w:ind w:left="0"/>
         <w:rPr>
-          <w:lang w:val="en-US"/>
-        </w:rPr>
-      </w:pPr>
-      <w:r>
-        <w:rPr>
+          <w:w w:val="85"/>
           <w:lang w:val="es-CO"/>
         </w:rPr>
-        <w:lastRenderedPageBreak/>
-        <w:t xml:space="preserve">          </w:t>
-      </w:r>
-      <w:proofErr w:type="gramStart"/>
-      <w:r>
-        <w:rPr>
-          <w:lang w:val="en-US"/>
-        </w:rPr>
-        <w:t>4.4.</w:t>
-      </w:r>
-      <w:r>
-        <w:rPr>
-          <w:lang w:val="en-US"/>
-        </w:rPr>
-        <w:t>4</w:t>
-      </w:r>
-      <w:r>
-        <w:rPr>
-          <w:lang w:val="en-US"/>
-        </w:rPr>
-        <w:t xml:space="preserve">  </w:t>
-      </w:r>
-      <w:r>
-        <w:rPr>
-          <w:w w:val="85"/>
-          <w:lang w:val="en-US"/>
-        </w:rPr>
-        <w:t>DATALOGGER</w:t>
-      </w:r>
-      <w:proofErr w:type="gramEnd"/>
+      </w:pPr>
+    </w:p>
+    <w:p>
+      <w:pPr>
+        <w:pStyle w:val="Ttulo2"/>
+        <w:tabs>
+          <w:tab w:val="left" w:pos="1346"/>
+        </w:tabs>
+        <w:ind w:left="1122"/>
+        <w:rPr>
+          <w:rFonts w:ascii="Arial MT" w:hAnsi="Arial MT"/>
+          <w:sz w:val="22"/>
+          <w:szCs w:val="22"/>
+          <w:lang w:val="es-CO"/>
+        </w:rPr>
+      </w:pPr>
+      <w:r>
+        <w:rPr>
+          <w:rFonts w:ascii="Arial MT" w:hAnsi="Arial MT"/>
+          <w:w w:val="105"/>
+          <w:sz w:val="22"/>
+          <w:szCs w:val="22"/>
+          <w:lang w:val="es-CO"/>
+        </w:rPr>
+        <w:t xml:space="preserve">Speedy v4.0.0 permite realizar  </w:t>
+      </w:r>
+      <w:r>
+        <w:rPr>
+          <w:rFonts w:ascii="Arial MT" w:hAnsi="Arial MT"/>
+          <w:w w:val="105"/>
+          <w:sz w:val="22"/>
+          <w:szCs w:val="22"/>
+          <w:lang w:val="es-CO"/>
+        </w:rPr>
+        <w:t xml:space="preserve">cambios en la opción de visualización de la </w:t>
+      </w:r>
+      <w:proofErr w:type="spellStart"/>
+      <w:r>
+        <w:rPr>
+          <w:rFonts w:ascii="Arial MT" w:hAnsi="Arial MT"/>
+          <w:w w:val="105"/>
+          <w:sz w:val="22"/>
+          <w:szCs w:val="22"/>
+          <w:lang w:val="es-CO"/>
+        </w:rPr>
+        <w:t>grafica</w:t>
+      </w:r>
+      <w:proofErr w:type="spellEnd"/>
+      <w:r>
+        <w:rPr>
+          <w:rFonts w:ascii="Arial MT" w:hAnsi="Arial MT"/>
+          <w:w w:val="105"/>
+          <w:sz w:val="22"/>
+          <w:szCs w:val="22"/>
+          <w:lang w:val="es-CO"/>
+        </w:rPr>
+        <w:t xml:space="preserve"> ya que </w:t>
+      </w:r>
+      <w:r>
+        <w:rPr>
+          <w:rFonts w:ascii="Arial MT" w:hAnsi="Arial MT"/>
+          <w:w w:val="105"/>
+          <w:sz w:val="22"/>
+          <w:szCs w:val="22"/>
+          <w:lang w:val="es-CO"/>
+        </w:rPr>
+        <w:t xml:space="preserve">podemos escoger la velocidad máxima que deseamos ver  para aumentar la resolución y poder observar de mejor forma los cambios de </w:t>
+      </w:r>
+      <w:proofErr w:type="spellStart"/>
+      <w:r>
+        <w:rPr>
+          <w:rFonts w:ascii="Arial MT" w:hAnsi="Arial MT"/>
+          <w:w w:val="105"/>
+          <w:sz w:val="22"/>
+          <w:szCs w:val="22"/>
+          <w:lang w:val="es-CO"/>
+        </w:rPr>
+        <w:t>velocidad.Para</w:t>
+      </w:r>
+      <w:proofErr w:type="spellEnd"/>
+      <w:r>
+        <w:rPr>
+          <w:rFonts w:ascii="Arial MT" w:hAnsi="Arial MT"/>
+          <w:w w:val="105"/>
+          <w:sz w:val="22"/>
+          <w:szCs w:val="22"/>
+          <w:lang w:val="es-CO"/>
+        </w:rPr>
+        <w:t xml:space="preserve"> </w:t>
+      </w:r>
+      <w:r>
+        <w:rPr>
+          <w:rFonts w:ascii="Arial MT" w:hAnsi="Arial MT"/>
+          <w:w w:val="105"/>
+          <w:sz w:val="22"/>
+          <w:szCs w:val="22"/>
+          <w:lang w:val="es-CO"/>
+        </w:rPr>
+        <w:t>seleccionar la opción de</w:t>
+      </w:r>
+      <w:r>
+        <w:rPr>
+          <w:rFonts w:ascii="Arial MT" w:hAnsi="Arial MT"/>
+          <w:w w:val="105"/>
+          <w:sz w:val="22"/>
+          <w:szCs w:val="22"/>
+          <w:lang w:val="es-CO"/>
+        </w:rPr>
+        <w:t xml:space="preserve"> grafica debemos ingresar en la opción </w:t>
+      </w:r>
+      <w:r>
+        <w:rPr>
+          <w:rFonts w:ascii="Arial MT" w:hAnsi="Arial MT"/>
+          <w:w w:val="105"/>
+          <w:sz w:val="22"/>
+          <w:szCs w:val="22"/>
+          <w:lang w:val="es-CO"/>
+        </w:rPr>
+        <w:t xml:space="preserve"> CONFIGURACION en el menú principal y presionar el botón </w:t>
+      </w:r>
+      <w:proofErr w:type="spellStart"/>
+      <w:r>
+        <w:rPr>
+          <w:rFonts w:ascii="Arial MT" w:hAnsi="Arial MT"/>
+          <w:w w:val="105"/>
+          <w:sz w:val="22"/>
+          <w:szCs w:val="22"/>
+          <w:lang w:val="es-CO"/>
+        </w:rPr>
+        <w:t>OK,luego</w:t>
+      </w:r>
+      <w:proofErr w:type="spellEnd"/>
+      <w:r>
+        <w:rPr>
+          <w:rFonts w:ascii="Arial MT" w:hAnsi="Arial MT"/>
+          <w:w w:val="105"/>
+          <w:sz w:val="22"/>
+          <w:szCs w:val="22"/>
+          <w:lang w:val="es-CO"/>
+        </w:rPr>
+        <w:t xml:space="preserve"> procedemos a seleccionar la opción DATALOGGER y presionamos el botón OK</w:t>
+      </w:r>
     </w:p>
     <w:p>
       <w:pPr>
@@ -18682,7 +19897,7 @@
         <w:pStyle w:val="Ttulo1"/>
         <w:numPr>
           <w:ilvl w:val="0"/>
-          <w:numId w:val="4"/>
+          <w:numId w:val="5"/>
         </w:numPr>
         <w:tabs>
           <w:tab w:val="left" w:pos="951"/>
@@ -20280,7 +21495,7 @@
                           <pic:cNvPicPr/>
                         </pic:nvPicPr>
                         <pic:blipFill>
-                          <a:blip r:embed="rId20" cstate="print"/>
+                          <a:blip r:embed="rId23" cstate="print"/>
                           <a:stretch>
                             <a:fillRect/>
                           </a:stretch>
@@ -20358,9 +21573,9 @@
           </mc:Choice>
           <mc:Fallback>
             <w:pict>
-              <v:group w14:anchorId="74B5FAEC" id="Group 15" o:spid="_x0000_s1026" style="position:absolute;margin-left:262.9pt;margin-top:107.75pt;width:64.85pt;height:29.1pt;z-index:-251651072;mso-wrap-distance-left:0;mso-wrap-distance-right:0;mso-position-horizontal-relative:page" coordsize="8235,3695" o:gfxdata="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">
+              <v:group w14:anchorId="03470C79" id="Group 15" o:spid="_x0000_s1026" style="position:absolute;margin-left:262.9pt;margin-top:107.75pt;width:64.85pt;height:29.1pt;z-index:-251651072;mso-wrap-distance-left:0;mso-wrap-distance-right:0;mso-position-horizontal-relative:page" coordsize="8235,3695" o:gfxdata="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">
                 <v:shape id="Image 16" o:spid="_x0000_s1027" type="#_x0000_t75" style="position:absolute;width:8232;height:3693;visibility:visible;mso-wrap-style:square" o:gfxdata="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">
-                  <v:imagedata r:id="rId21" o:title=""/>
+                  <v:imagedata r:id="rId24" o:title=""/>
                 </v:shape>
                 <v:shape id="Graphic 17" o:spid="_x0000_s1028" style="position:absolute;left:328;top:11;width:7709;height:3258;visibility:visible;mso-wrap-style:square;v-text-anchor:top" coordsize="770890,325755" o:gfxdata="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" path="m607949,r,81534l,81534,,244348r607949,l607949,325754,770889,162940,607949,xe" fillcolor="black" stroked="f">
                   <v:path arrowok="t"/>
@@ -20399,7 +21614,7 @@
                     <pic:cNvPicPr/>
                   </pic:nvPicPr>
                   <pic:blipFill>
-                    <a:blip r:embed="rId22" cstate="print"/>
+                    <a:blip r:embed="rId25" cstate="print"/>
                     <a:stretch>
                       <a:fillRect/>
                     </a:stretch>
@@ -20460,7 +21675,7 @@
                     <pic:cNvPicPr/>
                   </pic:nvPicPr>
                   <pic:blipFill>
-                    <a:blip r:embed="rId23">
+                    <a:blip r:embed="rId26">
                       <a:extLst>
                         <a:ext uri="{28A0092B-C50C-407E-A947-70E740481C1C}">
                           <a14:useLocalDpi xmlns:a14="http://schemas.microsoft.com/office/drawing/2010/main" val="0"/>
@@ -20523,7 +21738,7 @@
         <w:pStyle w:val="Ttulo1"/>
         <w:numPr>
           <w:ilvl w:val="0"/>
-          <w:numId w:val="4"/>
+          <w:numId w:val="5"/>
         </w:numPr>
         <w:tabs>
           <w:tab w:val="left" w:pos="951"/>
@@ -20925,7 +22140,7 @@
           </mc:Choice>
           <mc:Fallback>
             <w:pict>
-              <v:group w14:anchorId="43324CF9" id="Group 19" o:spid="_x0000_s1026" style="width:161.1pt;height:.75pt;mso-position-horizontal-relative:char;mso-position-vertical-relative:line" coordsize="20459,95" o:gfxdata="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">
+              <v:group w14:anchorId="7C9F99B8" id="Group 19" o:spid="_x0000_s1026" style="width:161.1pt;height:.75pt;mso-position-horizontal-relative:char;mso-position-vertical-relative:line" coordsize="20459,95" o:gfxdata="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">
                 <v:shape id="Graphic 20" o:spid="_x0000_s1027" style="position:absolute;width:20459;height:95;visibility:visible;mso-wrap-style:square;v-text-anchor:top" coordsize="2045970,9525" o:gfxdata="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" path="m2045462,l,,,9144r2045462,l2045462,xe" fillcolor="#666" stroked="f">
                   <v:path arrowok="t"/>
                 </v:shape>
@@ -21014,7 +22229,7 @@
                           <pic:cNvPicPr/>
                         </pic:nvPicPr>
                         <pic:blipFill>
-                          <a:blip r:embed="rId24" cstate="print"/>
+                          <a:blip r:embed="rId27" cstate="print"/>
                           <a:stretch>
                             <a:fillRect/>
                           </a:stretch>
@@ -21035,7 +22250,7 @@
                           <pic:cNvPicPr/>
                         </pic:nvPicPr>
                         <pic:blipFill>
-                          <a:blip r:embed="rId25" cstate="print"/>
+                          <a:blip r:embed="rId28" cstate="print"/>
                           <a:stretch>
                             <a:fillRect/>
                           </a:stretch>
@@ -21102,7 +22317,7 @@
                           <pic:cNvPicPr/>
                         </pic:nvPicPr>
                         <pic:blipFill>
-                          <a:blip r:embed="rId26" cstate="print"/>
+                          <a:blip r:embed="rId29" cstate="print"/>
                           <a:stretch>
                             <a:fillRect/>
                           </a:stretch>
@@ -21123,7 +22338,7 @@
                           <pic:cNvPicPr/>
                         </pic:nvPicPr>
                         <pic:blipFill>
-                          <a:blip r:embed="rId27" cstate="print"/>
+                          <a:blip r:embed="rId30" cstate="print"/>
                           <a:stretch>
                             <a:fillRect/>
                           </a:stretch>
@@ -21263,20 +22478,39 @@
           <mc:Fallback>
             <w:pict>
               <v:group w14:anchorId="341B870B" id="Group 21" o:spid="_x0000_s1028" style="position:absolute;margin-left:217.2pt;margin-top:18pt;width:150.1pt;height:228.55pt;z-index:-251649024;mso-wrap-distance-left:0;mso-wrap-distance-right:0;mso-position-horizontal-relative:page;mso-position-vertical-relative:text" coordsize="19062,29025" o:gfxdata="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">
+                <v:shapetype id="_x0000_t75" coordsize="21600,21600" o:spt="75" o:preferrelative="t" path="m@4@5l@4@11@9@11@9@5xe" filled="f" stroked="f">
+                  <v:stroke joinstyle="miter"/>
+                  <v:formulas>
+                    <v:f eqn="if lineDrawn pixelLineWidth 0"/>
+                    <v:f eqn="sum @0 1 0"/>
+                    <v:f eqn="sum 0 0 @1"/>
+                    <v:f eqn="prod @2 1 2"/>
+                    <v:f eqn="prod @3 21600 pixelWidth"/>
+                    <v:f eqn="prod @3 21600 pixelHeight"/>
+                    <v:f eqn="sum @0 0 1"/>
+                    <v:f eqn="prod @6 1 2"/>
+                    <v:f eqn="prod @7 21600 pixelWidth"/>
+                    <v:f eqn="sum @8 21600 0"/>
+                    <v:f eqn="prod @7 21600 pixelHeight"/>
+                    <v:f eqn="sum @10 21600 0"/>
+                  </v:formulas>
+                  <v:path o:extrusionok="f" gradientshapeok="t" o:connecttype="rect"/>
+                  <o:lock v:ext="edit" aspectratio="t"/>
+                </v:shapetype>
                 <v:shape id="Image 22" o:spid="_x0000_s1029" type="#_x0000_t75" style="position:absolute;left:85;width:18976;height:28849;visibility:visible;mso-wrap-style:square" o:gfxdata="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">
-                  <v:imagedata r:id="rId28" o:title=""/>
+                  <v:imagedata r:id="rId31" o:title=""/>
                 </v:shape>
                 <v:shape id="Image 23" o:spid="_x0000_s1030" type="#_x0000_t75" style="position:absolute;top:3224;width:19034;height:25801;visibility:visible;mso-wrap-style:square" o:gfxdata="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">
-                  <v:imagedata r:id="rId29" o:title=""/>
+                  <v:imagedata r:id="rId32" o:title=""/>
                 </v:shape>
                 <v:shape id="Graphic 24" o:spid="_x0000_s1031" style="position:absolute;left:419;top:3419;width:18230;height:24994;visibility:visible;mso-wrap-style:square;v-text-anchor:top" coordsize="1823085,2499360" o:gfxdata="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" path="m1823085,l,,,2499360r1823085,l1823085,xe" stroked="f">
                   <v:path arrowok="t"/>
                 </v:shape>
                 <v:shape id="Image 25" o:spid="_x0000_s1032" type="#_x0000_t75" style="position:absolute;left:1615;top:5754;width:15560;height:4008;visibility:visible;mso-wrap-style:square" o:gfxdata="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">
-                  <v:imagedata r:id="rId30" o:title=""/>
+                  <v:imagedata r:id="rId33" o:title=""/>
                 </v:shape>
                 <v:shape id="Image 26" o:spid="_x0000_s1033" type="#_x0000_t75" style="position:absolute;left:1615;top:10356;width:15560;height:4008;visibility:visible;mso-wrap-style:square" o:gfxdata="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">
-                  <v:imagedata r:id="rId31" o:title=""/>
+                  <v:imagedata r:id="rId34" o:title=""/>
                 </v:shape>
                 <v:shape id="Textbox 27" o:spid="_x0000_s1034" type="#_x0000_t202" style="position:absolute;left:2082;top:10606;width:14662;height:3105;visibility:visible;mso-wrap-style:square;v-text-anchor:top" o:gfxdata="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" fillcolor="#007eb8" strokecolor="#497dba">
                   <v:textbox inset="0,0,0,0">
@@ -21378,13 +22612,12 @@
         <w:pStyle w:val="Ttulo2"/>
         <w:numPr>
           <w:ilvl w:val="1"/>
-          <w:numId w:val="4"/>
+          <w:numId w:val="5"/>
         </w:numPr>
         <w:tabs>
           <w:tab w:val="left" w:pos="1123"/>
         </w:tabs>
         <w:ind w:left="1123" w:hanging="437"/>
-        <w:jc w:val="left"/>
       </w:pPr>
       <w:bookmarkStart w:id="12" w:name="_bookmark12"/>
       <w:bookmarkEnd w:id="12"/>
@@ -22271,7 +23504,7 @@
                     </pic:cNvPicPr>
                   </pic:nvPicPr>
                   <pic:blipFill>
-                    <a:blip r:embed="rId32">
+                    <a:blip r:embed="rId35">
                       <a:extLst>
                         <a:ext uri="{28A0092B-C50C-407E-A947-70E740481C1C}">
                           <a14:useLocalDpi xmlns:a14="http://schemas.microsoft.com/office/drawing/2010/main" val="0"/>
@@ -24209,7 +25442,7 @@
                     </pic:cNvPicPr>
                   </pic:nvPicPr>
                   <pic:blipFill>
-                    <a:blip r:embed="rId33">
+                    <a:blip r:embed="rId36">
                       <a:extLst>
                         <a:ext uri="{28A0092B-C50C-407E-A947-70E740481C1C}">
                           <a14:useLocalDpi xmlns:a14="http://schemas.microsoft.com/office/drawing/2010/main" val="0"/>
@@ -24793,7 +26026,7 @@
                                 <pic:cNvPicPr/>
                               </pic:nvPicPr>
                               <pic:blipFill>
-                                <a:blip r:embed="rId34" cstate="print"/>
+                                <a:blip r:embed="rId37" cstate="print"/>
                                 <a:stretch>
                                   <a:fillRect/>
                                 </a:stretch>
@@ -24816,7 +26049,7 @@
                 </mc:Choice>
                 <mc:Fallback>
                   <w:pict>
-                    <v:group w14:anchorId="2D0052F2" id="Group 29" o:spid="_x0000_s1026" style="width:26.6pt;height:23.3pt;mso-position-horizontal-relative:char;mso-position-vertical-relative:line" coordsize="337820,295910" o:gfxdata="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">
+                    <v:group w14:anchorId="36CC33D1" id="Group 29" o:spid="_x0000_s1026" style="width:26.6pt;height:23.3pt;mso-position-horizontal-relative:char;mso-position-vertical-relative:line" coordsize="337820,295910" o:gfxdata="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">
                       <v:shape id="Graphic 30" o:spid="_x0000_s1027" style="position:absolute;width:337820;height:295910;visibility:visible;mso-wrap-style:square;v-text-anchor:top" coordsize="337820,295910" o:gfxdata="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" path="m169544,l1904,269239r-635,3175l634,274319,,283210r3809,6350l10794,294004r8890,1906l327025,295910r6984,-3810l336550,283844r1269,-5080l335279,270510,183515,9525,179704,4444,176529,2539,169544,xe" fillcolor="#fff100" stroked="f">
                         <v:path arrowok="t"/>
                       </v:shape>
@@ -24827,7 +26060,7 @@
                         <v:path arrowok="t"/>
                       </v:shape>
                       <v:shape id="Image 33" o:spid="_x0000_s1030" type="#_x0000_t75" style="position:absolute;left:104139;top:113664;width:126365;height:146050;visibility:visible;mso-wrap-style:square" o:gfxdata="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">
-                        <v:imagedata r:id="rId35" o:title=""/>
+                        <v:imagedata r:id="rId38" o:title=""/>
                       </v:shape>
                       <w10:anchorlock/>
                     </v:group>
@@ -25692,7 +26925,7 @@
                                 <pic:cNvPicPr/>
                               </pic:nvPicPr>
                               <pic:blipFill>
-                                <a:blip r:embed="rId36" cstate="print"/>
+                                <a:blip r:embed="rId39" cstate="print"/>
                                 <a:stretch>
                                   <a:fillRect/>
                                 </a:stretch>
@@ -25715,7 +26948,7 @@
                 </mc:Choice>
                 <mc:Fallback>
                   <w:pict>
-                    <v:group w14:anchorId="07E42D0F" id="Group 34" o:spid="_x0000_s1026" style="width:26.65pt;height:23.35pt;mso-position-horizontal-relative:char;mso-position-vertical-relative:line" coordsize="338455,296545" o:gfxdata="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">
+                    <v:group w14:anchorId="407BF8BE" id="Group 34" o:spid="_x0000_s1026" style="width:26.65pt;height:23.35pt;mso-position-horizontal-relative:char;mso-position-vertical-relative:line" coordsize="338455,296545" o:gfxdata="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">
                       <v:shape id="Graphic 35" o:spid="_x0000_s1027" style="position:absolute;width:338455;height:296545;visibility:visible;mso-wrap-style:square;v-text-anchor:top" coordsize="338455,296545" o:gfxdata="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" path="m170179,l1904,270510,634,274955,,283845r3809,6985l10794,294640r8890,1905l327659,296545r7620,-3175l337819,285115r635,-5715l337819,275590,183515,9525,170179,xe" fillcolor="#fff100" stroked="f">
                         <v:path arrowok="t"/>
                       </v:shape>
@@ -25726,7 +26959,7 @@
                         <v:path arrowok="t"/>
                       </v:shape>
                       <v:shape id="Image 38" o:spid="_x0000_s1030" type="#_x0000_t75" style="position:absolute;left:108585;top:81280;width:121284;height:186690;visibility:visible;mso-wrap-style:square" o:gfxdata="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">
-                        <v:imagedata r:id="rId37" o:title=""/>
+                        <v:imagedata r:id="rId40" o:title=""/>
                       </v:shape>
                       <w10:anchorlock/>
                     </v:group>
@@ -31621,7 +32854,7 @@
                     <pic:cNvPicPr/>
                   </pic:nvPicPr>
                   <pic:blipFill>
-                    <a:blip r:embed="rId38" cstate="print"/>
+                    <a:blip r:embed="rId41" cstate="print"/>
                     <a:stretch>
                       <a:fillRect/>
                     </a:stretch>
@@ -31955,7 +33188,7 @@
                     <pic:cNvPicPr/>
                   </pic:nvPicPr>
                   <pic:blipFill>
-                    <a:blip r:embed="rId39" cstate="print"/>
+                    <a:blip r:embed="rId42" cstate="print"/>
                     <a:stretch>
                       <a:fillRect/>
                     </a:stretch>
@@ -32793,7 +34026,7 @@
                                 <pic:cNvPicPr/>
                               </pic:nvPicPr>
                               <pic:blipFill>
-                                <a:blip r:embed="rId40" cstate="print"/>
+                                <a:blip r:embed="rId43" cstate="print"/>
                                 <a:stretch>
                                   <a:fillRect/>
                                 </a:stretch>
@@ -32816,7 +34049,7 @@
                 </mc:Choice>
                 <mc:Fallback>
                   <w:pict>
-                    <v:group w14:anchorId="1B6CB891" id="Group 41" o:spid="_x0000_s1026" style="width:26.6pt;height:23.3pt;mso-position-horizontal-relative:char;mso-position-vertical-relative:line" coordsize="337820,295910" o:gfxdata="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">
+                    <v:group w14:anchorId="25EC3D21" id="Group 41" o:spid="_x0000_s1026" style="width:26.6pt;height:23.3pt;mso-position-horizontal-relative:char;mso-position-vertical-relative:line" coordsize="337820,295910" o:gfxdata="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">
                       <v:shape id="Graphic 42" o:spid="_x0000_s1027" style="position:absolute;width:337820;height:295910;visibility:visible;mso-wrap-style:square;v-text-anchor:top" coordsize="337820,295910" o:gfxdata="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" path="m169545,l1905,269240r-635,3175l634,274320,,283210r3809,6350l10795,294005r8889,1905l327025,295910r6984,-3810l336550,283845r1270,-5080l335280,270510,183515,9525,179705,4445,176530,2540,169545,xe" fillcolor="#fff100" stroked="f">
                         <v:path arrowok="t"/>
                       </v:shape>
@@ -32827,7 +34060,7 @@
                         <v:path arrowok="t"/>
                       </v:shape>
                       <v:shape id="Image 45" o:spid="_x0000_s1030" type="#_x0000_t75" style="position:absolute;left:104139;top:113664;width:126365;height:146050;visibility:visible;mso-wrap-style:square" o:gfxdata="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">
-                        <v:imagedata r:id="rId41" o:title=""/>
+                        <v:imagedata r:id="rId44" o:title=""/>
                       </v:shape>
                       <w10:anchorlock/>
                     </v:group>
@@ -33099,7 +34332,7 @@
                                 <pic:cNvPicPr/>
                               </pic:nvPicPr>
                               <pic:blipFill>
-                                <a:blip r:embed="rId42" cstate="print"/>
+                                <a:blip r:embed="rId45" cstate="print"/>
                                 <a:stretch>
                                   <a:fillRect/>
                                 </a:stretch>
@@ -33122,7 +34355,7 @@
                 </mc:Choice>
                 <mc:Fallback>
                   <w:pict>
-                    <v:group w14:anchorId="5442E4B9" id="Group 46" o:spid="_x0000_s1026" style="width:21.5pt;height:23.55pt;mso-position-horizontal-relative:char;mso-position-vertical-relative:line" coordsize="273050,299085" o:gfxdata="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">
+                    <v:group w14:anchorId="3235BBDE" id="Group 46" o:spid="_x0000_s1026" style="width:21.5pt;height:23.55pt;mso-position-horizontal-relative:char;mso-position-vertical-relative:line" coordsize="273050,299085" o:gfxdata="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">
                       <v:shape id="Graphic 47" o:spid="_x0000_s1027" style="position:absolute;left:889;top:889;width:261620;height:297180;visibility:visible;mso-wrap-style:square;v-text-anchor:top" coordsize="261620,297180" o:gfxdata="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" path="m146684,296544r-1269,635l148590,297179r-1906,-635xem146684,l102869,8889,66675,33654,41909,71119r-8890,45085l,181609r33019,l41909,226694r24766,36831l102869,287654r43815,8890l190500,287654r36830,-24129l252730,226694r8889,-45085l261619,116204,252730,71119,227330,33654,190500,8889,146684,xe" fillcolor="#ec1c22" stroked="f">
                         <v:path arrowok="t"/>
                       </v:shape>
@@ -33130,7 +34363,7 @@
                         <v:path arrowok="t"/>
                       </v:shape>
                       <v:shape id="Image 49" o:spid="_x0000_s1029" type="#_x0000_t75" style="position:absolute;left:23749;top:78359;width:248920;height:85089;visibility:visible;mso-wrap-style:square" o:gfxdata="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">
-                        <v:imagedata r:id="rId43" o:title=""/>
+                        <v:imagedata r:id="rId46" o:title=""/>
                       </v:shape>
                       <w10:anchorlock/>
                     </v:group>
@@ -34934,7 +36167,7 @@
                     <pic:cNvPicPr/>
                   </pic:nvPicPr>
                   <pic:blipFill>
-                    <a:blip r:embed="rId44" cstate="print"/>
+                    <a:blip r:embed="rId47" cstate="print"/>
                     <a:stretch>
                       <a:fillRect/>
                     </a:stretch>
@@ -38263,7 +39496,7 @@
           </mc:Choice>
           <mc:Fallback>
             <w:pict>
-              <v:group w14:anchorId="73339199" id="Group 52" o:spid="_x0000_s1026" style="width:48.3pt;height:57.15pt;mso-position-horizontal-relative:char;mso-position-vertical-relative:line" coordsize="6134,7258" o:gfxdata="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">
+              <v:group w14:anchorId="08C30DA9" id="Group 52" o:spid="_x0000_s1026" style="width:48.3pt;height:57.15pt;mso-position-horizontal-relative:char;mso-position-vertical-relative:line" coordsize="6134,7258" o:gfxdata="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">
                 <v:shape id="Graphic 53" o:spid="_x0000_s1027" style="position:absolute;width:6134;height:7258;visibility:visible;mso-wrap-style:square;v-text-anchor:top" coordsize="613410,725805" o:gfxdata="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" path="m6083,l,,,6096,,719328r,6096l6083,725424r,-6096l6083,6096,6083,xem404876,342646r-1905,-6350l243586,61341r-3175,-1905l230886,59436r-3810,1905l68961,335661r-1905,6350l68326,347726r5080,3810l81026,352806r311150,l398526,351536r4445,-3175l404876,342646xem612952,719328r-606856,l6096,725424r606856,l612952,719328xem612952,l6096,r,6096l612952,6096r,-6096xe" fillcolor="black" stroked="f">
                   <v:path arrowok="t"/>
                 </v:shape>
@@ -40708,15 +41941,6 @@
     <w:p>
       <w:pPr>
         <w:pStyle w:val="Textoindependiente"/>
-        <w:spacing w:before="240"/>
-        <w:rPr>
-          <w:rFonts w:ascii="Arial Black"/>
-        </w:rPr>
-      </w:pPr>
-    </w:p>
-    <w:p>
-      <w:pPr>
-        <w:pStyle w:val="Textoindependiente"/>
         <w:ind w:left="686"/>
         <w:rPr>
           <w:rFonts w:ascii="Arial Black"/>
@@ -40727,6 +41951,7 @@
           <w:rFonts w:ascii="Arial Black"/>
           <w:spacing w:val="-2"/>
         </w:rPr>
+        <w:lastRenderedPageBreak/>
         <w:t>Accesorios</w:t>
       </w:r>
     </w:p>
@@ -42857,7 +44082,7 @@
           </mc:Choice>
           <mc:Fallback>
             <w:pict>
-              <v:shape w14:anchorId="148BD9A7" id="Graphic 56" o:spid="_x0000_s1026" style="position:absolute;margin-left:1in;margin-top:22.35pt;width:459.05pt;height:.1pt;z-index:-251643904;visibility:visible;mso-wrap-style:square;mso-wrap-distance-left:0;mso-wrap-distance-top:0;mso-wrap-distance-right:0;mso-wrap-distance-bottom:0;mso-position-horizontal:absolute;mso-position-horizontal-relative:page;mso-position-vertical:absolute;mso-position-vertical-relative:text;v-text-anchor:top" coordsize="5829935,1270" o:gfxdata="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" path="m,l5829338,e" filled="f" strokeweight=".24536mm">
+              <v:shape w14:anchorId="515C4C64" id="Graphic 56" o:spid="_x0000_s1026" style="position:absolute;margin-left:1in;margin-top:22.35pt;width:459.05pt;height:.1pt;z-index:-251643904;visibility:visible;mso-wrap-style:square;mso-wrap-distance-left:0;mso-wrap-distance-top:0;mso-wrap-distance-right:0;mso-wrap-distance-bottom:0;mso-position-horizontal:absolute;mso-position-horizontal-relative:page;mso-position-vertical:absolute;mso-position-vertical-relative:text;v-text-anchor:top" coordsize="5829935,1270" o:gfxdata="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" path="m,l5829338,e" filled="f" strokeweight=".24536mm">
                 <v:path arrowok="t"/>
                 <w10:wrap type="topAndBottom" anchorx="page"/>
               </v:shape>
@@ -42993,7 +44218,7 @@
     </w:p>
     <w:p/>
     <w:sectPr>
-      <w:footerReference w:type="default" r:id="rId45"/>
+      <w:footerReference w:type="default" r:id="rId48"/>
       <w:pgSz w:w="12240" w:h="15840"/>
       <w:pgMar w:top="1820" w:right="520" w:bottom="2360" w:left="740" w:header="0" w:footer="2172" w:gutter="0"/>
       <w:cols w:space="720"/>
@@ -43506,6 +44731,119 @@
     </w:lvl>
   </w:abstractNum>
   <w:abstractNum w:abstractNumId="1" w15:restartNumberingAfterBreak="0">
+    <w:nsid w:val="16D177AF"/>
+    <w:multiLevelType w:val="multilevel"/>
+    <w:tmpl w:val="8662CD9E"/>
+    <w:lvl w:ilvl="0">
+      <w:start w:val="4"/>
+      <w:numFmt w:val="decimal"/>
+      <w:lvlText w:val="%1"/>
+      <w:lvlJc w:val="left"/>
+      <w:pPr>
+        <w:ind w:left="555" w:hanging="555"/>
+      </w:pPr>
+      <w:rPr>
+        <w:rFonts w:hint="default"/>
+      </w:rPr>
+    </w:lvl>
+    <w:lvl w:ilvl="1">
+      <w:start w:val="4"/>
+      <w:numFmt w:val="decimal"/>
+      <w:lvlText w:val="%1.%2"/>
+      <w:lvlJc w:val="left"/>
+      <w:pPr>
+        <w:ind w:left="1281" w:hanging="720"/>
+      </w:pPr>
+      <w:rPr>
+        <w:rFonts w:hint="default"/>
+      </w:rPr>
+    </w:lvl>
+    <w:lvl w:ilvl="2">
+      <w:start w:val="4"/>
+      <w:numFmt w:val="decimal"/>
+      <w:lvlText w:val="%1.%2.%3"/>
+      <w:lvlJc w:val="left"/>
+      <w:pPr>
+        <w:ind w:left="1842" w:hanging="720"/>
+      </w:pPr>
+      <w:rPr>
+        <w:rFonts w:hint="default"/>
+      </w:rPr>
+    </w:lvl>
+    <w:lvl w:ilvl="3">
+      <w:start w:val="1"/>
+      <w:numFmt w:val="decimal"/>
+      <w:lvlText w:val="%1.%2.%3.%4"/>
+      <w:lvlJc w:val="left"/>
+      <w:pPr>
+        <w:ind w:left="2763" w:hanging="1080"/>
+      </w:pPr>
+      <w:rPr>
+        <w:rFonts w:hint="default"/>
+      </w:rPr>
+    </w:lvl>
+    <w:lvl w:ilvl="4">
+      <w:start w:val="1"/>
+      <w:numFmt w:val="decimal"/>
+      <w:lvlText w:val="%1.%2.%3.%4.%5"/>
+      <w:lvlJc w:val="left"/>
+      <w:pPr>
+        <w:ind w:left="3324" w:hanging="1080"/>
+      </w:pPr>
+      <w:rPr>
+        <w:rFonts w:hint="default"/>
+      </w:rPr>
+    </w:lvl>
+    <w:lvl w:ilvl="5">
+      <w:start w:val="1"/>
+      <w:numFmt w:val="decimal"/>
+      <w:lvlText w:val="%1.%2.%3.%4.%5.%6"/>
+      <w:lvlJc w:val="left"/>
+      <w:pPr>
+        <w:ind w:left="4245" w:hanging="1440"/>
+      </w:pPr>
+      <w:rPr>
+        <w:rFonts w:hint="default"/>
+      </w:rPr>
+    </w:lvl>
+    <w:lvl w:ilvl="6">
+      <w:start w:val="1"/>
+      <w:numFmt w:val="decimal"/>
+      <w:lvlText w:val="%1.%2.%3.%4.%5.%6.%7"/>
+      <w:lvlJc w:val="left"/>
+      <w:pPr>
+        <w:ind w:left="5166" w:hanging="1800"/>
+      </w:pPr>
+      <w:rPr>
+        <w:rFonts w:hint="default"/>
+      </w:rPr>
+    </w:lvl>
+    <w:lvl w:ilvl="7">
+      <w:start w:val="1"/>
+      <w:numFmt w:val="decimal"/>
+      <w:lvlText w:val="%1.%2.%3.%4.%5.%6.%7.%8"/>
+      <w:lvlJc w:val="left"/>
+      <w:pPr>
+        <w:ind w:left="5727" w:hanging="1800"/>
+      </w:pPr>
+      <w:rPr>
+        <w:rFonts w:hint="default"/>
+      </w:rPr>
+    </w:lvl>
+    <w:lvl w:ilvl="8">
+      <w:start w:val="1"/>
+      <w:numFmt w:val="decimal"/>
+      <w:lvlText w:val="%1.%2.%3.%4.%5.%6.%7.%8.%9"/>
+      <w:lvlJc w:val="left"/>
+      <w:pPr>
+        <w:ind w:left="6648" w:hanging="2160"/>
+      </w:pPr>
+      <w:rPr>
+        <w:rFonts w:hint="default"/>
+      </w:rPr>
+    </w:lvl>
+  </w:abstractNum>
+  <w:abstractNum w:abstractNumId="2" w15:restartNumberingAfterBreak="0">
     <w:nsid w:val="2FC30247"/>
     <w:multiLevelType w:val="multilevel"/>
     <w:tmpl w:val="372E39FA"/>
@@ -43628,7 +44966,7 @@
       </w:rPr>
     </w:lvl>
   </w:abstractNum>
-  <w:abstractNum w:abstractNumId="2" w15:restartNumberingAfterBreak="0">
+  <w:abstractNum w:abstractNumId="3" w15:restartNumberingAfterBreak="0">
     <w:nsid w:val="3BFC6108"/>
     <w:multiLevelType w:val="multilevel"/>
     <w:tmpl w:val="54965B0C"/>
@@ -43769,7 +45107,7 @@
       </w:rPr>
     </w:lvl>
   </w:abstractNum>
-  <w:abstractNum w:abstractNumId="3" w15:restartNumberingAfterBreak="0">
+  <w:abstractNum w:abstractNumId="4" w15:restartNumberingAfterBreak="0">
     <w:nsid w:val="56997F77"/>
     <w:multiLevelType w:val="hybridMultilevel"/>
     <w:tmpl w:val="77904B36"/>
@@ -43894,13 +45232,16 @@
     <w:abstractNumId w:val="0"/>
   </w:num>
   <w:num w:numId="2">
-    <w:abstractNumId w:val="1"/>
+    <w:abstractNumId w:val="2"/>
   </w:num>
   <w:num w:numId="3">
+    <w:abstractNumId w:val="4"/>
+  </w:num>
+  <w:num w:numId="4">
     <w:abstractNumId w:val="3"/>
   </w:num>
-  <w:num w:numId="4">
-    <w:abstractNumId w:val="2"/>
+  <w:num w:numId="5">
+    <w:abstractNumId w:val="1"/>
   </w:num>
 </w:numbering>
 </file>

</xml_diff>